<commit_message>
nuovi test case validazione (#979)
</commit_message>
<xml_diff>
--- a/Test Case/Validazione/8-Profilo Sanitario Sintetico/casi di test PSS.docx
+++ b/Test Case/Validazione/8-Profilo Sanitario Sintetico/casi di test PSS.docx
@@ -299,7 +299,7 @@
           </mc:Choice>
           <mc:Fallback>
             <w:pict>
-              <v:rect w14:anchorId="3A993342" id="Rectangle 2" o:spid="_x0000_s1026" style="position:absolute;left:0;text-align:left;margin-left:0;margin-top:8.2pt;width:490.5pt;height:36.75pt;z-index:251659264;visibility:visible;mso-wrap-style:square;mso-height-percent:0;mso-wrap-distance-left:9pt;mso-wrap-distance-top:0;mso-wrap-distance-right:9pt;mso-wrap-distance-bottom:0;mso-position-horizontal:absolute;mso-position-horizontal-relative:margin;mso-position-vertical:absolute;mso-position-vertical-relative:text;mso-height-percent:0;mso-height-relative:margin;v-text-anchor:middle" o:gfxdata="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" fillcolor="#fbe4d5 [661]" strokecolor="#1f3763 [1604]" strokeweight="1pt">
+              <v:rect w14:anchorId="3A993342" id="Rectangle 2" o:spid="_x0000_s1026" style="position:absolute;left:0;text-align:left;margin-left:0;margin-top:8.2pt;width:490.5pt;height:36.75pt;z-index:251659264;visibility:visible;mso-wrap-style:square;mso-height-percent:0;mso-wrap-distance-left:9pt;mso-wrap-distance-top:0;mso-wrap-distance-right:9pt;mso-wrap-distance-bottom:0;mso-position-horizontal:absolute;mso-position-horizontal-relative:margin;mso-position-vertical:absolute;mso-position-vertical-relative:text;mso-height-percent:0;mso-height-relative:margin;v-text-anchor:middle" o:gfxdata="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" fillcolor="#fbe4d5 [661]" strokecolor="#1f3763 [1604]" strokeweight="1pt">
                 <v:textbox>
                   <w:txbxContent>
                     <w:p>
@@ -659,10 +659,6 @@
     <w:p>
       <w:pPr>
         <w:pStyle w:val="ListParagraph"/>
-        <w:numPr>
-          <w:ilvl w:val="0"/>
-          <w:numId w:val="5"/>
-        </w:numPr>
         <w:jc w:val="both"/>
       </w:pPr>
       <w:r>
@@ -922,10 +918,6 @@
     <w:p>
       <w:pPr>
         <w:pStyle w:val="ListParagraph"/>
-        <w:numPr>
-          <w:ilvl w:val="0"/>
-          <w:numId w:val="5"/>
-        </w:numPr>
         <w:jc w:val="both"/>
       </w:pPr>
       <w:r>
@@ -1117,15 +1109,7 @@
         <w:jc w:val="both"/>
       </w:pPr>
       <w:r>
-        <w:t xml:space="preserve">Nel caso di test </w:t>
-      </w:r>
-      <w:proofErr w:type="gramStart"/>
-      <w:r>
-        <w:t>4</w:t>
-      </w:r>
-      <w:proofErr w:type="gramEnd"/>
-      <w:r>
-        <w:t xml:space="preserve"> è esplicitato un esempio completo che prevede sia le </w:t>
+        <w:t xml:space="preserve">Nel caso di test 4 è esplicitato un esempio completo che prevede sia le </w:t>
       </w:r>
       <w:proofErr w:type="spellStart"/>
       <w:r>
@@ -1284,15 +1268,7 @@
         <w:t>Il mancato inserimento dell’informazione inerente</w:t>
       </w:r>
       <w:r>
-        <w:t xml:space="preserve"> </w:t>
-      </w:r>
-      <w:proofErr w:type="gramStart"/>
-      <w:r>
-        <w:t>il</w:t>
-      </w:r>
-      <w:proofErr w:type="gramEnd"/>
-      <w:r>
-        <w:t xml:space="preserve"> livello di riservatezza del documento (</w:t>
+        <w:t xml:space="preserve"> il livello di riservatezza del documento (</w:t>
       </w:r>
       <w:proofErr w:type="spellStart"/>
       <w:r>
@@ -1921,82 +1897,89 @@
     <w:p>
       <w:pPr>
         <w:jc w:val="both"/>
-      </w:pPr>
-      <w:bookmarkStart w:id="1" w:name="_Hlk122977440"/>
-      <w:r>
-        <w:t>I</w:t>
-      </w:r>
-      <w:r>
-        <w:t xml:space="preserve">l mancato inserimento delle informazioni testuali </w:t>
-      </w:r>
-      <w:r>
-        <w:t>contenute nella sezione narrativa “Vaccinazioni”</w:t>
-      </w:r>
-      <w:r>
-        <w:t xml:space="preserve"> (</w:t>
-      </w:r>
-      <w:proofErr w:type="spellStart"/>
-      <w:r>
-        <w:rPr>
-          <w:i/>
-          <w:iCs/>
-        </w:rPr>
-        <w:t>section</w:t>
-      </w:r>
-      <w:proofErr w:type="spellEnd"/>
-      <w:r>
-        <w:rPr>
-          <w:i/>
-          <w:iCs/>
-        </w:rPr>
-        <w:t>/text</w:t>
-      </w:r>
-      <w:r>
-        <w:t>)</w:t>
-      </w:r>
-      <w:r>
-        <w:t>,</w:t>
-      </w:r>
-      <w:r>
-        <w:t xml:space="preserve"> genera </w:t>
-      </w:r>
-      <w:r>
-        <w:rPr>
-          <w:u w:val="single"/>
-        </w:rPr>
-        <w:t>errore semantico</w:t>
-      </w:r>
-      <w:r>
-        <w:t>.</w:t>
-      </w:r>
-      <w:bookmarkEnd w:id="1"/>
-    </w:p>
-    <w:p/>
-    <w:p>
-      <w:pPr>
-        <w:pStyle w:val="Heading3"/>
-        <w:jc w:val="both"/>
-      </w:pPr>
-      <w:r>
-        <w:t>CASO DI TEST 1</w:t>
-      </w:r>
-      <w:r>
-        <w:t>5</w:t>
-      </w:r>
-    </w:p>
-    <w:p>
-      <w:pPr>
-        <w:jc w:val="both"/>
         <w:rPr>
           <w:b/>
           <w:bCs/>
         </w:rPr>
       </w:pPr>
       <w:r>
-        <w:t xml:space="preserve">Il mancato inserimento </w:t>
-      </w:r>
-      <w:r>
-        <w:t xml:space="preserve">da parte del medico delle informazioni, dei riferimenti alle </w:t>
+        <w:t xml:space="preserve">Durante la fase di compilazione dei dati della sezione “Vaccinazioni”, viene generato un </w:t>
+      </w:r>
+      <w:r>
+        <w:rPr>
+          <w:u w:val="single"/>
+        </w:rPr>
+        <w:t>errore semantico</w:t>
+      </w:r>
+      <w:r>
+        <w:t xml:space="preserve"> dovuto alla mancata valorizzazione dello stato del</w:t>
+      </w:r>
+      <w:r>
+        <w:t xml:space="preserve">l’avvenuta </w:t>
+      </w:r>
+      <w:r>
+        <w:t xml:space="preserve">somministrazione </w:t>
+      </w:r>
+      <w:r>
+        <w:t>(</w:t>
+      </w:r>
+      <w:proofErr w:type="spellStart"/>
+      <w:r>
+        <w:rPr>
+          <w:i/>
+          <w:iCs/>
+        </w:rPr>
+        <w:t>substanceAdministration</w:t>
+      </w:r>
+      <w:proofErr w:type="spellEnd"/>
+      <w:r>
+        <w:rPr>
+          <w:i/>
+          <w:iCs/>
+        </w:rPr>
+        <w:t>/</w:t>
+      </w:r>
+      <w:proofErr w:type="spellStart"/>
+      <w:r>
+        <w:rPr>
+          <w:i/>
+          <w:iCs/>
+        </w:rPr>
+        <w:t>statusCode</w:t>
+      </w:r>
+      <w:proofErr w:type="spellEnd"/>
+      <w:r>
+        <w:t>)</w:t>
+      </w:r>
+      <w:r>
+        <w:t>.</w:t>
+      </w:r>
+    </w:p>
+    <w:p/>
+    <w:p>
+      <w:pPr>
+        <w:pStyle w:val="Heading3"/>
+        <w:jc w:val="both"/>
+      </w:pPr>
+      <w:r>
+        <w:t>CASO DI TEST 1</w:t>
+      </w:r>
+      <w:r>
+        <w:t>5</w:t>
+      </w:r>
+    </w:p>
+    <w:p>
+      <w:pPr>
+        <w:jc w:val="both"/>
+      </w:pPr>
+      <w:r>
+        <w:t>Il mancato inserimento</w:t>
+      </w:r>
+      <w:r>
+        <w:t xml:space="preserve"> </w:t>
+      </w:r>
+      <w:r>
+        <w:t xml:space="preserve">delle informazioni, dei riferimenti alle </w:t>
       </w:r>
       <w:r>
         <w:t>visite e dei ricoveri subiti dal paziente</w:t>
@@ -2375,7 +2358,7 @@
           <w:u w:val="single"/>
         </w:rPr>
       </w:pPr>
-      <w:bookmarkStart w:id="2" w:name="_Hlk122878766"/>
+      <w:bookmarkStart w:id="1" w:name="_Hlk122878766"/>
       <w:r>
         <w:t xml:space="preserve">Durante la fase di compilazione </w:t>
       </w:r>
@@ -2434,7 +2417,7 @@
       <w:r>
         <w:t>)</w:t>
       </w:r>
-      <w:bookmarkEnd w:id="2"/>
+      <w:bookmarkEnd w:id="1"/>
       <w:r>
         <w:t xml:space="preserve">, </w:t>
       </w:r>
@@ -4132,27 +4115,8 @@
 </file>
 
 <file path=customXml/item1.xml><?xml version="1.0" encoding="utf-8"?>
-<p:properties xmlns:p="http://schemas.microsoft.com/office/2006/metadata/properties" xmlns:xsi="http://www.w3.org/2001/XMLSchema-instance" xmlns:pc="http://schemas.microsoft.com/office/infopath/2007/PartnerControls">
-  <documentManagement>
-    <lcf76f155ced4ddcb4097134ff3c332f xmlns="3d04b37e-0497-498c-96f6-8855740e5edb">
-      <Terms xmlns="http://schemas.microsoft.com/office/infopath/2007/PartnerControls"/>
-    </lcf76f155ced4ddcb4097134ff3c332f>
-  </documentManagement>
-</p:properties>
-</file>
-
-<file path=customXml/item2.xml><?xml version="1.0" encoding="utf-8"?>
-<?mso-contentType ?>
-<FormTemplates xmlns="http://schemas.microsoft.com/sharepoint/v3/contenttype/forms">
-  <Display>DocumentLibraryForm</Display>
-  <Edit>DocumentLibraryForm</Edit>
-  <New>DocumentLibraryForm</New>
-</FormTemplates>
-</file>
-
-<file path=customXml/item3.xml><?xml version="1.0" encoding="utf-8"?>
-<ct:contentTypeSchema xmlns:ct="http://schemas.microsoft.com/office/2006/metadata/contentType" xmlns:ma="http://schemas.microsoft.com/office/2006/metadata/properties/metaAttributes" ct:_="" ma:_="" ma:contentTypeName="Document" ma:contentTypeID="0x01010099D50BAF6148C0469FC2106F96A8440B" ma:contentTypeVersion="9" ma:contentTypeDescription="Create a new document." ma:contentTypeScope="" ma:versionID="7768c764893153760d939b2a04face0b">
-  <xsd:schema xmlns:xsd="http://www.w3.org/2001/XMLSchema" xmlns:xs="http://www.w3.org/2001/XMLSchema" xmlns:p="http://schemas.microsoft.com/office/2006/metadata/properties" xmlns:ns2="3d04b37e-0497-498c-96f6-8855740e5edb" targetNamespace="http://schemas.microsoft.com/office/2006/metadata/properties" ma:root="true" ma:fieldsID="7ef69b4f9d45f678c0f7c9c89f8623db" ns2:_="">
+<ct:contentTypeSchema xmlns:ct="http://schemas.microsoft.com/office/2006/metadata/contentType" xmlns:ma="http://schemas.microsoft.com/office/2006/metadata/properties/metaAttributes" ct:_="" ma:_="" ma:contentTypeName="Document" ma:contentTypeID="0x01010099D50BAF6148C0469FC2106F96A8440B" ma:contentTypeVersion="10" ma:contentTypeDescription="Create a new document." ma:contentTypeScope="" ma:versionID="c8a3616f7cdf760fe2f884fd0a778c49">
+  <xsd:schema xmlns:xsd="http://www.w3.org/2001/XMLSchema" xmlns:xs="http://www.w3.org/2001/XMLSchema" xmlns:p="http://schemas.microsoft.com/office/2006/metadata/properties" xmlns:ns2="3d04b37e-0497-498c-96f6-8855740e5edb" targetNamespace="http://schemas.microsoft.com/office/2006/metadata/properties" ma:root="true" ma:fieldsID="c3fd18c48359e9e41420637ffdf156b4" ns2:_="">
     <xsd:import namespace="3d04b37e-0497-498c-96f6-8855740e5edb"/>
     <xsd:element name="properties">
       <xsd:complexType>
@@ -4168,6 +4132,7 @@
                 <xsd:element ref="ns2:MediaServiceOCR" minOccurs="0"/>
                 <xsd:element ref="ns2:MediaServiceGenerationTime" minOccurs="0"/>
                 <xsd:element ref="ns2:MediaServiceEventHashCode" minOccurs="0"/>
+                <xsd:element ref="ns2:MediaServiceObjectDetectorVersions" minOccurs="0"/>
               </xsd:all>
             </xsd:complexType>
           </xsd:element>
@@ -4218,6 +4183,11 @@
       </xsd:simpleType>
     </xsd:element>
     <xsd:element name="MediaServiceEventHashCode" ma:index="16" nillable="true" ma:displayName="MediaServiceEventHashCode" ma:hidden="true" ma:internalName="MediaServiceEventHashCode" ma:readOnly="true">
+      <xsd:simpleType>
+        <xsd:restriction base="dms:Text"/>
+      </xsd:simpleType>
+    </xsd:element>
+    <xsd:element name="MediaServiceObjectDetectorVersions" ma:index="17" nillable="true" ma:displayName="MediaServiceObjectDetectorVersions" ma:hidden="true" ma:indexed="true" ma:internalName="MediaServiceObjectDetectorVersions" ma:readOnly="true">
       <xsd:simpleType>
         <xsd:restriction base="dms:Text"/>
       </xsd:simpleType>
@@ -4322,14 +4292,27 @@
 </ct:contentTypeSchema>
 </file>
 
+<file path=customXml/item2.xml><?xml version="1.0" encoding="utf-8"?>
+<?mso-contentType ?>
+<FormTemplates xmlns="http://schemas.microsoft.com/sharepoint/v3/contenttype/forms">
+  <Display>DocumentLibraryForm</Display>
+  <Edit>DocumentLibraryForm</Edit>
+  <New>DocumentLibraryForm</New>
+</FormTemplates>
+</file>
+
+<file path=customXml/item3.xml><?xml version="1.0" encoding="utf-8"?>
+<p:properties xmlns:p="http://schemas.microsoft.com/office/2006/metadata/properties" xmlns:xsi="http://www.w3.org/2001/XMLSchema-instance" xmlns:pc="http://schemas.microsoft.com/office/infopath/2007/PartnerControls">
+  <documentManagement>
+    <lcf76f155ced4ddcb4097134ff3c332f xmlns="3d04b37e-0497-498c-96f6-8855740e5edb">
+      <Terms xmlns="http://schemas.microsoft.com/office/infopath/2007/PartnerControls"/>
+    </lcf76f155ced4ddcb4097134ff3c332f>
+  </documentManagement>
+</p:properties>
+</file>
+
 <file path=customXml/itemProps1.xml><?xml version="1.0" encoding="utf-8"?>
-<ds:datastoreItem xmlns:ds="http://schemas.openxmlformats.org/officeDocument/2006/customXml" ds:itemID="{8FBCA08F-C29D-4710-B94F-3409E5058FFA}">
-  <ds:schemaRefs>
-    <ds:schemaRef ds:uri="http://schemas.microsoft.com/office/2006/metadata/properties"/>
-    <ds:schemaRef ds:uri="http://schemas.microsoft.com/office/infopath/2007/PartnerControls"/>
-    <ds:schemaRef ds:uri="3d04b37e-0497-498c-96f6-8855740e5edb"/>
-  </ds:schemaRefs>
-</ds:datastoreItem>
+<ds:datastoreItem xmlns:ds="http://schemas.openxmlformats.org/officeDocument/2006/customXml" ds:itemID="{08EED1BD-A0AA-49DF-899D-50D03DD2534F}"/>
 </file>
 
 <file path=customXml/itemProps2.xml><?xml version="1.0" encoding="utf-8"?>
@@ -4341,19 +4324,11 @@
 </file>
 
 <file path=customXml/itemProps3.xml><?xml version="1.0" encoding="utf-8"?>
-<ds:datastoreItem xmlns:ds="http://schemas.openxmlformats.org/officeDocument/2006/customXml" ds:itemID="{36213580-B6DA-407C-88D6-579A2B7E5B65}">
+<ds:datastoreItem xmlns:ds="http://schemas.openxmlformats.org/officeDocument/2006/customXml" ds:itemID="{8FBCA08F-C29D-4710-B94F-3409E5058FFA}">
   <ds:schemaRefs>
-    <ds:schemaRef ds:uri="http://schemas.microsoft.com/office/2006/metadata/contentType"/>
-    <ds:schemaRef ds:uri="http://schemas.microsoft.com/office/2006/metadata/properties/metaAttributes"/>
-    <ds:schemaRef ds:uri="http://www.w3.org/2001/XMLSchema"/>
     <ds:schemaRef ds:uri="http://schemas.microsoft.com/office/2006/metadata/properties"/>
+    <ds:schemaRef ds:uri="http://schemas.microsoft.com/office/infopath/2007/PartnerControls"/>
     <ds:schemaRef ds:uri="3d04b37e-0497-498c-96f6-8855740e5edb"/>
-    <ds:schemaRef ds:uri="http://schemas.microsoft.com/office/2006/documentManagement/types"/>
-    <ds:schemaRef ds:uri="http://schemas.microsoft.com/office/infopath/2007/PartnerControls"/>
-    <ds:schemaRef ds:uri="http://schemas.openxmlformats.org/package/2006/metadata/core-properties"/>
-    <ds:schemaRef ds:uri="http://purl.org/dc/elements/1.1/"/>
-    <ds:schemaRef ds:uri="http://purl.org/dc/terms/"/>
-    <ds:schemaRef ds:uri="http://schemas.microsoft.com/internal/obd"/>
   </ds:schemaRefs>
 </ds:datastoreItem>
 </file>
</xml_diff>

<commit_message>
Aggiornamento materiale accreditamento PSS
</commit_message>
<xml_diff>
--- a/Test Case/Validazione/8-Profilo Sanitario Sintetico/casi di test PSS.docx
+++ b/Test Case/Validazione/8-Profilo Sanitario Sintetico/casi di test PSS.docx
@@ -1,6 +1,6 @@
 
 <file path=word/document.xml><?xml version="1.0" encoding="utf-8"?>
-<w:document xmlns:wpc="http://schemas.microsoft.com/office/word/2010/wordprocessingCanvas" xmlns:cx="http://schemas.microsoft.com/office/drawing/2014/chartex" xmlns:cx1="http://schemas.microsoft.com/office/drawing/2015/9/8/chartex" xmlns:cx2="http://schemas.microsoft.com/office/drawing/2015/10/21/chartex" xmlns:cx3="http://schemas.microsoft.com/office/drawing/2016/5/9/chartex" xmlns:cx4="http://schemas.microsoft.com/office/drawing/2016/5/10/chartex" xmlns:cx5="http://schemas.microsoft.com/office/drawing/2016/5/11/chartex" xmlns:cx6="http://schemas.microsoft.com/office/drawing/2016/5/12/chartex" xmlns:cx7="http://schemas.microsoft.com/office/drawing/2016/5/13/chartex" xmlns:cx8="http://schemas.microsoft.com/office/drawing/2016/5/14/chartex" xmlns:mc="http://schemas.openxmlformats.org/markup-compatibility/2006" xmlns:aink="http://schemas.microsoft.com/office/drawing/2016/ink" xmlns:am3d="http://schemas.microsoft.com/office/drawing/2017/model3d" xmlns:o="urn:schemas-microsoft-com:office:office" xmlns:r="http://schemas.openxmlformats.org/officeDocument/2006/relationships" xmlns:m="http://schemas.openxmlformats.org/officeDocument/2006/math" xmlns:v="urn:schemas-microsoft-com:vml" xmlns:wp14="http://schemas.microsoft.com/office/word/2010/wordprocessingDrawing" xmlns:wp="http://schemas.openxmlformats.org/drawingml/2006/wordprocessingDrawing" xmlns:w10="urn:schemas-microsoft-com:office:word" xmlns:w="http://schemas.openxmlformats.org/wordprocessingml/2006/main" xmlns:w14="http://schemas.microsoft.com/office/word/2010/wordml" xmlns:w15="http://schemas.microsoft.com/office/word/2012/wordml" xmlns:w16cex="http://schemas.microsoft.com/office/word/2018/wordml/cex" xmlns:w16cid="http://schemas.microsoft.com/office/word/2016/wordml/cid" xmlns:w16="http://schemas.microsoft.com/office/word/2018/wordml" xmlns:w16sdtdh="http://schemas.microsoft.com/office/word/2020/wordml/sdtdatahash" xmlns:w16se="http://schemas.microsoft.com/office/word/2015/wordml/symex" xmlns:wpg="http://schemas.microsoft.com/office/word/2010/wordprocessingGroup" xmlns:wpi="http://schemas.microsoft.com/office/word/2010/wordprocessingInk" xmlns:wne="http://schemas.microsoft.com/office/word/2006/wordml" xmlns:wps="http://schemas.microsoft.com/office/word/2010/wordprocessingShape" mc:Ignorable="w14 w15 w16se w16cid w16 w16cex w16sdtdh wp14">
+<w:document xmlns:wpc="http://schemas.microsoft.com/office/word/2010/wordprocessingCanvas" xmlns:cx="http://schemas.microsoft.com/office/drawing/2014/chartex" xmlns:cx1="http://schemas.microsoft.com/office/drawing/2015/9/8/chartex" xmlns:cx2="http://schemas.microsoft.com/office/drawing/2015/10/21/chartex" xmlns:cx3="http://schemas.microsoft.com/office/drawing/2016/5/9/chartex" xmlns:cx4="http://schemas.microsoft.com/office/drawing/2016/5/10/chartex" xmlns:cx5="http://schemas.microsoft.com/office/drawing/2016/5/11/chartex" xmlns:cx6="http://schemas.microsoft.com/office/drawing/2016/5/12/chartex" xmlns:cx7="http://schemas.microsoft.com/office/drawing/2016/5/13/chartex" xmlns:cx8="http://schemas.microsoft.com/office/drawing/2016/5/14/chartex" xmlns:mc="http://schemas.openxmlformats.org/markup-compatibility/2006" xmlns:aink="http://schemas.microsoft.com/office/drawing/2016/ink" xmlns:am3d="http://schemas.microsoft.com/office/drawing/2017/model3d" xmlns:o="urn:schemas-microsoft-com:office:office" xmlns:oel="http://schemas.microsoft.com/office/2019/extlst" xmlns:r="http://schemas.openxmlformats.org/officeDocument/2006/relationships" xmlns:m="http://schemas.openxmlformats.org/officeDocument/2006/math" xmlns:v="urn:schemas-microsoft-com:vml" xmlns:wp14="http://schemas.microsoft.com/office/word/2010/wordprocessingDrawing" xmlns:wp="http://schemas.openxmlformats.org/drawingml/2006/wordprocessingDrawing" xmlns:w10="urn:schemas-microsoft-com:office:word" xmlns:w="http://schemas.openxmlformats.org/wordprocessingml/2006/main" xmlns:w14="http://schemas.microsoft.com/office/word/2010/wordml" xmlns:w15="http://schemas.microsoft.com/office/word/2012/wordml" xmlns:w16cex="http://schemas.microsoft.com/office/word/2018/wordml/cex" xmlns:w16cid="http://schemas.microsoft.com/office/word/2016/wordml/cid" xmlns:w16="http://schemas.microsoft.com/office/word/2018/wordml" xmlns:w16sdtdh="http://schemas.microsoft.com/office/word/2020/wordml/sdtdatahash" xmlns:w16se="http://schemas.microsoft.com/office/word/2015/wordml/symex" xmlns:wpg="http://schemas.microsoft.com/office/word/2010/wordprocessingGroup" xmlns:wpi="http://schemas.microsoft.com/office/word/2010/wordprocessingInk" xmlns:wne="http://schemas.microsoft.com/office/word/2006/wordml" xmlns:wps="http://schemas.microsoft.com/office/word/2010/wordprocessingShape" mc:Ignorable="w14 w15 w16se w16cid w16 w16cex w16sdtdh wp14">
   <w:body>
     <w:p>
       <w:pPr>
@@ -34,7 +34,7 @@
         <w:t>di test</w:t>
       </w:r>
       <w:r>
-        <w:t xml:space="preserve"> di </w:t>
+        <w:t xml:space="preserve"> </w:t>
       </w:r>
       <w:r>
         <w:t xml:space="preserve">ok </w:t>
@@ -431,31 +431,6 @@
         <w:jc w:val="both"/>
       </w:pPr>
       <w:r>
-        <w:t xml:space="preserve">CASO DI TEST </w:t>
-      </w:r>
-      <w:r>
-        <w:t>0</w:t>
-      </w:r>
-    </w:p>
-    <w:p>
-      <w:pPr>
-        <w:jc w:val="both"/>
-      </w:pPr>
-      <w:r>
-        <w:t>Il caso di test fa riferimento ad un esempio CDA2 semplice in cui sono presenti solo le sezioni ed elementi obbligatori da specifiche nazionali HL7 Italia.</w:t>
-      </w:r>
-    </w:p>
-    <w:p>
-      <w:pPr>
-        <w:jc w:val="both"/>
-      </w:pPr>
-    </w:p>
-    <w:p>
-      <w:pPr>
-        <w:pStyle w:val="Heading3"/>
-        <w:jc w:val="both"/>
-      </w:pPr>
-      <w:r>
         <w:t>CASO DI TEST 1</w:t>
       </w:r>
     </w:p>
@@ -464,74 +439,28 @@
         <w:jc w:val="both"/>
       </w:pPr>
       <w:r>
-        <w:t>Il caso d</w:t>
-      </w:r>
-      <w:r>
-        <w:t>i test</w:t>
-      </w:r>
-      <w:r>
-        <w:t xml:space="preserve"> fa riferimento ad un esempio CDA2 in cui sono presenti le </w:t>
-      </w:r>
-      <w:proofErr w:type="spellStart"/>
-      <w:r>
-        <w:t>section</w:t>
-      </w:r>
-      <w:proofErr w:type="spellEnd"/>
-      <w:r>
-        <w:t xml:space="preserve"> obbligatorie e tutte le relative entry obbligatorie e opzionali, con alcuni sotto-elementi aggiuntivi le cui cardinalità sono riportate nel file </w:t>
-      </w:r>
-      <w:proofErr w:type="spellStart"/>
-      <w:r>
-        <w:t>excel</w:t>
-      </w:r>
-      <w:proofErr w:type="spellEnd"/>
-      <w:r>
-        <w:t>.</w:t>
-      </w:r>
-    </w:p>
-    <w:p>
-      <w:pPr>
-        <w:jc w:val="both"/>
-      </w:pPr>
-    </w:p>
-    <w:p>
-      <w:pPr>
-        <w:pStyle w:val="Heading3"/>
-        <w:jc w:val="both"/>
-      </w:pPr>
-      <w:r>
-        <w:t xml:space="preserve">CASO DI TEST </w:t>
-      </w:r>
-      <w:r>
-        <w:t>2</w:t>
-      </w:r>
-    </w:p>
-    <w:p>
-      <w:pPr>
-        <w:jc w:val="both"/>
-      </w:pPr>
-      <w:r>
-        <w:t>Si prende in esame il caso di un assistito</w:t>
-      </w:r>
-      <w:r>
-        <w:t xml:space="preserve"> che è stato affetto da un ictus e che ha necessità di effettuare attività di riabilitazione sia motoria che </w:t>
-      </w:r>
-      <w:r>
-        <w:t>di logopedia.</w:t>
-      </w:r>
-    </w:p>
-    <w:p>
-      <w:pPr>
-        <w:jc w:val="both"/>
-      </w:pPr>
-      <w:r>
-        <w:t xml:space="preserve">Il </w:t>
-      </w:r>
-      <w:r>
-        <w:t>documento</w:t>
-      </w:r>
-      <w:r>
-        <w:t xml:space="preserve"> contiene, oltre alle sezioni obbligatorie:</w:t>
+        <w:t xml:space="preserve">Il Caso di Test 1 corrisponde ad un esempio di CDA2 in cui sono presenti tutte le sezioni e/o campi </w:t>
+      </w:r>
+      <w:r>
+        <w:t>c</w:t>
+      </w:r>
+      <w:r>
+        <w:t>orrispondenti ai dati essenziali del Decreto 7 Settembre 2023; in particolare, il CDA2 contiene le seguenti sezioni obbligatorie ed opzionali:</w:t>
+      </w:r>
+    </w:p>
+    <w:p>
+      <w:pPr>
+        <w:rPr>
+          <w:b/>
+          <w:bCs/>
+        </w:rPr>
+      </w:pPr>
+      <w:r>
+        <w:rPr>
+          <w:b/>
+          <w:bCs/>
+        </w:rPr>
+        <w:t>Sezioni obbligatorie</w:t>
       </w:r>
     </w:p>
     <w:p>
@@ -539,33 +468,20 @@
         <w:pStyle w:val="ListParagraph"/>
         <w:numPr>
           <w:ilvl w:val="0"/>
-          <w:numId w:val="5"/>
+          <w:numId w:val="7"/>
         </w:numPr>
-        <w:jc w:val="both"/>
-      </w:pPr>
-      <w:r>
-        <w:t>“</w:t>
-      </w:r>
-      <w:r>
+        <w:spacing w:after="120" w:line="240" w:lineRule="auto"/>
+        <w:jc w:val="both"/>
+      </w:pPr>
+      <w:r>
+        <w:rPr>
+          <w:i/>
+          <w:iCs/>
+        </w:rPr>
         <w:t>Allergie e intolleranze</w:t>
       </w:r>
       <w:r>
-        <w:t xml:space="preserve">”, che </w:t>
-      </w:r>
-      <w:r>
-        <w:t xml:space="preserve">raccoglie ogni informazione relativa ad allergie, reazioni avverse, ed allarmi passati </w:t>
-      </w:r>
-      <w:r>
-        <w:t xml:space="preserve">o </w:t>
-      </w:r>
-      <w:r>
-        <w:t xml:space="preserve">presenti inerenti </w:t>
-      </w:r>
-      <w:r>
-        <w:t>al</w:t>
-      </w:r>
-      <w:r>
-        <w:t xml:space="preserve"> paziente, se ritenute rilevanti.</w:t>
+        <w:t>, raccoglie le informazioni relative ad allergie, reazioni avverse, ed allarmi passati o presenti inerenti all’assistito, se ritenute rilevanti;</w:t>
       </w:r>
     </w:p>
     <w:p>
@@ -573,21 +489,20 @@
         <w:pStyle w:val="ListParagraph"/>
         <w:numPr>
           <w:ilvl w:val="0"/>
-          <w:numId w:val="5"/>
+          <w:numId w:val="7"/>
         </w:numPr>
-        <w:jc w:val="both"/>
-      </w:pPr>
-      <w:r>
-        <w:t>“Terapie Farmacologiche”,</w:t>
-      </w:r>
-      <w:r>
-        <w:t xml:space="preserve"> sezione deputata alla registrazione di tutte le informazioni inerenti </w:t>
-      </w:r>
-      <w:r>
-        <w:t>alle</w:t>
-      </w:r>
-      <w:r>
-        <w:t xml:space="preserve"> terapie farmacologiche (prescrizioni, somministrazioni): terapie in atto, storia delle prescrizioni/terapie farmacologiche.</w:t>
+        <w:spacing w:after="120" w:line="240" w:lineRule="auto"/>
+        <w:jc w:val="both"/>
+      </w:pPr>
+      <w:r>
+        <w:rPr>
+          <w:i/>
+          <w:iCs/>
+        </w:rPr>
+        <w:t>Terapie Farmacologiche</w:t>
+      </w:r>
+      <w:r>
+        <w:t>, raccoglie le informazioni inerenti alle terapie farmacologiche (prescrizioni, somministrazioni) presenti e passate;</w:t>
       </w:r>
     </w:p>
     <w:p>
@@ -595,27 +510,20 @@
         <w:pStyle w:val="ListParagraph"/>
         <w:numPr>
           <w:ilvl w:val="0"/>
-          <w:numId w:val="5"/>
+          <w:numId w:val="7"/>
         </w:numPr>
-        <w:jc w:val="both"/>
-      </w:pPr>
-      <w:r>
-        <w:t>“</w:t>
-      </w:r>
-      <w:r>
+        <w:spacing w:after="120" w:line="240" w:lineRule="auto"/>
+        <w:jc w:val="both"/>
+      </w:pPr>
+      <w:r>
+        <w:rPr>
+          <w:i/>
+          <w:iCs/>
+        </w:rPr>
         <w:t>Lista dei problemi</w:t>
       </w:r>
       <w:r>
-        <w:t>”</w:t>
-      </w:r>
-      <w:r>
-        <w:t>,</w:t>
-      </w:r>
-      <w:r>
-        <w:t xml:space="preserve"> </w:t>
-      </w:r>
-      <w:r>
-        <w:t>concepita per documentare tutti i problemi clinici rilevanti noti al momento in cui è stato generato il documento (problemi clinici, condizioni, sospetti diagnostici e diagnosi certe, sintomi attuali o passati).</w:t>
+        <w:t>, documenta problemi clinici rilevanti noti al momento in cui è stato generato il documento (problemi clinici, condizioni, sospetti diagnostici e diagnosi certe, sintomi attuali o passati);</w:t>
       </w:r>
     </w:p>
     <w:p>
@@ -623,21 +531,20 @@
         <w:pStyle w:val="ListParagraph"/>
         <w:numPr>
           <w:ilvl w:val="0"/>
-          <w:numId w:val="5"/>
+          <w:numId w:val="7"/>
         </w:numPr>
-        <w:jc w:val="both"/>
-      </w:pPr>
-      <w:r>
-        <w:t>“Protesi, impianti e ausili”</w:t>
-      </w:r>
-      <w:r>
-        <w:t>, descrive tutte le informazioni inerenti dispositivi medici, ausili, protesi,</w:t>
-      </w:r>
-      <w:r>
-        <w:t xml:space="preserve"> </w:t>
-      </w:r>
-      <w:r>
-        <w:t>(“devices”) siano essi impiantati che esterni, da cui dipende, o è dipeso, lo stato di salute del paziente.</w:t>
+        <w:spacing w:after="120" w:line="240" w:lineRule="auto"/>
+        <w:jc w:val="both"/>
+      </w:pPr>
+      <w:r>
+        <w:rPr>
+          <w:i/>
+          <w:iCs/>
+        </w:rPr>
+        <w:t>Protesi, impianti e ausili</w:t>
+      </w:r>
+      <w:r>
+        <w:t>, descrive le informazioni inerenti dispositivi medici, ausili, protesi, siano essi impiantati che esterni, da cui dipende, o è dipeso, lo stato di salute dell’assistito;</w:t>
       </w:r>
     </w:p>
     <w:p>
@@ -645,24 +552,20 @@
         <w:pStyle w:val="ListParagraph"/>
         <w:numPr>
           <w:ilvl w:val="0"/>
-          <w:numId w:val="5"/>
+          <w:numId w:val="7"/>
         </w:numPr>
-        <w:jc w:val="both"/>
-      </w:pPr>
-      <w:r>
-        <w:t>“Trattamenti e Procedure Terapeutiche, Chirurgiche e Diagnostiche”,</w:t>
-      </w:r>
-      <w:r>
-        <w:t xml:space="preserve"> descrive le procedure </w:t>
-      </w:r>
-    </w:p>
-    <w:p>
-      <w:pPr>
-        <w:pStyle w:val="ListParagraph"/>
-        <w:jc w:val="both"/>
-      </w:pPr>
-      <w:r>
-        <w:t>(interventistiche, diagnostiche, chirurgiche, terapeutiche) pertinenti il paziente oggetto del documento.</w:t>
+        <w:spacing w:after="120" w:line="240" w:lineRule="auto"/>
+        <w:jc w:val="both"/>
+      </w:pPr>
+      <w:r>
+        <w:rPr>
+          <w:i/>
+          <w:iCs/>
+        </w:rPr>
+        <w:t>Trattamenti e Procedure Terapeutiche, Chirurgiche e Diagnostiche</w:t>
+      </w:r>
+      <w:r>
+        <w:t>, descrive le procedure (interventistiche, diagnostiche, chirurgiche, terapeutiche) pertinenti l’assistito oggetto del documento;</w:t>
       </w:r>
     </w:p>
     <w:p>
@@ -670,49 +573,42 @@
         <w:pStyle w:val="ListParagraph"/>
         <w:numPr>
           <w:ilvl w:val="0"/>
-          <w:numId w:val="5"/>
+          <w:numId w:val="7"/>
         </w:numPr>
-        <w:jc w:val="both"/>
-      </w:pPr>
-      <w:r>
-        <w:t>“Stato funzionale del paziente”, riporta almeno la valutazione della capacità motoria dell’assistito (autonomo, assistito, allettato).</w:t>
-      </w:r>
-    </w:p>
-    <w:p>
-      <w:pPr>
-        <w:jc w:val="both"/>
-      </w:pPr>
-    </w:p>
-    <w:p>
-      <w:pPr>
-        <w:jc w:val="both"/>
-      </w:pPr>
-      <w:r>
-        <w:t>E deve contenere l</w:t>
-      </w:r>
-      <w:r>
-        <w:t>e</w:t>
-      </w:r>
-      <w:r>
-        <w:t xml:space="preserve"> seguent</w:t>
-      </w:r>
-      <w:r>
-        <w:t>i</w:t>
-      </w:r>
-      <w:r>
-        <w:t xml:space="preserve"> sezio</w:t>
-      </w:r>
-      <w:r>
-        <w:t>ni</w:t>
-      </w:r>
-      <w:r>
-        <w:t xml:space="preserve"> opzional</w:t>
-      </w:r>
-      <w:r>
-        <w:t>i</w:t>
-      </w:r>
-      <w:r>
-        <w:t>:</w:t>
+        <w:spacing w:after="120" w:line="240" w:lineRule="auto"/>
+        <w:jc w:val="both"/>
+      </w:pPr>
+      <w:r>
+        <w:rPr>
+          <w:i/>
+          <w:iCs/>
+        </w:rPr>
+        <w:t>Stato funzionale del paziente</w:t>
+      </w:r>
+      <w:r>
+        <w:t>, riporta almeno la valutazione della capacità motoria dell’assistito (autonomo, assistito, allettato).</w:t>
+      </w:r>
+    </w:p>
+    <w:p>
+      <w:pPr>
+        <w:rPr>
+          <w:b/>
+          <w:bCs/>
+        </w:rPr>
+      </w:pPr>
+      <w:r>
+        <w:rPr>
+          <w:b/>
+          <w:bCs/>
+        </w:rPr>
+        <w:t>Sezioni o</w:t>
+      </w:r>
+      <w:r>
+        <w:rPr>
+          <w:b/>
+          <w:bCs/>
+        </w:rPr>
+        <w:t>pzionali</w:t>
       </w:r>
     </w:p>
     <w:p>
@@ -720,15 +616,20 @@
         <w:pStyle w:val="ListParagraph"/>
         <w:numPr>
           <w:ilvl w:val="0"/>
-          <w:numId w:val="5"/>
+          <w:numId w:val="9"/>
         </w:numPr>
-        <w:jc w:val="both"/>
-      </w:pPr>
-      <w:r>
-        <w:t xml:space="preserve">“Stile di vita”, </w:t>
-      </w:r>
-      <w:r>
-        <w:t>contiene i dati che definiscono lo stile di vita del paziente, la condizione sociale, fattori di rischio ambientali; così come informazioni amministrative come stato civile, livello di istruzione, razza, etnia.</w:t>
+        <w:spacing w:after="120" w:line="240" w:lineRule="auto"/>
+        <w:jc w:val="both"/>
+      </w:pPr>
+      <w:r>
+        <w:rPr>
+          <w:i/>
+          <w:iCs/>
+        </w:rPr>
+        <w:t>Anamnesi Familiare</w:t>
+      </w:r>
+      <w:r>
+        <w:t>, documenta l’anamnesi familiare relativa ai parenti biologici del paziente;</w:t>
       </w:r>
     </w:p>
     <w:p>
@@ -736,23 +637,20 @@
         <w:pStyle w:val="ListParagraph"/>
         <w:numPr>
           <w:ilvl w:val="0"/>
-          <w:numId w:val="5"/>
+          <w:numId w:val="8"/>
         </w:numPr>
-        <w:spacing w:line="240" w:lineRule="auto"/>
-        <w:jc w:val="both"/>
-      </w:pPr>
-      <w:r>
-        <w:lastRenderedPageBreak/>
-        <w:t>“</w:t>
-      </w:r>
-      <w:r>
-        <w:t>Piani di Cura</w:t>
-      </w:r>
-      <w:r>
-        <w:t xml:space="preserve">”, </w:t>
-      </w:r>
-      <w:r>
-        <w:t>documenta tutte le informazioni relative a piani di cura riabilitativi o terapeutici.</w:t>
+        <w:spacing w:after="120" w:line="240" w:lineRule="auto"/>
+        <w:jc w:val="both"/>
+      </w:pPr>
+      <w:r>
+        <w:rPr>
+          <w:i/>
+          <w:iCs/>
+        </w:rPr>
+        <w:t>Stile di vita</w:t>
+      </w:r>
+      <w:r>
+        <w:t>, contiene i dati che definiscono lo stile di vita del paziente, la condizione sociale, fattori di rischio ambientali e le informazioni amministrative come stato civile, livello di istruzione, razza, etnia;</w:t>
       </w:r>
     </w:p>
     <w:p>
@@ -760,82 +658,20 @@
         <w:pStyle w:val="ListParagraph"/>
         <w:numPr>
           <w:ilvl w:val="0"/>
-          <w:numId w:val="5"/>
+          <w:numId w:val="8"/>
         </w:numPr>
-        <w:spacing w:line="240" w:lineRule="auto"/>
-        <w:jc w:val="both"/>
-      </w:pPr>
-      <w:r>
-        <w:t>“</w:t>
-      </w:r>
-      <w:r>
-        <w:t>Visite o Ricoveri</w:t>
-      </w:r>
-      <w:r>
-        <w:t xml:space="preserve">”, </w:t>
-      </w:r>
-      <w:r>
-        <w:t>documenta i “contatti” rilevanti, recenti o passati, fra paziente e operatore sanitario (e.g. ricoveri, visite ambulatoriali o domiciliari) pertinenti il paziente oggetto del documento.</w:t>
-      </w:r>
-    </w:p>
-    <w:p>
-      <w:pPr>
-        <w:jc w:val="both"/>
-      </w:pPr>
-    </w:p>
-    <w:p>
-      <w:pPr>
-        <w:pStyle w:val="Heading3"/>
-        <w:jc w:val="both"/>
-      </w:pPr>
-      <w:r>
-        <w:t xml:space="preserve">CASO DI TEST </w:t>
-      </w:r>
-      <w:r>
-        <w:t>3</w:t>
-      </w:r>
-    </w:p>
-    <w:p>
-      <w:pPr>
-        <w:jc w:val="both"/>
-      </w:pPr>
-      <w:r>
-        <w:t>Si prende in considerazione il caso di un</w:t>
-      </w:r>
-      <w:r>
-        <w:t>a</w:t>
-      </w:r>
-      <w:r>
-        <w:t xml:space="preserve"> paziente</w:t>
-      </w:r>
-      <w:r>
-        <w:t xml:space="preserve"> </w:t>
-      </w:r>
-      <w:r>
-        <w:t xml:space="preserve">che sta vivendo una gravidanza a rischio poiché </w:t>
-      </w:r>
-      <w:r>
-        <w:t>affetta da diabete di tipo 1.</w:t>
-      </w:r>
-      <w:r>
-        <w:t xml:space="preserve"> </w:t>
-      </w:r>
-    </w:p>
-    <w:p>
-      <w:pPr>
-        <w:jc w:val="both"/>
-      </w:pPr>
-      <w:r>
-        <w:t xml:space="preserve">Il </w:t>
-      </w:r>
-      <w:r>
-        <w:t>docu</w:t>
-      </w:r>
-      <w:r>
-        <w:t>mento</w:t>
-      </w:r>
-      <w:r>
-        <w:t xml:space="preserve"> contiene, oltre alle sezioni obbligatorie:</w:t>
+        <w:spacing w:after="120" w:line="240" w:lineRule="auto"/>
+        <w:jc w:val="both"/>
+      </w:pPr>
+      <w:r>
+        <w:rPr>
+          <w:i/>
+          <w:iCs/>
+        </w:rPr>
+        <w:t>Gravidanze e Parto</w:t>
+      </w:r>
+      <w:r>
+        <w:t>, riporta le informazioni inerenti gravidanze, parti, eventuali complicanze derivate e stato mestruale (incluso menarca, menopausa, ecc.) ritenute rilevanti;</w:t>
       </w:r>
     </w:p>
     <w:p>
@@ -843,18 +679,20 @@
         <w:pStyle w:val="ListParagraph"/>
         <w:numPr>
           <w:ilvl w:val="0"/>
-          <w:numId w:val="5"/>
+          <w:numId w:val="8"/>
         </w:numPr>
-        <w:jc w:val="both"/>
-      </w:pPr>
-      <w:r>
-        <w:t xml:space="preserve">“Allergie e intolleranze”, che raccoglie ogni informazione relativa ad allergie, reazioni avverse, ed allarmi passati o presenti inerenti </w:t>
-      </w:r>
-      <w:r>
-        <w:t>al</w:t>
-      </w:r>
-      <w:r>
-        <w:t xml:space="preserve"> paziente, se ritenute rilevanti.</w:t>
+        <w:spacing w:after="120" w:line="240" w:lineRule="auto"/>
+        <w:jc w:val="both"/>
+      </w:pPr>
+      <w:r>
+        <w:rPr>
+          <w:i/>
+          <w:iCs/>
+        </w:rPr>
+        <w:t>Parametri Vitali</w:t>
+      </w:r>
+      <w:r>
+        <w:t>, riporta le informazioni relative ai parametri vitali, attuali e passati, rilevanti ai fini del quadro clinico del paziente;</w:t>
       </w:r>
     </w:p>
     <w:p>
@@ -862,18 +700,20 @@
         <w:pStyle w:val="ListParagraph"/>
         <w:numPr>
           <w:ilvl w:val="0"/>
-          <w:numId w:val="5"/>
+          <w:numId w:val="8"/>
         </w:numPr>
-        <w:jc w:val="both"/>
-      </w:pPr>
-      <w:r>
-        <w:t xml:space="preserve">“Terapie Farmacologiche”, sezione deputata alla registrazione di tutte le informazioni inerenti </w:t>
-      </w:r>
-      <w:r>
-        <w:t>alle</w:t>
-      </w:r>
-      <w:r>
-        <w:t xml:space="preserve"> terapie farmacologiche (prescrizioni, somministrazioni): terapie in atto, storia delle prescrizioni/terapie farmacologiche.</w:t>
+        <w:spacing w:after="120" w:line="240" w:lineRule="auto"/>
+        <w:jc w:val="both"/>
+      </w:pPr>
+      <w:r>
+        <w:rPr>
+          <w:i/>
+          <w:iCs/>
+        </w:rPr>
+        <w:t>Piani di Cura</w:t>
+      </w:r>
+      <w:r>
+        <w:t>, documenta tutte le informazioni relative a piani di cura riabilitativi o terapeutici;</w:t>
       </w:r>
     </w:p>
     <w:p>
@@ -881,12 +721,20 @@
         <w:pStyle w:val="ListParagraph"/>
         <w:numPr>
           <w:ilvl w:val="0"/>
-          <w:numId w:val="5"/>
+          <w:numId w:val="8"/>
         </w:numPr>
-        <w:jc w:val="both"/>
-      </w:pPr>
-      <w:r>
-        <w:t>“Lista dei problemi”, concepita per documentare tutti i problemi clinici rilevanti noti al momento in cui è stato generato il documento (problemi clinici, condizioni, sospetti diagnostici e diagnosi certe, sintomi attuali o passati).</w:t>
+        <w:spacing w:after="120" w:line="240" w:lineRule="auto"/>
+        <w:jc w:val="both"/>
+      </w:pPr>
+      <w:r>
+        <w:rPr>
+          <w:i/>
+          <w:iCs/>
+        </w:rPr>
+        <w:t>Visite o Ricoveri</w:t>
+      </w:r>
+      <w:r>
+        <w:t>, documenta i “contatti” rilevanti, recenti o passati, fra paziente e operatore sanitario (e.g. ricoveri, visite ambulatoriali o domiciliari) pertinenti il paziente oggetto del documento;</w:t>
       </w:r>
     </w:p>
     <w:p>
@@ -894,12 +742,39 @@
         <w:pStyle w:val="ListParagraph"/>
         <w:numPr>
           <w:ilvl w:val="0"/>
-          <w:numId w:val="5"/>
+          <w:numId w:val="6"/>
         </w:numPr>
-        <w:jc w:val="both"/>
-      </w:pPr>
-      <w:r>
-        <w:t>“Protesi, impianti e ausili”, descrive tutte le informazioni inerenti dispositivi medici, ausili, protesi, (“devices”) siano essi impiantati che esterni, da cui dipende, o è dipeso, lo stato di salute del paziente.</w:t>
+        <w:spacing w:after="120" w:line="240" w:lineRule="auto"/>
+        <w:jc w:val="both"/>
+      </w:pPr>
+      <w:r>
+        <w:rPr>
+          <w:i/>
+          <w:iCs/>
+        </w:rPr>
+        <w:t xml:space="preserve">Vaccinazioni, </w:t>
+      </w:r>
+      <w:r>
+        <w:t xml:space="preserve">riporta lo </w:t>
+      </w:r>
+      <w:r>
+        <w:rPr>
+          <w:i/>
+          <w:iCs/>
+        </w:rPr>
+        <w:t>s</w:t>
+      </w:r>
+      <w:r>
+        <w:t xml:space="preserve">tato attuale delle vaccinazioni effettuate dal paziente di cui è a conoscenza documentata il </w:t>
+      </w:r>
+      <w:r>
+        <w:t>MMG/PLS</w:t>
+      </w:r>
+      <w:r>
+        <w:t xml:space="preserve"> (tipo di vaccino, data e modalità di somministrazione)</w:t>
+      </w:r>
+      <w:r>
+        <w:t>;</w:t>
       </w:r>
     </w:p>
     <w:p>
@@ -907,21 +782,20 @@
         <w:pStyle w:val="ListParagraph"/>
         <w:numPr>
           <w:ilvl w:val="0"/>
-          <w:numId w:val="5"/>
+          <w:numId w:val="8"/>
         </w:numPr>
-        <w:jc w:val="both"/>
-      </w:pPr>
-      <w:r>
-        <w:t xml:space="preserve">“Trattamenti e Procedure Terapeutiche, Chirurgiche e Diagnostiche”, descrive le procedure </w:t>
-      </w:r>
-    </w:p>
-    <w:p>
-      <w:pPr>
-        <w:pStyle w:val="ListParagraph"/>
-        <w:jc w:val="both"/>
-      </w:pPr>
-      <w:r>
-        <w:t>(interventistiche, diagnostiche, chirurgiche, terapeutiche) pertinenti il paziente oggetto del documento.</w:t>
+        <w:spacing w:after="120" w:line="240" w:lineRule="auto"/>
+        <w:jc w:val="both"/>
+      </w:pPr>
+      <w:r>
+        <w:rPr>
+          <w:i/>
+          <w:iCs/>
+        </w:rPr>
+        <w:t xml:space="preserve">Assenso / Dissenso Donazione Organi, </w:t>
+      </w:r>
+      <w:r>
+        <w:t>che riporta la dichiarazione del donatore prevista dall'art. 23 comma 3 L. 91/99 nei casi sia dichiarata al medico;</w:t>
       </w:r>
     </w:p>
     <w:p>
@@ -929,25 +803,24 @@
         <w:pStyle w:val="ListParagraph"/>
         <w:numPr>
           <w:ilvl w:val="0"/>
-          <w:numId w:val="5"/>
+          <w:numId w:val="8"/>
         </w:numPr>
-        <w:jc w:val="both"/>
-      </w:pPr>
-      <w:r>
-        <w:t>“Stato funzionale del paziente”, riporta almeno la valutazione della capacità motoria dell’assistito (autonomo, assistito, allettato).</w:t>
-      </w:r>
-    </w:p>
-    <w:p>
-      <w:pPr>
-        <w:jc w:val="both"/>
-      </w:pPr>
-    </w:p>
-    <w:p>
-      <w:pPr>
-        <w:jc w:val="both"/>
-      </w:pPr>
-      <w:r>
-        <w:t>E deve contenere la seguente sezione opzionale:</w:t>
+        <w:spacing w:after="120" w:line="240" w:lineRule="auto"/>
+        <w:jc w:val="both"/>
+      </w:pPr>
+      <w:r>
+        <w:rPr>
+          <w:i/>
+          <w:iCs/>
+        </w:rPr>
+        <w:t xml:space="preserve">Esenzioni, </w:t>
+      </w:r>
+      <w:r>
+        <w:t xml:space="preserve">riporta le informazioni relative al diritto dell’assistito all’esenzione dal pagamento del ticket per alcune o tutte le prestazioni sanitarie in particolari situazioni di reddito, in presenza di </w:t>
+      </w:r>
+      <w:r>
+        <w:lastRenderedPageBreak/>
+        <w:t>patologie croniche o rare, in caso di invalidità, gravidanza, diagnosi precoce di alcuni tumori, accertamento di HIV;</w:t>
       </w:r>
     </w:p>
     <w:p>
@@ -955,140 +828,23 @@
         <w:pStyle w:val="ListParagraph"/>
         <w:numPr>
           <w:ilvl w:val="0"/>
-          <w:numId w:val="5"/>
+          <w:numId w:val="8"/>
         </w:numPr>
-        <w:jc w:val="both"/>
-      </w:pPr>
-      <w:r>
-        <w:t>“</w:t>
-      </w:r>
-      <w:r>
-        <w:t>Anamnesi Familiare</w:t>
-      </w:r>
-      <w:r>
-        <w:t xml:space="preserve">”, </w:t>
-      </w:r>
-      <w:r>
-        <w:t>documenta l’anamnesi familiare relativa ai parenti biologici del paziente. Se necessario, vengono indicate l’età di morte e la causa di morte. Tali informazioni servono a qualificare potenziali fattori di rischio per il paziente in relazione alla storia dei membri familiari (rischio eredo-familiare).</w:t>
-      </w:r>
-    </w:p>
-    <w:p>
-      <w:pPr>
-        <w:pStyle w:val="ListParagraph"/>
-        <w:numPr>
-          <w:ilvl w:val="0"/>
-          <w:numId w:val="5"/>
-        </w:numPr>
-        <w:jc w:val="both"/>
-      </w:pPr>
-      <w:r>
-        <w:t>“</w:t>
-      </w:r>
-      <w:r>
-        <w:t>Stile di vita</w:t>
-      </w:r>
-      <w:r>
-        <w:t>”,</w:t>
-      </w:r>
-      <w:r>
-        <w:t xml:space="preserve"> contiene i dati che definiscono lo stile di vita del paziente, la condizione sociale, fattori di rischio ambientali; così come informazioni amministrative come stato civile, livello di istruzione, razza, etnia.</w:t>
-      </w:r>
-    </w:p>
-    <w:p>
-      <w:pPr>
-        <w:pStyle w:val="ListParagraph"/>
-        <w:numPr>
-          <w:ilvl w:val="0"/>
-          <w:numId w:val="5"/>
-        </w:numPr>
-        <w:jc w:val="both"/>
-      </w:pPr>
-      <w:r>
-        <w:t>“</w:t>
-      </w:r>
-      <w:r>
-        <w:t>Gravidanze e Parto</w:t>
-      </w:r>
-      <w:r>
-        <w:t xml:space="preserve">”, </w:t>
-      </w:r>
-      <w:r>
-        <w:t>riporta tutte le informazioni inerenti gravidanze, parti, eventuali complicanze derivate e stato mestruale (incluso menarca, menopausa, ecc.) ritenute rilevanti.</w:t>
-      </w:r>
-    </w:p>
-    <w:p>
-      <w:pPr>
-        <w:pStyle w:val="ListParagraph"/>
-        <w:numPr>
-          <w:ilvl w:val="0"/>
-          <w:numId w:val="5"/>
-        </w:numPr>
-        <w:jc w:val="both"/>
-      </w:pPr>
-      <w:r>
-        <w:t>“</w:t>
-      </w:r>
-      <w:r>
-        <w:t>Parametri Vitali</w:t>
-      </w:r>
-      <w:r>
-        <w:t>”, riporta le informazioni relative ai parametri vitali, attuali e passati, rilevanti ai fini del quadro clinico del paziente, in particolare almeno altezza, peso, indice di massa corporea, pressione arteriosa.</w:t>
-      </w:r>
-    </w:p>
-    <w:p>
-      <w:pPr>
-        <w:pStyle w:val="ListParagraph"/>
-        <w:numPr>
-          <w:ilvl w:val="0"/>
-          <w:numId w:val="5"/>
-        </w:numPr>
-        <w:spacing w:line="240" w:lineRule="auto"/>
-        <w:jc w:val="both"/>
-      </w:pPr>
-      <w:r>
-        <w:t>“</w:t>
-      </w:r>
-      <w:r>
-        <w:t>Piani di Cura</w:t>
-      </w:r>
-      <w:r>
-        <w:t>”, documenta tutte le informazioni relative a piani di cura riabilitativi o terapeutici.</w:t>
-      </w:r>
-    </w:p>
-    <w:p>
-      <w:pPr>
-        <w:pStyle w:val="ListParagraph"/>
-        <w:numPr>
-          <w:ilvl w:val="0"/>
-          <w:numId w:val="5"/>
-        </w:numPr>
-        <w:spacing w:line="240" w:lineRule="auto"/>
-        <w:jc w:val="both"/>
-      </w:pPr>
-      <w:r>
-        <w:t>“</w:t>
-      </w:r>
-      <w:r>
-        <w:t>Visite o Ricoveri</w:t>
-      </w:r>
-      <w:r>
-        <w:t>”, documenta i “contatti” rilevanti, recenti o passati, fra paziente e operatore sanitario (e.g. ricoveri, visite ambulatoriali o domiciliari) pertinenti il paziente oggetto del documento.</w:t>
-      </w:r>
-    </w:p>
-    <w:p>
-      <w:pPr>
-        <w:pStyle w:val="ListParagraph"/>
-        <w:numPr>
-          <w:ilvl w:val="0"/>
-          <w:numId w:val="5"/>
-        </w:numPr>
-        <w:jc w:val="both"/>
-      </w:pPr>
-      <w:r>
-        <w:t xml:space="preserve">“Indagini diagnostiche e Esami di laboratorio”, </w:t>
-      </w:r>
-      <w:r>
-        <w:t>riporta tutti i risultati relativi ad indagini diagnostiche e ad esami di laboratorio rilevanti ai fini della storia clinica del paziente.</w:t>
+        <w:spacing w:after="120" w:line="240" w:lineRule="auto"/>
+        <w:jc w:val="both"/>
+      </w:pPr>
+      <w:r>
+        <w:rPr>
+          <w:i/>
+          <w:iCs/>
+        </w:rPr>
+        <w:t xml:space="preserve">Reti di Patologie, </w:t>
+      </w:r>
+      <w:r>
+        <w:t>riporta</w:t>
+      </w:r>
+      <w:r>
+        <w:t xml:space="preserve"> le informazioni relative alla rete clinico assistenziale coinvolto nel percorso di presa in carico del paziente.</w:t>
       </w:r>
     </w:p>
     <w:p>
@@ -1097,35 +853,25 @@
         <w:jc w:val="both"/>
       </w:pPr>
       <w:r>
-        <w:lastRenderedPageBreak/>
         <w:t xml:space="preserve">CASO DI TEST </w:t>
       </w:r>
       <w:r>
-        <w:t>4</w:t>
-      </w:r>
-    </w:p>
-    <w:p>
-      <w:pPr>
-        <w:jc w:val="both"/>
-      </w:pPr>
-      <w:r>
-        <w:t xml:space="preserve">Nel caso di test 4 è esplicitato un esempio completo che prevede sia le </w:t>
-      </w:r>
-      <w:proofErr w:type="spellStart"/>
-      <w:r>
-        <w:t>section</w:t>
-      </w:r>
-      <w:proofErr w:type="spellEnd"/>
-      <w:r>
-        <w:t xml:space="preserve"> obbligatorie che le </w:t>
-      </w:r>
-      <w:proofErr w:type="spellStart"/>
-      <w:r>
-        <w:t>section</w:t>
-      </w:r>
-      <w:proofErr w:type="spellEnd"/>
-      <w:r>
-        <w:t xml:space="preserve"> opzionali.</w:t>
+        <w:t>2</w:t>
+      </w:r>
+    </w:p>
+    <w:p>
+      <w:r>
+        <w:t xml:space="preserve">Il caso di test prevede un esempio completo di CDA2 che contiene sia le sezioni obbligatorie che le sezioni opzionali. Rispetto al caso di test 1 proposto, tra le sezioni opzionali e non ricomprese tra i contenuti essenziali del Decreto 7 Settembre 2023, è presente la sezione opzionale </w:t>
+      </w:r>
+      <w:r>
+        <w:rPr>
+          <w:i/>
+          <w:iCs/>
+        </w:rPr>
+        <w:t>Indagini diagnostiche e esami di laboratorio</w:t>
+      </w:r>
+      <w:r>
+        <w:t>, che riporta tutti i risultati relativi ad indagini diagnostiche e ad esami di laboratorio rilevanti ai fini della storia clinica del paziente.</w:t>
       </w:r>
     </w:p>
     <w:p>
@@ -1252,7 +998,19 @@
         <w:rPr>
           <w:rFonts w:ascii="Calibri" w:eastAsia="Calibri" w:hAnsi="Calibri" w:cs="Calibri"/>
         </w:rPr>
-        <w:t xml:space="preserve">CASO DI TEST 5 </w:t>
+        <w:t xml:space="preserve">CASO DI TEST </w:t>
+      </w:r>
+      <w:r>
+        <w:rPr>
+          <w:rFonts w:ascii="Calibri" w:eastAsia="Calibri" w:hAnsi="Calibri" w:cs="Calibri"/>
+        </w:rPr>
+        <w:t>5</w:t>
+      </w:r>
+      <w:r>
+        <w:rPr>
+          <w:rFonts w:ascii="Calibri" w:eastAsia="Calibri" w:hAnsi="Calibri" w:cs="Calibri"/>
+        </w:rPr>
+        <w:t xml:space="preserve"> </w:t>
       </w:r>
     </w:p>
     <w:p>
@@ -1270,7 +1028,6 @@
       <w:r>
         <w:t xml:space="preserve"> il livello di riservatezza del documento (</w:t>
       </w:r>
-      <w:proofErr w:type="spellStart"/>
       <w:r>
         <w:rPr>
           <w:rFonts w:ascii="Calibri" w:eastAsia="Calibri" w:hAnsi="Calibri" w:cs="Calibri"/>
@@ -1280,7 +1037,6 @@
         </w:rPr>
         <w:t>confidentialityCode</w:t>
       </w:r>
-      <w:proofErr w:type="spellEnd"/>
       <w:r>
         <w:t xml:space="preserve">) genera un </w:t>
       </w:r>
@@ -1315,7 +1071,19 @@
         <w:rPr>
           <w:rFonts w:ascii="Calibri" w:eastAsia="Calibri" w:hAnsi="Calibri" w:cs="Calibri"/>
         </w:rPr>
-        <w:t xml:space="preserve">CASO DI TEST 6 </w:t>
+        <w:t xml:space="preserve">CASO DI TEST </w:t>
+      </w:r>
+      <w:r>
+        <w:rPr>
+          <w:rFonts w:ascii="Calibri" w:eastAsia="Calibri" w:hAnsi="Calibri" w:cs="Calibri"/>
+        </w:rPr>
+        <w:t>6</w:t>
+      </w:r>
+      <w:r>
+        <w:rPr>
+          <w:rFonts w:ascii="Calibri" w:eastAsia="Calibri" w:hAnsi="Calibri" w:cs="Calibri"/>
+        </w:rPr>
+        <w:t xml:space="preserve"> </w:t>
       </w:r>
     </w:p>
     <w:p>
@@ -1382,7 +1150,13 @@
         <w:rPr>
           <w:rFonts w:ascii="Calibri" w:eastAsia="Calibri" w:hAnsi="Calibri" w:cs="Calibri"/>
         </w:rPr>
-        <w:t xml:space="preserve">CASO DI TEST 7 </w:t>
+        <w:t xml:space="preserve">CASO DI TEST </w:t>
+      </w:r>
+      <w:r>
+        <w:rPr>
+          <w:rFonts w:ascii="Calibri" w:eastAsia="Calibri" w:hAnsi="Calibri" w:cs="Calibri"/>
+        </w:rPr>
+        <w:t>7</w:t>
       </w:r>
     </w:p>
     <w:p>
@@ -1404,7 +1178,6 @@
       <w:r>
         <w:t xml:space="preserve"> scatenato dall’inserimento di un livello di riservatezza del documento (</w:t>
       </w:r>
-      <w:proofErr w:type="spellStart"/>
       <w:r>
         <w:rPr>
           <w:i/>
@@ -1412,7 +1185,6 @@
         </w:rPr>
         <w:t>confidentialityCode</w:t>
       </w:r>
-      <w:proofErr w:type="spellEnd"/>
       <w:r>
         <w:t>) con informazioni moderatamente sensibili (“</w:t>
       </w:r>
@@ -1448,7 +1220,13 @@
         <w:rPr>
           <w:rFonts w:ascii="Calibri" w:eastAsia="Calibri" w:hAnsi="Calibri" w:cs="Calibri"/>
         </w:rPr>
-        <w:t xml:space="preserve">CASO DI TEST 8 </w:t>
+        <w:t xml:space="preserve">CASO DI TEST </w:t>
+      </w:r>
+      <w:r>
+        <w:rPr>
+          <w:rFonts w:ascii="Calibri" w:eastAsia="Calibri" w:hAnsi="Calibri" w:cs="Calibri"/>
+        </w:rPr>
+        <w:t>8</w:t>
       </w:r>
     </w:p>
     <w:p>
@@ -1495,7 +1273,13 @@
         <w:rPr>
           <w:rFonts w:ascii="Calibri" w:eastAsia="Calibri" w:hAnsi="Calibri" w:cs="Calibri"/>
         </w:rPr>
-        <w:t xml:space="preserve">CASO DI TEST 9 </w:t>
+        <w:t xml:space="preserve">CASO DI TEST </w:t>
+      </w:r>
+      <w:r>
+        <w:rPr>
+          <w:rFonts w:ascii="Calibri" w:eastAsia="Calibri" w:hAnsi="Calibri" w:cs="Calibri"/>
+        </w:rPr>
+        <w:t>9</w:t>
       </w:r>
     </w:p>
     <w:p>
@@ -1511,31 +1295,13 @@
       <w:r>
         <w:t xml:space="preserve"> dati inerenti al nominativo del paziente, viene indicato il cognome ma omesso il nome dello stesso (</w:t>
       </w:r>
-      <w:proofErr w:type="spellStart"/>
-      <w:r>
-        <w:rPr>
-          <w:i/>
-          <w:iCs/>
-        </w:rPr>
-        <w:t>patient</w:t>
-      </w:r>
-      <w:proofErr w:type="spellEnd"/>
-      <w:r>
-        <w:rPr>
-          <w:i/>
-          <w:iCs/>
-        </w:rPr>
-        <w:t>/name/</w:t>
-      </w:r>
-      <w:proofErr w:type="spellStart"/>
-      <w:r>
-        <w:rPr>
-          <w:i/>
-          <w:iCs/>
-        </w:rPr>
-        <w:t>given</w:t>
-      </w:r>
-      <w:proofErr w:type="spellEnd"/>
+      <w:r>
+        <w:rPr>
+          <w:i/>
+          <w:iCs/>
+        </w:rPr>
+        <w:t>patient/name/given</w:t>
+      </w:r>
       <w:r>
         <w:t xml:space="preserve">). Il risultato è un </w:t>
       </w:r>
@@ -1570,7 +1336,14 @@
         <w:rPr>
           <w:rFonts w:ascii="Calibri" w:eastAsia="Calibri" w:hAnsi="Calibri" w:cs="Calibri"/>
         </w:rPr>
-        <w:t xml:space="preserve">CASO DI TEST 10 </w:t>
+        <w:lastRenderedPageBreak/>
+        <w:t xml:space="preserve">CASO DI TEST </w:t>
+      </w:r>
+      <w:r>
+        <w:rPr>
+          <w:rFonts w:ascii="Calibri" w:eastAsia="Calibri" w:hAnsi="Calibri" w:cs="Calibri"/>
+        </w:rPr>
+        <w:t>10</w:t>
       </w:r>
     </w:p>
     <w:p>
@@ -1586,7 +1359,6 @@
       <w:r>
         <w:t>dati inerenti all’anagrafica del paziente, viene indicato un valore errato nel campo relativo al “Sesso” del paziente (</w:t>
       </w:r>
-      <w:proofErr w:type="spellStart"/>
       <w:r>
         <w:rPr>
           <w:i/>
@@ -1594,7 +1366,6 @@
         </w:rPr>
         <w:t>administrativeGenderCode</w:t>
       </w:r>
-      <w:proofErr w:type="spellEnd"/>
       <w:r>
         <w:t xml:space="preserve">), cioè un valore diverso da quelli ammessi che corrispondono a </w:t>
       </w:r>
@@ -1651,26 +1422,14 @@
     </w:p>
     <w:p>
       <w:pPr>
-        <w:jc w:val="both"/>
-      </w:pPr>
-    </w:p>
-    <w:p>
-      <w:pPr>
-        <w:jc w:val="both"/>
-      </w:pPr>
-    </w:p>
-    <w:p>
-      <w:pPr>
-        <w:jc w:val="both"/>
-      </w:pPr>
-    </w:p>
-    <w:p>
-      <w:pPr>
         <w:pStyle w:val="Heading3"/>
         <w:jc w:val="both"/>
       </w:pPr>
       <w:r>
-        <w:t>CASO DI TEST 11</w:t>
+        <w:t xml:space="preserve">CASO DI TEST </w:t>
+      </w:r>
+      <w:r>
+        <w:t>11</w:t>
       </w:r>
     </w:p>
     <w:p>
@@ -1704,7 +1463,6 @@
       <w:r>
         <w:t xml:space="preserve"> (</w:t>
       </w:r>
-      <w:proofErr w:type="spellStart"/>
       <w:r>
         <w:rPr>
           <w:i/>
@@ -1712,35 +1470,16 @@
         </w:rPr>
         <w:t>ClinicalDocument</w:t>
       </w:r>
-      <w:proofErr w:type="spellEnd"/>
       <w:r>
         <w:t>/</w:t>
       </w:r>
-      <w:proofErr w:type="spellStart"/>
-      <w:r>
-        <w:rPr>
-          <w:i/>
-          <w:iCs/>
-        </w:rPr>
-        <w:t>participant</w:t>
-      </w:r>
-      <w:proofErr w:type="spellEnd"/>
-      <w:r>
-        <w:rPr>
-          <w:i/>
-          <w:iCs/>
-        </w:rPr>
-        <w:t>/</w:t>
-      </w:r>
-      <w:proofErr w:type="spellStart"/>
-      <w:r>
-        <w:rPr>
-          <w:i/>
-          <w:iCs/>
-        </w:rPr>
-        <w:t>associatedEntity</w:t>
-      </w:r>
-      <w:proofErr w:type="spellEnd"/>
+      <w:r>
+        <w:rPr>
+          <w:i/>
+          <w:iCs/>
+        </w:rPr>
+        <w:t>participant/associatedEntity</w:t>
+      </w:r>
       <w:r>
         <w:rPr>
           <w:i/>
@@ -1757,11 +1496,9 @@
       <w:r>
         <w:t>“</w:t>
       </w:r>
-      <w:proofErr w:type="spellStart"/>
       <w:r>
         <w:t>PersonalRelationshipRoleType</w:t>
       </w:r>
-      <w:proofErr w:type="spellEnd"/>
       <w:r>
         <w:t>”</w:t>
       </w:r>
@@ -1792,7 +1529,10 @@
         <w:jc w:val="both"/>
       </w:pPr>
       <w:r>
-        <w:t>CASO DI TEST 1</w:t>
+        <w:t xml:space="preserve">CASO DI TEST </w:t>
+      </w:r>
+      <w:r>
+        <w:t>1</w:t>
       </w:r>
       <w:r>
         <w:t>2</w:t>
@@ -1923,31 +1663,13 @@
       <w:r>
         <w:t>(</w:t>
       </w:r>
-      <w:proofErr w:type="spellStart"/>
-      <w:r>
-        <w:rPr>
-          <w:i/>
-          <w:iCs/>
-        </w:rPr>
-        <w:t>substanceAdministration</w:t>
-      </w:r>
-      <w:proofErr w:type="spellEnd"/>
-      <w:r>
-        <w:rPr>
-          <w:i/>
-          <w:iCs/>
-        </w:rPr>
-        <w:t>/</w:t>
-      </w:r>
-      <w:proofErr w:type="spellStart"/>
-      <w:r>
-        <w:rPr>
-          <w:i/>
-          <w:iCs/>
-        </w:rPr>
-        <w:t>statusCode</w:t>
-      </w:r>
-      <w:proofErr w:type="spellEnd"/>
+      <w:r>
+        <w:rPr>
+          <w:i/>
+          <w:iCs/>
+        </w:rPr>
+        <w:t>substanceAdministration/statusCode</w:t>
+      </w:r>
       <w:r>
         <w:t>)</w:t>
       </w:r>
@@ -2054,7 +1776,6 @@
       <w:r>
         <w:t>(</w:t>
       </w:r>
-      <w:proofErr w:type="spellStart"/>
       <w:r>
         <w:rPr>
           <w:i/>
@@ -2062,23 +1783,13 @@
         </w:rPr>
         <w:t>substanceAdministration</w:t>
       </w:r>
-      <w:proofErr w:type="spellEnd"/>
-      <w:r>
-        <w:rPr>
-          <w:i/>
-          <w:iCs/>
-        </w:rPr>
-        <w:t>/</w:t>
-      </w:r>
-      <w:proofErr w:type="spellStart"/>
-      <w:r>
-        <w:rPr>
-          <w:i/>
-          <w:iCs/>
-        </w:rPr>
-        <w:t>effectiveTime</w:t>
-      </w:r>
-      <w:proofErr w:type="spellEnd"/>
+      <w:r>
+        <w:rPr>
+          <w:i/>
+          <w:iCs/>
+        </w:rPr>
+        <w:t>/effectiveTime</w:t>
+      </w:r>
       <w:r>
         <w:t>)</w:t>
       </w:r>
@@ -2127,21 +1838,12 @@
       <w:r>
         <w:t xml:space="preserve"> nella sezione “Anamnesi Familiare”, non viene specificato il grado di parentela del familiare in oggetto (</w:t>
       </w:r>
-      <w:proofErr w:type="spellStart"/>
-      <w:r>
-        <w:rPr>
-          <w:i/>
-          <w:iCs/>
-        </w:rPr>
-        <w:t>relatedSubject</w:t>
-      </w:r>
-      <w:proofErr w:type="spellEnd"/>
-      <w:r>
-        <w:rPr>
-          <w:i/>
-          <w:iCs/>
-        </w:rPr>
-        <w:t>/code</w:t>
+      <w:r>
+        <w:rPr>
+          <w:i/>
+          <w:iCs/>
+        </w:rPr>
+        <w:t>relatedSubject/code</w:t>
       </w:r>
       <w:r>
         <w:t>)</w:t>
@@ -2179,11 +1881,13 @@
         <w:jc w:val="both"/>
       </w:pPr>
       <w:r>
-        <w:lastRenderedPageBreak/>
         <w:t xml:space="preserve">CASO DI TEST </w:t>
       </w:r>
       <w:r>
-        <w:t>18</w:t>
+        <w:t>1</w:t>
+      </w:r>
+      <w:r>
+        <w:t>8</w:t>
       </w:r>
     </w:p>
     <w:p>
@@ -2250,17 +1954,8 @@
           <w:i/>
           <w:iCs/>
         </w:rPr>
-        <w:t>/</w:t>
-      </w:r>
-      <w:proofErr w:type="spellStart"/>
-      <w:r>
-        <w:rPr>
-          <w:i/>
-          <w:iCs/>
-        </w:rPr>
-        <w:t>effectiveTime</w:t>
-      </w:r>
-      <w:proofErr w:type="spellEnd"/>
+        <w:t>/effectiveTime</w:t>
+      </w:r>
       <w:r>
         <w:t>).</w:t>
       </w:r>
@@ -2275,7 +1970,10 @@
         <w:t xml:space="preserve">CASO DI TEST </w:t>
       </w:r>
       <w:r>
-        <w:t>19</w:t>
+        <w:t>1</w:t>
+      </w:r>
+      <w:r>
+        <w:t>9</w:t>
       </w:r>
     </w:p>
     <w:p>
@@ -2306,31 +2004,13 @@
       <w:r>
         <w:t xml:space="preserve"> dovuto all’assenza della specifica inerente all’agente (sia esso un farmaco o no) che ha scatenato l’allergia (</w:t>
       </w:r>
-      <w:proofErr w:type="spellStart"/>
-      <w:r>
-        <w:rPr>
-          <w:i/>
-          <w:iCs/>
-        </w:rPr>
-        <w:t>observation</w:t>
-      </w:r>
-      <w:proofErr w:type="spellEnd"/>
-      <w:r>
-        <w:rPr>
-          <w:i/>
-          <w:iCs/>
-        </w:rPr>
-        <w:t>/</w:t>
-      </w:r>
-      <w:proofErr w:type="spellStart"/>
-      <w:r>
-        <w:rPr>
-          <w:i/>
-          <w:iCs/>
-        </w:rPr>
-        <w:t>participant</w:t>
-      </w:r>
-      <w:proofErr w:type="spellEnd"/>
+      <w:r>
+        <w:rPr>
+          <w:i/>
+          <w:iCs/>
+        </w:rPr>
+        <w:t>observation/participant</w:t>
+      </w:r>
       <w:r>
         <w:t>).</w:t>
       </w:r>
@@ -2345,10 +2025,7 @@
         <w:t xml:space="preserve">CASO DI TEST </w:t>
       </w:r>
       <w:r>
-        <w:t>2</w:t>
-      </w:r>
-      <w:r>
-        <w:t>0</w:t>
+        <w:t>20</w:t>
       </w:r>
     </w:p>
     <w:p>
@@ -2389,31 +2066,13 @@
       <w:r>
         <w:t xml:space="preserve"> (</w:t>
       </w:r>
-      <w:proofErr w:type="spellStart"/>
-      <w:r>
-        <w:rPr>
-          <w:i/>
-          <w:iCs/>
-        </w:rPr>
-        <w:t>observation</w:t>
-      </w:r>
-      <w:proofErr w:type="spellEnd"/>
-      <w:r>
-        <w:rPr>
-          <w:i/>
-          <w:iCs/>
-        </w:rPr>
-        <w:t>/</w:t>
-      </w:r>
-      <w:proofErr w:type="spellStart"/>
-      <w:r>
-        <w:rPr>
-          <w:i/>
-          <w:iCs/>
-        </w:rPr>
-        <w:t>value</w:t>
-      </w:r>
-      <w:proofErr w:type="spellEnd"/>
+      <w:r>
+        <w:rPr>
+          <w:i/>
+          <w:iCs/>
+        </w:rPr>
+        <w:t>observation/value</w:t>
+      </w:r>
       <w:r>
         <w:t>)</w:t>
       </w:r>
@@ -2442,10 +2101,10 @@
         <w:jc w:val="both"/>
       </w:pPr>
       <w:r>
-        <w:t>CASO DI TEST 2</w:t>
-      </w:r>
-      <w:r>
-        <w:t>1</w:t>
+        <w:t xml:space="preserve">CASO DI TEST </w:t>
+      </w:r>
+      <w:r>
+        <w:t>21</w:t>
       </w:r>
     </w:p>
     <w:bookmarkEnd w:id="0"/>
@@ -2459,7 +2118,6 @@
       <w:r>
         <w:t xml:space="preserve">l’elemento </w:t>
       </w:r>
-      <w:proofErr w:type="spellStart"/>
       <w:r>
         <w:rPr>
           <w:i/>
@@ -2467,11 +2125,9 @@
         </w:rPr>
         <w:t>signatureCode</w:t>
       </w:r>
-      <w:proofErr w:type="spellEnd"/>
       <w:r>
         <w:t xml:space="preserve"> del firmatario del documento (</w:t>
       </w:r>
-      <w:proofErr w:type="spellStart"/>
       <w:r>
         <w:rPr>
           <w:i/>
@@ -2479,7 +2135,6 @@
         </w:rPr>
         <w:t>legalAuthenticator</w:t>
       </w:r>
-      <w:proofErr w:type="spellEnd"/>
       <w:r>
         <w:t>)</w:t>
       </w:r>
@@ -2536,7 +2191,7 @@
 </file>
 
 <file path=word/endnotes.xml><?xml version="1.0" encoding="utf-8"?>
-<w:endnotes xmlns:wpc="http://schemas.microsoft.com/office/word/2010/wordprocessingCanvas" xmlns:cx="http://schemas.microsoft.com/office/drawing/2014/chartex" xmlns:cx1="http://schemas.microsoft.com/office/drawing/2015/9/8/chartex" xmlns:cx2="http://schemas.microsoft.com/office/drawing/2015/10/21/chartex" xmlns:cx3="http://schemas.microsoft.com/office/drawing/2016/5/9/chartex" xmlns:cx4="http://schemas.microsoft.com/office/drawing/2016/5/10/chartex" xmlns:cx5="http://schemas.microsoft.com/office/drawing/2016/5/11/chartex" xmlns:cx6="http://schemas.microsoft.com/office/drawing/2016/5/12/chartex" xmlns:cx7="http://schemas.microsoft.com/office/drawing/2016/5/13/chartex" xmlns:cx8="http://schemas.microsoft.com/office/drawing/2016/5/14/chartex" xmlns:mc="http://schemas.openxmlformats.org/markup-compatibility/2006" xmlns:aink="http://schemas.microsoft.com/office/drawing/2016/ink" xmlns:am3d="http://schemas.microsoft.com/office/drawing/2017/model3d" xmlns:o="urn:schemas-microsoft-com:office:office" xmlns:r="http://schemas.openxmlformats.org/officeDocument/2006/relationships" xmlns:m="http://schemas.openxmlformats.org/officeDocument/2006/math" xmlns:v="urn:schemas-microsoft-com:vml" xmlns:wp14="http://schemas.microsoft.com/office/word/2010/wordprocessingDrawing" xmlns:wp="http://schemas.openxmlformats.org/drawingml/2006/wordprocessingDrawing" xmlns:w10="urn:schemas-microsoft-com:office:word" xmlns:w="http://schemas.openxmlformats.org/wordprocessingml/2006/main" xmlns:w14="http://schemas.microsoft.com/office/word/2010/wordml" xmlns:w15="http://schemas.microsoft.com/office/word/2012/wordml" xmlns:w16cex="http://schemas.microsoft.com/office/word/2018/wordml/cex" xmlns:w16cid="http://schemas.microsoft.com/office/word/2016/wordml/cid" xmlns:w16="http://schemas.microsoft.com/office/word/2018/wordml" xmlns:w16sdtdh="http://schemas.microsoft.com/office/word/2020/wordml/sdtdatahash" xmlns:w16se="http://schemas.microsoft.com/office/word/2015/wordml/symex" xmlns:wpg="http://schemas.microsoft.com/office/word/2010/wordprocessingGroup" xmlns:wpi="http://schemas.microsoft.com/office/word/2010/wordprocessingInk" xmlns:wne="http://schemas.microsoft.com/office/word/2006/wordml" xmlns:wps="http://schemas.microsoft.com/office/word/2010/wordprocessingShape" mc:Ignorable="w14 w15 w16se w16cid w16 w16cex w16sdtdh wp14">
+<w:endnotes xmlns:wpc="http://schemas.microsoft.com/office/word/2010/wordprocessingCanvas" xmlns:cx="http://schemas.microsoft.com/office/drawing/2014/chartex" xmlns:cx1="http://schemas.microsoft.com/office/drawing/2015/9/8/chartex" xmlns:cx2="http://schemas.microsoft.com/office/drawing/2015/10/21/chartex" xmlns:cx3="http://schemas.microsoft.com/office/drawing/2016/5/9/chartex" xmlns:cx4="http://schemas.microsoft.com/office/drawing/2016/5/10/chartex" xmlns:cx5="http://schemas.microsoft.com/office/drawing/2016/5/11/chartex" xmlns:cx6="http://schemas.microsoft.com/office/drawing/2016/5/12/chartex" xmlns:cx7="http://schemas.microsoft.com/office/drawing/2016/5/13/chartex" xmlns:cx8="http://schemas.microsoft.com/office/drawing/2016/5/14/chartex" xmlns:mc="http://schemas.openxmlformats.org/markup-compatibility/2006" xmlns:aink="http://schemas.microsoft.com/office/drawing/2016/ink" xmlns:am3d="http://schemas.microsoft.com/office/drawing/2017/model3d" xmlns:o="urn:schemas-microsoft-com:office:office" xmlns:oel="http://schemas.microsoft.com/office/2019/extlst" xmlns:r="http://schemas.openxmlformats.org/officeDocument/2006/relationships" xmlns:m="http://schemas.openxmlformats.org/officeDocument/2006/math" xmlns:v="urn:schemas-microsoft-com:vml" xmlns:wp14="http://schemas.microsoft.com/office/word/2010/wordprocessingDrawing" xmlns:wp="http://schemas.openxmlformats.org/drawingml/2006/wordprocessingDrawing" xmlns:w10="urn:schemas-microsoft-com:office:word" xmlns:w="http://schemas.openxmlformats.org/wordprocessingml/2006/main" xmlns:w14="http://schemas.microsoft.com/office/word/2010/wordml" xmlns:w15="http://schemas.microsoft.com/office/word/2012/wordml" xmlns:w16cex="http://schemas.microsoft.com/office/word/2018/wordml/cex" xmlns:w16cid="http://schemas.microsoft.com/office/word/2016/wordml/cid" xmlns:w16="http://schemas.microsoft.com/office/word/2018/wordml" xmlns:w16sdtdh="http://schemas.microsoft.com/office/word/2020/wordml/sdtdatahash" xmlns:w16se="http://schemas.microsoft.com/office/word/2015/wordml/symex" xmlns:wpg="http://schemas.microsoft.com/office/word/2010/wordprocessingGroup" xmlns:wpi="http://schemas.microsoft.com/office/word/2010/wordprocessingInk" xmlns:wne="http://schemas.microsoft.com/office/word/2006/wordml" xmlns:wps="http://schemas.microsoft.com/office/word/2010/wordprocessingShape" mc:Ignorable="w14 w15 w16se w16cid w16 w16cex w16sdtdh wp14">
   <w:endnote w:type="separator" w:id="-1">
     <w:p>
       <w:pPr>
@@ -2568,7 +2223,7 @@
 </file>
 
 <file path=word/footer1.xml><?xml version="1.0" encoding="utf-8"?>
-<w:ftr xmlns:wpc="http://schemas.microsoft.com/office/word/2010/wordprocessingCanvas" xmlns:cx="http://schemas.microsoft.com/office/drawing/2014/chartex" xmlns:cx1="http://schemas.microsoft.com/office/drawing/2015/9/8/chartex" xmlns:cx2="http://schemas.microsoft.com/office/drawing/2015/10/21/chartex" xmlns:cx3="http://schemas.microsoft.com/office/drawing/2016/5/9/chartex" xmlns:cx4="http://schemas.microsoft.com/office/drawing/2016/5/10/chartex" xmlns:cx5="http://schemas.microsoft.com/office/drawing/2016/5/11/chartex" xmlns:cx6="http://schemas.microsoft.com/office/drawing/2016/5/12/chartex" xmlns:cx7="http://schemas.microsoft.com/office/drawing/2016/5/13/chartex" xmlns:cx8="http://schemas.microsoft.com/office/drawing/2016/5/14/chartex" xmlns:mc="http://schemas.openxmlformats.org/markup-compatibility/2006" xmlns:aink="http://schemas.microsoft.com/office/drawing/2016/ink" xmlns:am3d="http://schemas.microsoft.com/office/drawing/2017/model3d" xmlns:o="urn:schemas-microsoft-com:office:office" xmlns:r="http://schemas.openxmlformats.org/officeDocument/2006/relationships" xmlns:m="http://schemas.openxmlformats.org/officeDocument/2006/math" xmlns:v="urn:schemas-microsoft-com:vml" xmlns:wp14="http://schemas.microsoft.com/office/word/2010/wordprocessingDrawing" xmlns:wp="http://schemas.openxmlformats.org/drawingml/2006/wordprocessingDrawing" xmlns:w10="urn:schemas-microsoft-com:office:word" xmlns:w="http://schemas.openxmlformats.org/wordprocessingml/2006/main" xmlns:w14="http://schemas.microsoft.com/office/word/2010/wordml" xmlns:w15="http://schemas.microsoft.com/office/word/2012/wordml" xmlns:w16cex="http://schemas.microsoft.com/office/word/2018/wordml/cex" xmlns:w16cid="http://schemas.microsoft.com/office/word/2016/wordml/cid" xmlns:w16="http://schemas.microsoft.com/office/word/2018/wordml" xmlns:w16sdtdh="http://schemas.microsoft.com/office/word/2020/wordml/sdtdatahash" xmlns:w16se="http://schemas.microsoft.com/office/word/2015/wordml/symex" xmlns:wpg="http://schemas.microsoft.com/office/word/2010/wordprocessingGroup" xmlns:wpi="http://schemas.microsoft.com/office/word/2010/wordprocessingInk" xmlns:wne="http://schemas.microsoft.com/office/word/2006/wordml" xmlns:wps="http://schemas.microsoft.com/office/word/2010/wordprocessingShape" mc:Ignorable="w14 w15 w16se w16cid w16 w16cex w16sdtdh wp14">
+<w:ftr xmlns:wpc="http://schemas.microsoft.com/office/word/2010/wordprocessingCanvas" xmlns:cx="http://schemas.microsoft.com/office/drawing/2014/chartex" xmlns:cx1="http://schemas.microsoft.com/office/drawing/2015/9/8/chartex" xmlns:cx2="http://schemas.microsoft.com/office/drawing/2015/10/21/chartex" xmlns:cx3="http://schemas.microsoft.com/office/drawing/2016/5/9/chartex" xmlns:cx4="http://schemas.microsoft.com/office/drawing/2016/5/10/chartex" xmlns:cx5="http://schemas.microsoft.com/office/drawing/2016/5/11/chartex" xmlns:cx6="http://schemas.microsoft.com/office/drawing/2016/5/12/chartex" xmlns:cx7="http://schemas.microsoft.com/office/drawing/2016/5/13/chartex" xmlns:cx8="http://schemas.microsoft.com/office/drawing/2016/5/14/chartex" xmlns:mc="http://schemas.openxmlformats.org/markup-compatibility/2006" xmlns:aink="http://schemas.microsoft.com/office/drawing/2016/ink" xmlns:am3d="http://schemas.microsoft.com/office/drawing/2017/model3d" xmlns:o="urn:schemas-microsoft-com:office:office" xmlns:oel="http://schemas.microsoft.com/office/2019/extlst" xmlns:r="http://schemas.openxmlformats.org/officeDocument/2006/relationships" xmlns:m="http://schemas.openxmlformats.org/officeDocument/2006/math" xmlns:v="urn:schemas-microsoft-com:vml" xmlns:wp14="http://schemas.microsoft.com/office/word/2010/wordprocessingDrawing" xmlns:wp="http://schemas.openxmlformats.org/drawingml/2006/wordprocessingDrawing" xmlns:w10="urn:schemas-microsoft-com:office:word" xmlns:w="http://schemas.openxmlformats.org/wordprocessingml/2006/main" xmlns:w14="http://schemas.microsoft.com/office/word/2010/wordml" xmlns:w15="http://schemas.microsoft.com/office/word/2012/wordml" xmlns:w16cex="http://schemas.microsoft.com/office/word/2018/wordml/cex" xmlns:w16cid="http://schemas.microsoft.com/office/word/2016/wordml/cid" xmlns:w16="http://schemas.microsoft.com/office/word/2018/wordml" xmlns:w16sdtdh="http://schemas.microsoft.com/office/word/2020/wordml/sdtdatahash" xmlns:w16se="http://schemas.microsoft.com/office/word/2015/wordml/symex" xmlns:wpg="http://schemas.microsoft.com/office/word/2010/wordprocessingGroup" xmlns:wpi="http://schemas.microsoft.com/office/word/2010/wordprocessingInk" xmlns:wne="http://schemas.microsoft.com/office/word/2006/wordml" xmlns:wps="http://schemas.microsoft.com/office/word/2010/wordprocessingShape" mc:Ignorable="w14 w15 w16se w16cid w16 w16cex w16sdtdh wp14">
   <w:sdt>
     <w:sdtPr>
       <w:id w:val="-1859198338"/>
@@ -2577,7 +2232,6 @@
         <w:docPartUnique/>
       </w:docPartObj>
     </w:sdtPr>
-    <w:sdtEndPr/>
     <w:sdtContent>
       <w:p>
         <w:pPr>
@@ -2611,7 +2265,7 @@
 </file>
 
 <file path=word/footnotes.xml><?xml version="1.0" encoding="utf-8"?>
-<w:footnotes xmlns:wpc="http://schemas.microsoft.com/office/word/2010/wordprocessingCanvas" xmlns:cx="http://schemas.microsoft.com/office/drawing/2014/chartex" xmlns:cx1="http://schemas.microsoft.com/office/drawing/2015/9/8/chartex" xmlns:cx2="http://schemas.microsoft.com/office/drawing/2015/10/21/chartex" xmlns:cx3="http://schemas.microsoft.com/office/drawing/2016/5/9/chartex" xmlns:cx4="http://schemas.microsoft.com/office/drawing/2016/5/10/chartex" xmlns:cx5="http://schemas.microsoft.com/office/drawing/2016/5/11/chartex" xmlns:cx6="http://schemas.microsoft.com/office/drawing/2016/5/12/chartex" xmlns:cx7="http://schemas.microsoft.com/office/drawing/2016/5/13/chartex" xmlns:cx8="http://schemas.microsoft.com/office/drawing/2016/5/14/chartex" xmlns:mc="http://schemas.openxmlformats.org/markup-compatibility/2006" xmlns:aink="http://schemas.microsoft.com/office/drawing/2016/ink" xmlns:am3d="http://schemas.microsoft.com/office/drawing/2017/model3d" xmlns:o="urn:schemas-microsoft-com:office:office" xmlns:r="http://schemas.openxmlformats.org/officeDocument/2006/relationships" xmlns:m="http://schemas.openxmlformats.org/officeDocument/2006/math" xmlns:v="urn:schemas-microsoft-com:vml" xmlns:wp14="http://schemas.microsoft.com/office/word/2010/wordprocessingDrawing" xmlns:wp="http://schemas.openxmlformats.org/drawingml/2006/wordprocessingDrawing" xmlns:w10="urn:schemas-microsoft-com:office:word" xmlns:w="http://schemas.openxmlformats.org/wordprocessingml/2006/main" xmlns:w14="http://schemas.microsoft.com/office/word/2010/wordml" xmlns:w15="http://schemas.microsoft.com/office/word/2012/wordml" xmlns:w16cex="http://schemas.microsoft.com/office/word/2018/wordml/cex" xmlns:w16cid="http://schemas.microsoft.com/office/word/2016/wordml/cid" xmlns:w16="http://schemas.microsoft.com/office/word/2018/wordml" xmlns:w16sdtdh="http://schemas.microsoft.com/office/word/2020/wordml/sdtdatahash" xmlns:w16se="http://schemas.microsoft.com/office/word/2015/wordml/symex" xmlns:wpg="http://schemas.microsoft.com/office/word/2010/wordprocessingGroup" xmlns:wpi="http://schemas.microsoft.com/office/word/2010/wordprocessingInk" xmlns:wne="http://schemas.microsoft.com/office/word/2006/wordml" xmlns:wps="http://schemas.microsoft.com/office/word/2010/wordprocessingShape" mc:Ignorable="w14 w15 w16se w16cid w16 w16cex w16sdtdh wp14">
+<w:footnotes xmlns:wpc="http://schemas.microsoft.com/office/word/2010/wordprocessingCanvas" xmlns:cx="http://schemas.microsoft.com/office/drawing/2014/chartex" xmlns:cx1="http://schemas.microsoft.com/office/drawing/2015/9/8/chartex" xmlns:cx2="http://schemas.microsoft.com/office/drawing/2015/10/21/chartex" xmlns:cx3="http://schemas.microsoft.com/office/drawing/2016/5/9/chartex" xmlns:cx4="http://schemas.microsoft.com/office/drawing/2016/5/10/chartex" xmlns:cx5="http://schemas.microsoft.com/office/drawing/2016/5/11/chartex" xmlns:cx6="http://schemas.microsoft.com/office/drawing/2016/5/12/chartex" xmlns:cx7="http://schemas.microsoft.com/office/drawing/2016/5/13/chartex" xmlns:cx8="http://schemas.microsoft.com/office/drawing/2016/5/14/chartex" xmlns:mc="http://schemas.openxmlformats.org/markup-compatibility/2006" xmlns:aink="http://schemas.microsoft.com/office/drawing/2016/ink" xmlns:am3d="http://schemas.microsoft.com/office/drawing/2017/model3d" xmlns:o="urn:schemas-microsoft-com:office:office" xmlns:oel="http://schemas.microsoft.com/office/2019/extlst" xmlns:r="http://schemas.openxmlformats.org/officeDocument/2006/relationships" xmlns:m="http://schemas.openxmlformats.org/officeDocument/2006/math" xmlns:v="urn:schemas-microsoft-com:vml" xmlns:wp14="http://schemas.microsoft.com/office/word/2010/wordprocessingDrawing" xmlns:wp="http://schemas.openxmlformats.org/drawingml/2006/wordprocessingDrawing" xmlns:w10="urn:schemas-microsoft-com:office:word" xmlns:w="http://schemas.openxmlformats.org/wordprocessingml/2006/main" xmlns:w14="http://schemas.microsoft.com/office/word/2010/wordml" xmlns:w15="http://schemas.microsoft.com/office/word/2012/wordml" xmlns:w16cex="http://schemas.microsoft.com/office/word/2018/wordml/cex" xmlns:w16cid="http://schemas.microsoft.com/office/word/2016/wordml/cid" xmlns:w16="http://schemas.microsoft.com/office/word/2018/wordml" xmlns:w16sdtdh="http://schemas.microsoft.com/office/word/2020/wordml/sdtdatahash" xmlns:w16se="http://schemas.microsoft.com/office/word/2015/wordml/symex" xmlns:wpg="http://schemas.microsoft.com/office/word/2010/wordprocessingGroup" xmlns:wpi="http://schemas.microsoft.com/office/word/2010/wordprocessingInk" xmlns:wne="http://schemas.microsoft.com/office/word/2006/wordml" xmlns:wps="http://schemas.microsoft.com/office/word/2010/wordprocessingShape" mc:Ignorable="w14 w15 w16se w16cid w16 w16cex w16sdtdh wp14">
   <w:footnote w:type="separator" w:id="-1">
     <w:p>
       <w:pPr>
@@ -2643,7 +2297,7 @@
 </file>
 
 <file path=word/numbering.xml><?xml version="1.0" encoding="utf-8"?>
-<w:numbering xmlns:wpc="http://schemas.microsoft.com/office/word/2010/wordprocessingCanvas" xmlns:cx="http://schemas.microsoft.com/office/drawing/2014/chartex" xmlns:cx1="http://schemas.microsoft.com/office/drawing/2015/9/8/chartex" xmlns:cx2="http://schemas.microsoft.com/office/drawing/2015/10/21/chartex" xmlns:cx3="http://schemas.microsoft.com/office/drawing/2016/5/9/chartex" xmlns:cx4="http://schemas.microsoft.com/office/drawing/2016/5/10/chartex" xmlns:cx5="http://schemas.microsoft.com/office/drawing/2016/5/11/chartex" xmlns:cx6="http://schemas.microsoft.com/office/drawing/2016/5/12/chartex" xmlns:cx7="http://schemas.microsoft.com/office/drawing/2016/5/13/chartex" xmlns:cx8="http://schemas.microsoft.com/office/drawing/2016/5/14/chartex" xmlns:mc="http://schemas.openxmlformats.org/markup-compatibility/2006" xmlns:aink="http://schemas.microsoft.com/office/drawing/2016/ink" xmlns:am3d="http://schemas.microsoft.com/office/drawing/2017/model3d" xmlns:o="urn:schemas-microsoft-com:office:office" xmlns:r="http://schemas.openxmlformats.org/officeDocument/2006/relationships" xmlns:m="http://schemas.openxmlformats.org/officeDocument/2006/math" xmlns:v="urn:schemas-microsoft-com:vml" xmlns:wp14="http://schemas.microsoft.com/office/word/2010/wordprocessingDrawing" xmlns:wp="http://schemas.openxmlformats.org/drawingml/2006/wordprocessingDrawing" xmlns:w10="urn:schemas-microsoft-com:office:word" xmlns:w="http://schemas.openxmlformats.org/wordprocessingml/2006/main" xmlns:w14="http://schemas.microsoft.com/office/word/2010/wordml" xmlns:w15="http://schemas.microsoft.com/office/word/2012/wordml" xmlns:w16cex="http://schemas.microsoft.com/office/word/2018/wordml/cex" xmlns:w16cid="http://schemas.microsoft.com/office/word/2016/wordml/cid" xmlns:w16="http://schemas.microsoft.com/office/word/2018/wordml" xmlns:w16sdtdh="http://schemas.microsoft.com/office/word/2020/wordml/sdtdatahash" xmlns:w16se="http://schemas.microsoft.com/office/word/2015/wordml/symex" xmlns:wpg="http://schemas.microsoft.com/office/word/2010/wordprocessingGroup" xmlns:wpi="http://schemas.microsoft.com/office/word/2010/wordprocessingInk" xmlns:wne="http://schemas.microsoft.com/office/word/2006/wordml" xmlns:wps="http://schemas.microsoft.com/office/word/2010/wordprocessingShape" mc:Ignorable="w14 w15 w16se w16cid w16 w16cex w16sdtdh wp14">
+<w:numbering xmlns:wpc="http://schemas.microsoft.com/office/word/2010/wordprocessingCanvas" xmlns:cx="http://schemas.microsoft.com/office/drawing/2014/chartex" xmlns:cx1="http://schemas.microsoft.com/office/drawing/2015/9/8/chartex" xmlns:cx2="http://schemas.microsoft.com/office/drawing/2015/10/21/chartex" xmlns:cx3="http://schemas.microsoft.com/office/drawing/2016/5/9/chartex" xmlns:cx4="http://schemas.microsoft.com/office/drawing/2016/5/10/chartex" xmlns:cx5="http://schemas.microsoft.com/office/drawing/2016/5/11/chartex" xmlns:cx6="http://schemas.microsoft.com/office/drawing/2016/5/12/chartex" xmlns:cx7="http://schemas.microsoft.com/office/drawing/2016/5/13/chartex" xmlns:cx8="http://schemas.microsoft.com/office/drawing/2016/5/14/chartex" xmlns:mc="http://schemas.openxmlformats.org/markup-compatibility/2006" xmlns:aink="http://schemas.microsoft.com/office/drawing/2016/ink" xmlns:am3d="http://schemas.microsoft.com/office/drawing/2017/model3d" xmlns:o="urn:schemas-microsoft-com:office:office" xmlns:oel="http://schemas.microsoft.com/office/2019/extlst" xmlns:r="http://schemas.openxmlformats.org/officeDocument/2006/relationships" xmlns:m="http://schemas.openxmlformats.org/officeDocument/2006/math" xmlns:v="urn:schemas-microsoft-com:vml" xmlns:wp14="http://schemas.microsoft.com/office/word/2010/wordprocessingDrawing" xmlns:wp="http://schemas.openxmlformats.org/drawingml/2006/wordprocessingDrawing" xmlns:w10="urn:schemas-microsoft-com:office:word" xmlns:w="http://schemas.openxmlformats.org/wordprocessingml/2006/main" xmlns:w14="http://schemas.microsoft.com/office/word/2010/wordml" xmlns:w15="http://schemas.microsoft.com/office/word/2012/wordml" xmlns:w16cex="http://schemas.microsoft.com/office/word/2018/wordml/cex" xmlns:w16cid="http://schemas.microsoft.com/office/word/2016/wordml/cid" xmlns:w16="http://schemas.microsoft.com/office/word/2018/wordml" xmlns:w16sdtdh="http://schemas.microsoft.com/office/word/2020/wordml/sdtdatahash" xmlns:w16se="http://schemas.microsoft.com/office/word/2015/wordml/symex" xmlns:wpg="http://schemas.microsoft.com/office/word/2010/wordprocessingGroup" xmlns:wpi="http://schemas.microsoft.com/office/word/2010/wordprocessingInk" xmlns:wne="http://schemas.microsoft.com/office/word/2006/wordml" xmlns:wps="http://schemas.microsoft.com/office/word/2010/wordprocessingShape" mc:Ignorable="w14 w15 w16se w16cid w16 w16cex w16sdtdh wp14">
   <w:abstractNum w:abstractNumId="0" w15:restartNumberingAfterBreak="0">
     <w:nsid w:val="2B2F541F"/>
     <w:multiLevelType w:val="hybridMultilevel"/>
@@ -2869,6 +2523,345 @@
     </w:lvl>
   </w:abstractNum>
   <w:abstractNum w:abstractNumId="2" w15:restartNumberingAfterBreak="0">
+    <w:nsid w:val="38D928E4"/>
+    <w:multiLevelType w:val="hybridMultilevel"/>
+    <w:tmpl w:val="B65A3E4A"/>
+    <w:lvl w:ilvl="0" w:tplc="131EB368">
+      <w:start w:val="1"/>
+      <w:numFmt w:val="bullet"/>
+      <w:lvlText w:val=""/>
+      <w:lvlJc w:val="left"/>
+      <w:pPr>
+        <w:ind w:left="720" w:hanging="360"/>
+      </w:pPr>
+      <w:rPr>
+        <w:rFonts w:ascii="Symbol" w:hAnsi="Symbol" w:hint="default"/>
+      </w:rPr>
+    </w:lvl>
+    <w:lvl w:ilvl="1" w:tplc="04100003" w:tentative="1">
+      <w:start w:val="1"/>
+      <w:numFmt w:val="bullet"/>
+      <w:lvlText w:val="o"/>
+      <w:lvlJc w:val="left"/>
+      <w:pPr>
+        <w:ind w:left="1440" w:hanging="360"/>
+      </w:pPr>
+      <w:rPr>
+        <w:rFonts w:ascii="Courier New" w:hAnsi="Courier New" w:cs="Courier New" w:hint="default"/>
+      </w:rPr>
+    </w:lvl>
+    <w:lvl w:ilvl="2" w:tplc="04100005" w:tentative="1">
+      <w:start w:val="1"/>
+      <w:numFmt w:val="bullet"/>
+      <w:lvlText w:val=""/>
+      <w:lvlJc w:val="left"/>
+      <w:pPr>
+        <w:ind w:left="2160" w:hanging="360"/>
+      </w:pPr>
+      <w:rPr>
+        <w:rFonts w:ascii="Wingdings" w:hAnsi="Wingdings" w:hint="default"/>
+      </w:rPr>
+    </w:lvl>
+    <w:lvl w:ilvl="3" w:tplc="04100001" w:tentative="1">
+      <w:start w:val="1"/>
+      <w:numFmt w:val="bullet"/>
+      <w:lvlText w:val=""/>
+      <w:lvlJc w:val="left"/>
+      <w:pPr>
+        <w:ind w:left="2880" w:hanging="360"/>
+      </w:pPr>
+      <w:rPr>
+        <w:rFonts w:ascii="Symbol" w:hAnsi="Symbol" w:hint="default"/>
+      </w:rPr>
+    </w:lvl>
+    <w:lvl w:ilvl="4" w:tplc="04100003" w:tentative="1">
+      <w:start w:val="1"/>
+      <w:numFmt w:val="bullet"/>
+      <w:lvlText w:val="o"/>
+      <w:lvlJc w:val="left"/>
+      <w:pPr>
+        <w:ind w:left="3600" w:hanging="360"/>
+      </w:pPr>
+      <w:rPr>
+        <w:rFonts w:ascii="Courier New" w:hAnsi="Courier New" w:cs="Courier New" w:hint="default"/>
+      </w:rPr>
+    </w:lvl>
+    <w:lvl w:ilvl="5" w:tplc="04100005" w:tentative="1">
+      <w:start w:val="1"/>
+      <w:numFmt w:val="bullet"/>
+      <w:lvlText w:val=""/>
+      <w:lvlJc w:val="left"/>
+      <w:pPr>
+        <w:ind w:left="4320" w:hanging="360"/>
+      </w:pPr>
+      <w:rPr>
+        <w:rFonts w:ascii="Wingdings" w:hAnsi="Wingdings" w:hint="default"/>
+      </w:rPr>
+    </w:lvl>
+    <w:lvl w:ilvl="6" w:tplc="04100001" w:tentative="1">
+      <w:start w:val="1"/>
+      <w:numFmt w:val="bullet"/>
+      <w:lvlText w:val=""/>
+      <w:lvlJc w:val="left"/>
+      <w:pPr>
+        <w:ind w:left="5040" w:hanging="360"/>
+      </w:pPr>
+      <w:rPr>
+        <w:rFonts w:ascii="Symbol" w:hAnsi="Symbol" w:hint="default"/>
+      </w:rPr>
+    </w:lvl>
+    <w:lvl w:ilvl="7" w:tplc="04100003" w:tentative="1">
+      <w:start w:val="1"/>
+      <w:numFmt w:val="bullet"/>
+      <w:lvlText w:val="o"/>
+      <w:lvlJc w:val="left"/>
+      <w:pPr>
+        <w:ind w:left="5760" w:hanging="360"/>
+      </w:pPr>
+      <w:rPr>
+        <w:rFonts w:ascii="Courier New" w:hAnsi="Courier New" w:cs="Courier New" w:hint="default"/>
+      </w:rPr>
+    </w:lvl>
+    <w:lvl w:ilvl="8" w:tplc="04100005" w:tentative="1">
+      <w:start w:val="1"/>
+      <w:numFmt w:val="bullet"/>
+      <w:lvlText w:val=""/>
+      <w:lvlJc w:val="left"/>
+      <w:pPr>
+        <w:ind w:left="6480" w:hanging="360"/>
+      </w:pPr>
+      <w:rPr>
+        <w:rFonts w:ascii="Wingdings" w:hAnsi="Wingdings" w:hint="default"/>
+      </w:rPr>
+    </w:lvl>
+  </w:abstractNum>
+  <w:abstractNum w:abstractNumId="3" w15:restartNumberingAfterBreak="0">
+    <w:nsid w:val="3E8A7C24"/>
+    <w:multiLevelType w:val="hybridMultilevel"/>
+    <w:tmpl w:val="743CB99E"/>
+    <w:lvl w:ilvl="0" w:tplc="131EB368">
+      <w:start w:val="1"/>
+      <w:numFmt w:val="bullet"/>
+      <w:lvlText w:val=""/>
+      <w:lvlJc w:val="left"/>
+      <w:pPr>
+        <w:ind w:left="720" w:hanging="360"/>
+      </w:pPr>
+      <w:rPr>
+        <w:rFonts w:ascii="Symbol" w:hAnsi="Symbol" w:hint="default"/>
+      </w:rPr>
+    </w:lvl>
+    <w:lvl w:ilvl="1" w:tplc="04100003" w:tentative="1">
+      <w:start w:val="1"/>
+      <w:numFmt w:val="bullet"/>
+      <w:lvlText w:val="o"/>
+      <w:lvlJc w:val="left"/>
+      <w:pPr>
+        <w:ind w:left="1440" w:hanging="360"/>
+      </w:pPr>
+      <w:rPr>
+        <w:rFonts w:ascii="Courier New" w:hAnsi="Courier New" w:cs="Courier New" w:hint="default"/>
+      </w:rPr>
+    </w:lvl>
+    <w:lvl w:ilvl="2" w:tplc="04100005" w:tentative="1">
+      <w:start w:val="1"/>
+      <w:numFmt w:val="bullet"/>
+      <w:lvlText w:val=""/>
+      <w:lvlJc w:val="left"/>
+      <w:pPr>
+        <w:ind w:left="2160" w:hanging="360"/>
+      </w:pPr>
+      <w:rPr>
+        <w:rFonts w:ascii="Wingdings" w:hAnsi="Wingdings" w:hint="default"/>
+      </w:rPr>
+    </w:lvl>
+    <w:lvl w:ilvl="3" w:tplc="04100001" w:tentative="1">
+      <w:start w:val="1"/>
+      <w:numFmt w:val="bullet"/>
+      <w:lvlText w:val=""/>
+      <w:lvlJc w:val="left"/>
+      <w:pPr>
+        <w:ind w:left="2880" w:hanging="360"/>
+      </w:pPr>
+      <w:rPr>
+        <w:rFonts w:ascii="Symbol" w:hAnsi="Symbol" w:hint="default"/>
+      </w:rPr>
+    </w:lvl>
+    <w:lvl w:ilvl="4" w:tplc="04100003" w:tentative="1">
+      <w:start w:val="1"/>
+      <w:numFmt w:val="bullet"/>
+      <w:lvlText w:val="o"/>
+      <w:lvlJc w:val="left"/>
+      <w:pPr>
+        <w:ind w:left="3600" w:hanging="360"/>
+      </w:pPr>
+      <w:rPr>
+        <w:rFonts w:ascii="Courier New" w:hAnsi="Courier New" w:cs="Courier New" w:hint="default"/>
+      </w:rPr>
+    </w:lvl>
+    <w:lvl w:ilvl="5" w:tplc="04100005" w:tentative="1">
+      <w:start w:val="1"/>
+      <w:numFmt w:val="bullet"/>
+      <w:lvlText w:val=""/>
+      <w:lvlJc w:val="left"/>
+      <w:pPr>
+        <w:ind w:left="4320" w:hanging="360"/>
+      </w:pPr>
+      <w:rPr>
+        <w:rFonts w:ascii="Wingdings" w:hAnsi="Wingdings" w:hint="default"/>
+      </w:rPr>
+    </w:lvl>
+    <w:lvl w:ilvl="6" w:tplc="04100001" w:tentative="1">
+      <w:start w:val="1"/>
+      <w:numFmt w:val="bullet"/>
+      <w:lvlText w:val=""/>
+      <w:lvlJc w:val="left"/>
+      <w:pPr>
+        <w:ind w:left="5040" w:hanging="360"/>
+      </w:pPr>
+      <w:rPr>
+        <w:rFonts w:ascii="Symbol" w:hAnsi="Symbol" w:hint="default"/>
+      </w:rPr>
+    </w:lvl>
+    <w:lvl w:ilvl="7" w:tplc="04100003" w:tentative="1">
+      <w:start w:val="1"/>
+      <w:numFmt w:val="bullet"/>
+      <w:lvlText w:val="o"/>
+      <w:lvlJc w:val="left"/>
+      <w:pPr>
+        <w:ind w:left="5760" w:hanging="360"/>
+      </w:pPr>
+      <w:rPr>
+        <w:rFonts w:ascii="Courier New" w:hAnsi="Courier New" w:cs="Courier New" w:hint="default"/>
+      </w:rPr>
+    </w:lvl>
+    <w:lvl w:ilvl="8" w:tplc="04100005" w:tentative="1">
+      <w:start w:val="1"/>
+      <w:numFmt w:val="bullet"/>
+      <w:lvlText w:val=""/>
+      <w:lvlJc w:val="left"/>
+      <w:pPr>
+        <w:ind w:left="6480" w:hanging="360"/>
+      </w:pPr>
+      <w:rPr>
+        <w:rFonts w:ascii="Wingdings" w:hAnsi="Wingdings" w:hint="default"/>
+      </w:rPr>
+    </w:lvl>
+  </w:abstractNum>
+  <w:abstractNum w:abstractNumId="4" w15:restartNumberingAfterBreak="0">
+    <w:nsid w:val="540A4333"/>
+    <w:multiLevelType w:val="hybridMultilevel"/>
+    <w:tmpl w:val="51A0D7A6"/>
+    <w:lvl w:ilvl="0" w:tplc="131EB368">
+      <w:start w:val="1"/>
+      <w:numFmt w:val="bullet"/>
+      <w:lvlText w:val=""/>
+      <w:lvlJc w:val="left"/>
+      <w:pPr>
+        <w:ind w:left="720" w:hanging="360"/>
+      </w:pPr>
+      <w:rPr>
+        <w:rFonts w:ascii="Symbol" w:hAnsi="Symbol" w:hint="default"/>
+      </w:rPr>
+    </w:lvl>
+    <w:lvl w:ilvl="1" w:tplc="04100003" w:tentative="1">
+      <w:start w:val="1"/>
+      <w:numFmt w:val="bullet"/>
+      <w:lvlText w:val="o"/>
+      <w:lvlJc w:val="left"/>
+      <w:pPr>
+        <w:ind w:left="1440" w:hanging="360"/>
+      </w:pPr>
+      <w:rPr>
+        <w:rFonts w:ascii="Courier New" w:hAnsi="Courier New" w:cs="Courier New" w:hint="default"/>
+      </w:rPr>
+    </w:lvl>
+    <w:lvl w:ilvl="2" w:tplc="04100005" w:tentative="1">
+      <w:start w:val="1"/>
+      <w:numFmt w:val="bullet"/>
+      <w:lvlText w:val=""/>
+      <w:lvlJc w:val="left"/>
+      <w:pPr>
+        <w:ind w:left="2160" w:hanging="360"/>
+      </w:pPr>
+      <w:rPr>
+        <w:rFonts w:ascii="Wingdings" w:hAnsi="Wingdings" w:hint="default"/>
+      </w:rPr>
+    </w:lvl>
+    <w:lvl w:ilvl="3" w:tplc="04100001" w:tentative="1">
+      <w:start w:val="1"/>
+      <w:numFmt w:val="bullet"/>
+      <w:lvlText w:val=""/>
+      <w:lvlJc w:val="left"/>
+      <w:pPr>
+        <w:ind w:left="2880" w:hanging="360"/>
+      </w:pPr>
+      <w:rPr>
+        <w:rFonts w:ascii="Symbol" w:hAnsi="Symbol" w:hint="default"/>
+      </w:rPr>
+    </w:lvl>
+    <w:lvl w:ilvl="4" w:tplc="04100003" w:tentative="1">
+      <w:start w:val="1"/>
+      <w:numFmt w:val="bullet"/>
+      <w:lvlText w:val="o"/>
+      <w:lvlJc w:val="left"/>
+      <w:pPr>
+        <w:ind w:left="3600" w:hanging="360"/>
+      </w:pPr>
+      <w:rPr>
+        <w:rFonts w:ascii="Courier New" w:hAnsi="Courier New" w:cs="Courier New" w:hint="default"/>
+      </w:rPr>
+    </w:lvl>
+    <w:lvl w:ilvl="5" w:tplc="04100005" w:tentative="1">
+      <w:start w:val="1"/>
+      <w:numFmt w:val="bullet"/>
+      <w:lvlText w:val=""/>
+      <w:lvlJc w:val="left"/>
+      <w:pPr>
+        <w:ind w:left="4320" w:hanging="360"/>
+      </w:pPr>
+      <w:rPr>
+        <w:rFonts w:ascii="Wingdings" w:hAnsi="Wingdings" w:hint="default"/>
+      </w:rPr>
+    </w:lvl>
+    <w:lvl w:ilvl="6" w:tplc="04100001" w:tentative="1">
+      <w:start w:val="1"/>
+      <w:numFmt w:val="bullet"/>
+      <w:lvlText w:val=""/>
+      <w:lvlJc w:val="left"/>
+      <w:pPr>
+        <w:ind w:left="5040" w:hanging="360"/>
+      </w:pPr>
+      <w:rPr>
+        <w:rFonts w:ascii="Symbol" w:hAnsi="Symbol" w:hint="default"/>
+      </w:rPr>
+    </w:lvl>
+    <w:lvl w:ilvl="7" w:tplc="04100003" w:tentative="1">
+      <w:start w:val="1"/>
+      <w:numFmt w:val="bullet"/>
+      <w:lvlText w:val="o"/>
+      <w:lvlJc w:val="left"/>
+      <w:pPr>
+        <w:ind w:left="5760" w:hanging="360"/>
+      </w:pPr>
+      <w:rPr>
+        <w:rFonts w:ascii="Courier New" w:hAnsi="Courier New" w:cs="Courier New" w:hint="default"/>
+      </w:rPr>
+    </w:lvl>
+    <w:lvl w:ilvl="8" w:tplc="04100005" w:tentative="1">
+      <w:start w:val="1"/>
+      <w:numFmt w:val="bullet"/>
+      <w:lvlText w:val=""/>
+      <w:lvlJc w:val="left"/>
+      <w:pPr>
+        <w:ind w:left="6480" w:hanging="360"/>
+      </w:pPr>
+      <w:rPr>
+        <w:rFonts w:ascii="Wingdings" w:hAnsi="Wingdings" w:hint="default"/>
+      </w:rPr>
+    </w:lvl>
+  </w:abstractNum>
+  <w:abstractNum w:abstractNumId="5" w15:restartNumberingAfterBreak="0">
     <w:nsid w:val="5E0A6AF2"/>
     <w:multiLevelType w:val="hybridMultilevel"/>
     <w:tmpl w:val="3FECB8A8"/>
@@ -2980,7 +2973,7 @@
       </w:rPr>
     </w:lvl>
   </w:abstractNum>
-  <w:abstractNum w:abstractNumId="3" w15:restartNumberingAfterBreak="0">
+  <w:abstractNum w:abstractNumId="6" w15:restartNumberingAfterBreak="0">
     <w:nsid w:val="706B039F"/>
     <w:multiLevelType w:val="hybridMultilevel"/>
     <w:tmpl w:val="7CD44306"/>
@@ -3092,7 +3085,7 @@
       </w:rPr>
     </w:lvl>
   </w:abstractNum>
-  <w:abstractNum w:abstractNumId="4" w15:restartNumberingAfterBreak="0">
+  <w:abstractNum w:abstractNumId="7" w15:restartNumberingAfterBreak="0">
     <w:nsid w:val="77C22CED"/>
     <w:multiLevelType w:val="hybridMultilevel"/>
     <w:tmpl w:val="037E7348"/>
@@ -3204,20 +3197,145 @@
       </w:rPr>
     </w:lvl>
   </w:abstractNum>
-  <w:num w:numId="1">
+  <w:abstractNum w:abstractNumId="8" w15:restartNumberingAfterBreak="0">
+    <w:nsid w:val="7F6F24FC"/>
+    <w:multiLevelType w:val="hybridMultilevel"/>
+    <w:tmpl w:val="FC68DB00"/>
+    <w:lvl w:ilvl="0" w:tplc="131EB368">
+      <w:start w:val="1"/>
+      <w:numFmt w:val="bullet"/>
+      <w:lvlText w:val=""/>
+      <w:lvlJc w:val="left"/>
+      <w:pPr>
+        <w:ind w:left="720" w:hanging="360"/>
+      </w:pPr>
+      <w:rPr>
+        <w:rFonts w:ascii="Symbol" w:hAnsi="Symbol" w:hint="default"/>
+      </w:rPr>
+    </w:lvl>
+    <w:lvl w:ilvl="1" w:tplc="04100003" w:tentative="1">
+      <w:start w:val="1"/>
+      <w:numFmt w:val="bullet"/>
+      <w:lvlText w:val="o"/>
+      <w:lvlJc w:val="left"/>
+      <w:pPr>
+        <w:ind w:left="1440" w:hanging="360"/>
+      </w:pPr>
+      <w:rPr>
+        <w:rFonts w:ascii="Courier New" w:hAnsi="Courier New" w:cs="Courier New" w:hint="default"/>
+      </w:rPr>
+    </w:lvl>
+    <w:lvl w:ilvl="2" w:tplc="04100005" w:tentative="1">
+      <w:start w:val="1"/>
+      <w:numFmt w:val="bullet"/>
+      <w:lvlText w:val=""/>
+      <w:lvlJc w:val="left"/>
+      <w:pPr>
+        <w:ind w:left="2160" w:hanging="360"/>
+      </w:pPr>
+      <w:rPr>
+        <w:rFonts w:ascii="Wingdings" w:hAnsi="Wingdings" w:hint="default"/>
+      </w:rPr>
+    </w:lvl>
+    <w:lvl w:ilvl="3" w:tplc="04100001" w:tentative="1">
+      <w:start w:val="1"/>
+      <w:numFmt w:val="bullet"/>
+      <w:lvlText w:val=""/>
+      <w:lvlJc w:val="left"/>
+      <w:pPr>
+        <w:ind w:left="2880" w:hanging="360"/>
+      </w:pPr>
+      <w:rPr>
+        <w:rFonts w:ascii="Symbol" w:hAnsi="Symbol" w:hint="default"/>
+      </w:rPr>
+    </w:lvl>
+    <w:lvl w:ilvl="4" w:tplc="04100003" w:tentative="1">
+      <w:start w:val="1"/>
+      <w:numFmt w:val="bullet"/>
+      <w:lvlText w:val="o"/>
+      <w:lvlJc w:val="left"/>
+      <w:pPr>
+        <w:ind w:left="3600" w:hanging="360"/>
+      </w:pPr>
+      <w:rPr>
+        <w:rFonts w:ascii="Courier New" w:hAnsi="Courier New" w:cs="Courier New" w:hint="default"/>
+      </w:rPr>
+    </w:lvl>
+    <w:lvl w:ilvl="5" w:tplc="04100005" w:tentative="1">
+      <w:start w:val="1"/>
+      <w:numFmt w:val="bullet"/>
+      <w:lvlText w:val=""/>
+      <w:lvlJc w:val="left"/>
+      <w:pPr>
+        <w:ind w:left="4320" w:hanging="360"/>
+      </w:pPr>
+      <w:rPr>
+        <w:rFonts w:ascii="Wingdings" w:hAnsi="Wingdings" w:hint="default"/>
+      </w:rPr>
+    </w:lvl>
+    <w:lvl w:ilvl="6" w:tplc="04100001" w:tentative="1">
+      <w:start w:val="1"/>
+      <w:numFmt w:val="bullet"/>
+      <w:lvlText w:val=""/>
+      <w:lvlJc w:val="left"/>
+      <w:pPr>
+        <w:ind w:left="5040" w:hanging="360"/>
+      </w:pPr>
+      <w:rPr>
+        <w:rFonts w:ascii="Symbol" w:hAnsi="Symbol" w:hint="default"/>
+      </w:rPr>
+    </w:lvl>
+    <w:lvl w:ilvl="7" w:tplc="04100003" w:tentative="1">
+      <w:start w:val="1"/>
+      <w:numFmt w:val="bullet"/>
+      <w:lvlText w:val="o"/>
+      <w:lvlJc w:val="left"/>
+      <w:pPr>
+        <w:ind w:left="5760" w:hanging="360"/>
+      </w:pPr>
+      <w:rPr>
+        <w:rFonts w:ascii="Courier New" w:hAnsi="Courier New" w:cs="Courier New" w:hint="default"/>
+      </w:rPr>
+    </w:lvl>
+    <w:lvl w:ilvl="8" w:tplc="04100005" w:tentative="1">
+      <w:start w:val="1"/>
+      <w:numFmt w:val="bullet"/>
+      <w:lvlText w:val=""/>
+      <w:lvlJc w:val="left"/>
+      <w:pPr>
+        <w:ind w:left="6480" w:hanging="360"/>
+      </w:pPr>
+      <w:rPr>
+        <w:rFonts w:ascii="Wingdings" w:hAnsi="Wingdings" w:hint="default"/>
+      </w:rPr>
+    </w:lvl>
+  </w:abstractNum>
+  <w:num w:numId="1" w16cid:durableId="807208237">
     <w:abstractNumId w:val="0"/>
   </w:num>
-  <w:num w:numId="2">
-    <w:abstractNumId w:val="2"/>
+  <w:num w:numId="2" w16cid:durableId="1106802434">
+    <w:abstractNumId w:val="5"/>
   </w:num>
-  <w:num w:numId="3">
+  <w:num w:numId="3" w16cid:durableId="1073966226">
+    <w:abstractNumId w:val="6"/>
+  </w:num>
+  <w:num w:numId="4" w16cid:durableId="1628511142">
+    <w:abstractNumId w:val="1"/>
+  </w:num>
+  <w:num w:numId="5" w16cid:durableId="1796634218">
+    <w:abstractNumId w:val="7"/>
+  </w:num>
+  <w:num w:numId="6" w16cid:durableId="217204702">
     <w:abstractNumId w:val="3"/>
   </w:num>
-  <w:num w:numId="4">
-    <w:abstractNumId w:val="1"/>
+  <w:num w:numId="7" w16cid:durableId="1507284079">
+    <w:abstractNumId w:val="8"/>
   </w:num>
-  <w:num w:numId="5">
+  <w:num w:numId="8" w16cid:durableId="1778477538">
     <w:abstractNumId w:val="4"/>
+  </w:num>
+  <w:num w:numId="9" w16cid:durableId="1345548670">
+    <w:abstractNumId w:val="2"/>
   </w:num>
 </w:numbering>
 </file>
@@ -3765,7 +3883,9 @@
   </w:style>
   <w:style w:type="paragraph" w:styleId="ListParagraph">
     <w:name w:val="List Paragraph"/>
+    <w:aliases w:val="Paragrafo elenco 2,Elenco numerato,Paragrafo indentato,Bullet List,FooterText,lp1,Bulleted Text,List Paragraph1,TOC style,Liste 1,Bullet OSM,Proposal Bullet List,1st Bullet Point,Sub bullet,Table,d_bodyb,Content,List Paragraph2,Viñeta 1"/>
     <w:basedOn w:val="Normal"/>
+    <w:link w:val="ListParagraphChar"/>
     <w:uiPriority w:val="34"/>
     <w:qFormat/>
     <w:rsid w:val="00D97F3B"/>
@@ -3846,6 +3966,17 @@
     <w:uiPriority w:val="99"/>
     <w:semiHidden/>
     <w:rsid w:val="0033123A"/>
+    <w:rPr>
+      <w:lang w:val="it-IT"/>
+    </w:rPr>
+  </w:style>
+  <w:style w:type="character" w:customStyle="1" w:styleId="ListParagraphChar">
+    <w:name w:val="List Paragraph Char"/>
+    <w:aliases w:val="Paragrafo elenco 2 Char,Elenco numerato Char,Paragrafo indentato Char,Bullet List Char,FooterText Char,lp1 Char,Bulleted Text Char,List Paragraph1 Char,TOC style Char,Liste 1 Char,Bullet OSM Char,Proposal Bullet List Char,Table Char"/>
+    <w:link w:val="ListParagraph"/>
+    <w:uiPriority w:val="34"/>
+    <w:locked/>
+    <w:rsid w:val="00251271"/>
     <w:rPr>
       <w:lang w:val="it-IT"/>
     </w:rPr>
@@ -4115,9 +4246,19 @@
 </file>
 
 <file path=customXml/item1.xml><?xml version="1.0" encoding="utf-8"?>
-<ct:contentTypeSchema xmlns:ct="http://schemas.microsoft.com/office/2006/metadata/contentType" xmlns:ma="http://schemas.microsoft.com/office/2006/metadata/properties/metaAttributes" ct:_="" ma:_="" ma:contentTypeName="Document" ma:contentTypeID="0x01010099D50BAF6148C0469FC2106F96A8440B" ma:contentTypeVersion="10" ma:contentTypeDescription="Create a new document." ma:contentTypeScope="" ma:versionID="c8a3616f7cdf760fe2f884fd0a778c49">
-  <xsd:schema xmlns:xsd="http://www.w3.org/2001/XMLSchema" xmlns:xs="http://www.w3.org/2001/XMLSchema" xmlns:p="http://schemas.microsoft.com/office/2006/metadata/properties" xmlns:ns2="3d04b37e-0497-498c-96f6-8855740e5edb" targetNamespace="http://schemas.microsoft.com/office/2006/metadata/properties" ma:root="true" ma:fieldsID="c3fd18c48359e9e41420637ffdf156b4" ns2:_="">
+<?mso-contentType ?>
+<FormTemplates xmlns="http://schemas.microsoft.com/sharepoint/v3/contenttype/forms">
+  <Display>DocumentLibraryForm</Display>
+  <Edit>DocumentLibraryForm</Edit>
+  <New>DocumentLibraryForm</New>
+</FormTemplates>
+</file>
+
+<file path=customXml/item2.xml><?xml version="1.0" encoding="utf-8"?>
+<ct:contentTypeSchema xmlns:ct="http://schemas.microsoft.com/office/2006/metadata/contentType" xmlns:ma="http://schemas.microsoft.com/office/2006/metadata/properties/metaAttributes" ct:_="" ma:_="" ma:contentTypeName="Document" ma:contentTypeID="0x01010099D50BAF6148C0469FC2106F96A8440B" ma:contentTypeVersion="13" ma:contentTypeDescription="Create a new document." ma:contentTypeScope="" ma:versionID="40ae23d0b881bcbe4284a7303aad900d">
+  <xsd:schema xmlns:xsd="http://www.w3.org/2001/XMLSchema" xmlns:xs="http://www.w3.org/2001/XMLSchema" xmlns:p="http://schemas.microsoft.com/office/2006/metadata/properties" xmlns:ns2="3d04b37e-0497-498c-96f6-8855740e5edb" xmlns:ns3="14722739-9480-433a-8c7c-4ec5d8a77ba5" targetNamespace="http://schemas.microsoft.com/office/2006/metadata/properties" ma:root="true" ma:fieldsID="65be93e378bc8cf519a145410d46ce17" ns2:_="" ns3:_="">
     <xsd:import namespace="3d04b37e-0497-498c-96f6-8855740e5edb"/>
+    <xsd:import namespace="14722739-9480-433a-8c7c-4ec5d8a77ba5"/>
     <xsd:element name="properties">
       <xsd:complexType>
         <xsd:sequence>
@@ -4133,6 +4274,9 @@
                 <xsd:element ref="ns2:MediaServiceGenerationTime" minOccurs="0"/>
                 <xsd:element ref="ns2:MediaServiceEventHashCode" minOccurs="0"/>
                 <xsd:element ref="ns2:MediaServiceObjectDetectorVersions" minOccurs="0"/>
+                <xsd:element ref="ns2:MediaServiceSearchProperties" minOccurs="0"/>
+                <xsd:element ref="ns3:SharedWithUsers" minOccurs="0"/>
+                <xsd:element ref="ns3:SharedWithDetails" minOccurs="0"/>
               </xsd:all>
             </xsd:complexType>
           </xsd:element>
@@ -4190,6 +4334,41 @@
     <xsd:element name="MediaServiceObjectDetectorVersions" ma:index="17" nillable="true" ma:displayName="MediaServiceObjectDetectorVersions" ma:hidden="true" ma:indexed="true" ma:internalName="MediaServiceObjectDetectorVersions" ma:readOnly="true">
       <xsd:simpleType>
         <xsd:restriction base="dms:Text"/>
+      </xsd:simpleType>
+    </xsd:element>
+    <xsd:element name="MediaServiceSearchProperties" ma:index="18" nillable="true" ma:displayName="MediaServiceSearchProperties" ma:hidden="true" ma:internalName="MediaServiceSearchProperties" ma:readOnly="true">
+      <xsd:simpleType>
+        <xsd:restriction base="dms:Note"/>
+      </xsd:simpleType>
+    </xsd:element>
+  </xsd:schema>
+  <xsd:schema xmlns:xsd="http://www.w3.org/2001/XMLSchema" xmlns:xs="http://www.w3.org/2001/XMLSchema" xmlns:dms="http://schemas.microsoft.com/office/2006/documentManagement/types" xmlns:pc="http://schemas.microsoft.com/office/infopath/2007/PartnerControls" targetNamespace="14722739-9480-433a-8c7c-4ec5d8a77ba5" elementFormDefault="qualified">
+    <xsd:import namespace="http://schemas.microsoft.com/office/2006/documentManagement/types"/>
+    <xsd:import namespace="http://schemas.microsoft.com/office/infopath/2007/PartnerControls"/>
+    <xsd:element name="SharedWithUsers" ma:index="19" nillable="true" ma:displayName="Shared With" ma:internalName="SharedWithUsers" ma:readOnly="true">
+      <xsd:complexType>
+        <xsd:complexContent>
+          <xsd:extension base="dms:UserMulti">
+            <xsd:sequence>
+              <xsd:element name="UserInfo" minOccurs="0" maxOccurs="unbounded">
+                <xsd:complexType>
+                  <xsd:sequence>
+                    <xsd:element name="DisplayName" type="xsd:string" minOccurs="0"/>
+                    <xsd:element name="AccountId" type="dms:UserId" minOccurs="0" nillable="true"/>
+                    <xsd:element name="AccountType" type="xsd:string" minOccurs="0"/>
+                  </xsd:sequence>
+                </xsd:complexType>
+              </xsd:element>
+            </xsd:sequence>
+          </xsd:extension>
+        </xsd:complexContent>
+      </xsd:complexType>
+    </xsd:element>
+    <xsd:element name="SharedWithDetails" ma:index="20" nillable="true" ma:displayName="Shared With Details" ma:internalName="SharedWithDetails" ma:readOnly="true">
+      <xsd:simpleType>
+        <xsd:restriction base="dms:Note">
+          <xsd:maxLength value="255"/>
+        </xsd:restriction>
       </xsd:simpleType>
     </xsd:element>
   </xsd:schema>
@@ -4292,15 +4471,6 @@
 </ct:contentTypeSchema>
 </file>
 
-<file path=customXml/item2.xml><?xml version="1.0" encoding="utf-8"?>
-<?mso-contentType ?>
-<FormTemplates xmlns="http://schemas.microsoft.com/sharepoint/v3/contenttype/forms">
-  <Display>DocumentLibraryForm</Display>
-  <Edit>DocumentLibraryForm</Edit>
-  <New>DocumentLibraryForm</New>
-</FormTemplates>
-</file>
-
 <file path=customXml/item3.xml><?xml version="1.0" encoding="utf-8"?>
 <p:properties xmlns:p="http://schemas.microsoft.com/office/2006/metadata/properties" xmlns:xsi="http://www.w3.org/2001/XMLSchema-instance" xmlns:pc="http://schemas.microsoft.com/office/infopath/2007/PartnerControls">
   <documentManagement>
@@ -4312,13 +4482,28 @@
 </file>
 
 <file path=customXml/itemProps1.xml><?xml version="1.0" encoding="utf-8"?>
-<ds:datastoreItem xmlns:ds="http://schemas.openxmlformats.org/officeDocument/2006/customXml" ds:itemID="{08EED1BD-A0AA-49DF-899D-50D03DD2534F}"/>
+<ds:datastoreItem xmlns:ds="http://schemas.openxmlformats.org/officeDocument/2006/customXml" ds:itemID="{38C583EC-6D06-4B6A-BF7A-B7111D1328D7}">
+  <ds:schemaRefs>
+    <ds:schemaRef ds:uri="http://schemas.microsoft.com/sharepoint/v3/contenttype/forms"/>
+  </ds:schemaRefs>
+</ds:datastoreItem>
 </file>
 
 <file path=customXml/itemProps2.xml><?xml version="1.0" encoding="utf-8"?>
-<ds:datastoreItem xmlns:ds="http://schemas.openxmlformats.org/officeDocument/2006/customXml" ds:itemID="{38C583EC-6D06-4B6A-BF7A-B7111D1328D7}">
+<ds:datastoreItem xmlns:ds="http://schemas.openxmlformats.org/officeDocument/2006/customXml" ds:itemID="{D91BB46F-3C22-44AB-B710-463451A3FB5F}">
   <ds:schemaRefs>
-    <ds:schemaRef ds:uri="http://schemas.microsoft.com/sharepoint/v3/contenttype/forms"/>
+    <ds:schemaRef ds:uri="http://schemas.microsoft.com/office/2006/metadata/contentType"/>
+    <ds:schemaRef ds:uri="http://schemas.microsoft.com/office/2006/metadata/properties/metaAttributes"/>
+    <ds:schemaRef ds:uri="http://www.w3.org/2001/XMLSchema"/>
+    <ds:schemaRef ds:uri="http://schemas.microsoft.com/office/2006/metadata/properties"/>
+    <ds:schemaRef ds:uri="3d04b37e-0497-498c-96f6-8855740e5edb"/>
+    <ds:schemaRef ds:uri="14722739-9480-433a-8c7c-4ec5d8a77ba5"/>
+    <ds:schemaRef ds:uri="http://schemas.microsoft.com/office/2006/documentManagement/types"/>
+    <ds:schemaRef ds:uri="http://schemas.microsoft.com/office/infopath/2007/PartnerControls"/>
+    <ds:schemaRef ds:uri="http://schemas.openxmlformats.org/package/2006/metadata/core-properties"/>
+    <ds:schemaRef ds:uri="http://purl.org/dc/elements/1.1/"/>
+    <ds:schemaRef ds:uri="http://purl.org/dc/terms/"/>
+    <ds:schemaRef ds:uri="http://schemas.microsoft.com/internal/obd"/>
   </ds:schemaRefs>
 </ds:datastoreItem>
 </file>

</xml_diff>

<commit_message>
Aggiornamento word con i casi di test
</commit_message>
<xml_diff>
--- a/Test Case/Validazione/8-Profilo Sanitario Sintetico/casi di test PSS.docx
+++ b/Test Case/Validazione/8-Profilo Sanitario Sintetico/casi di test PSS.docx
@@ -431,25 +431,60 @@
         <w:jc w:val="both"/>
       </w:pPr>
       <w:r>
-        <w:t>CASO DI TEST 1</w:t>
-      </w:r>
-    </w:p>
-    <w:p>
-      <w:pPr>
-        <w:jc w:val="both"/>
-      </w:pPr>
-      <w:r>
-        <w:t xml:space="preserve">Il Caso di Test 1 corrisponde ad un esempio di CDA2 in cui sono presenti tutte le sezioni e/o campi </w:t>
-      </w:r>
-      <w:r>
-        <w:t>c</w:t>
-      </w:r>
-      <w:r>
-        <w:t>orrispondenti ai dati essenziali del Decreto 7 Settembre 2023; in particolare, il CDA2 contiene le seguenti sezioni obbligatorie ed opzionali:</w:t>
-      </w:r>
-    </w:p>
-    <w:p>
-      <w:pPr>
+        <w:t xml:space="preserve">CASO DI TEST </w:t>
+      </w:r>
+      <w:r>
+        <w:t>23</w:t>
+      </w:r>
+    </w:p>
+    <w:p>
+      <w:pPr>
+        <w:jc w:val="both"/>
+      </w:pPr>
+      <w:r>
+        <w:t xml:space="preserve">Il Caso di Test </w:t>
+      </w:r>
+      <w:r>
+        <w:t>23</w:t>
+      </w:r>
+      <w:r>
+        <w:t xml:space="preserve"> corrisponde ad un esempio di CDA2 in cui sono presenti tutte le sezioni e/o campi corrispondenti ai dati essenziali del Decreto 7 </w:t>
+      </w:r>
+      <w:proofErr w:type="gramStart"/>
+      <w:r>
+        <w:t>Settembre</w:t>
+      </w:r>
+      <w:proofErr w:type="gramEnd"/>
+      <w:r>
+        <w:t xml:space="preserve"> 2023 integrando le successive modifiche previste dal Decreto del 27/06/2025 – </w:t>
+      </w:r>
+      <w:r>
+        <w:rPr>
+          <w:i/>
+          <w:iCs/>
+        </w:rPr>
+        <w:t>“</w:t>
+      </w:r>
+      <w:r>
+        <w:rPr>
+          <w:i/>
+        </w:rPr>
+        <w:t>Indicazioni attuative per la definizione dei contenuti informativi del Profilo sanitario sintetico</w:t>
+      </w:r>
+      <w:r>
+        <w:rPr>
+          <w:i/>
+          <w:iCs/>
+        </w:rPr>
+        <w:t>”</w:t>
+      </w:r>
+      <w:r>
+        <w:t>; in particolare, il CDA2 contiene le seguenti sezioni obbligatorie ed opzionali:</w:t>
+      </w:r>
+    </w:p>
+    <w:p>
+      <w:pPr>
+        <w:jc w:val="both"/>
         <w:rPr>
           <w:b/>
           <w:bCs/>
@@ -465,12 +500,10 @@
     </w:p>
     <w:p>
       <w:pPr>
-        <w:pStyle w:val="ListParagraph"/>
         <w:numPr>
           <w:ilvl w:val="0"/>
-          <w:numId w:val="7"/>
+          <w:numId w:val="10"/>
         </w:numPr>
-        <w:spacing w:after="120" w:line="240" w:lineRule="auto"/>
         <w:jc w:val="both"/>
       </w:pPr>
       <w:r>
@@ -481,17 +514,15 @@
         <w:t>Allergie e intolleranze</w:t>
       </w:r>
       <w:r>
-        <w:t>, raccoglie le informazioni relative ad allergie, reazioni avverse, ed allarmi passati o presenti inerenti all’assistito, se ritenute rilevanti;</w:t>
-      </w:r>
-    </w:p>
-    <w:p>
-      <w:pPr>
-        <w:pStyle w:val="ListParagraph"/>
+        <w:t xml:space="preserve">, raccoglie le informazioni relative ad allergie, reazioni avverse, ed allarmi passati o presenti inerenti all’assistito, se ritenute rilevanti; </w:t>
+      </w:r>
+    </w:p>
+    <w:p>
+      <w:pPr>
         <w:numPr>
           <w:ilvl w:val="0"/>
-          <w:numId w:val="7"/>
+          <w:numId w:val="10"/>
         </w:numPr>
-        <w:spacing w:after="120" w:line="240" w:lineRule="auto"/>
         <w:jc w:val="both"/>
       </w:pPr>
       <w:r>
@@ -502,17 +533,15 @@
         <w:t>Terapie Farmacologiche</w:t>
       </w:r>
       <w:r>
-        <w:t>, raccoglie le informazioni inerenti alle terapie farmacologiche (prescrizioni, somministrazioni) presenti e passate;</w:t>
-      </w:r>
-    </w:p>
-    <w:p>
-      <w:pPr>
-        <w:pStyle w:val="ListParagraph"/>
+        <w:t xml:space="preserve">, raccoglie le informazioni inerenti alle terapie farmacologiche (prescrizioni, somministrazioni, …): terapie in atto, storia delle prescrizioni/terapie farmacologiche; </w:t>
+      </w:r>
+    </w:p>
+    <w:p>
+      <w:pPr>
         <w:numPr>
           <w:ilvl w:val="0"/>
-          <w:numId w:val="7"/>
+          <w:numId w:val="10"/>
         </w:numPr>
-        <w:spacing w:after="120" w:line="240" w:lineRule="auto"/>
         <w:jc w:val="both"/>
       </w:pPr>
       <w:r>
@@ -523,329 +552,335 @@
         <w:t>Lista dei problemi</w:t>
       </w:r>
       <w:r>
-        <w:t>, documenta problemi clinici rilevanti noti al momento in cui è stato generato il documento (problemi clinici, condizioni, sospetti diagnostici e diagnosi certe, sintomi attuali o passati);</w:t>
-      </w:r>
-    </w:p>
-    <w:p>
-      <w:pPr>
-        <w:pStyle w:val="ListParagraph"/>
+        <w:t>, documenta tutti i problemi clinici rilevanti noti al momento in cui è stato generato il documento (problemi clinici, condizioni, sospetti diagnostici e diagnosi certe, sintomi attuali o passati);</w:t>
+      </w:r>
+    </w:p>
+    <w:p>
+      <w:pPr>
         <w:numPr>
           <w:ilvl w:val="0"/>
-          <w:numId w:val="7"/>
+          <w:numId w:val="10"/>
         </w:numPr>
-        <w:spacing w:after="120" w:line="240" w:lineRule="auto"/>
-        <w:jc w:val="both"/>
-      </w:pPr>
-      <w:r>
-        <w:rPr>
-          <w:i/>
-          <w:iCs/>
-        </w:rPr>
-        <w:t>Protesi, impianti e ausili</w:t>
-      </w:r>
-      <w:r>
-        <w:t>, descrive le informazioni inerenti dispositivi medici, ausili, protesi, siano essi impiantati che esterni, da cui dipende, o è dipeso, lo stato di salute dell’assistito;</w:t>
-      </w:r>
-    </w:p>
-    <w:p>
-      <w:pPr>
-        <w:pStyle w:val="ListParagraph"/>
+        <w:jc w:val="both"/>
+      </w:pPr>
+      <w:r>
+        <w:rPr>
+          <w:i/>
+          <w:iCs/>
+        </w:rPr>
+        <w:t>Anamnesi Familiare</w:t>
+      </w:r>
+      <w:r>
+        <w:t xml:space="preserve">, documenta l’anamnesi familiare relativa ai parenti biologici del paziente. </w:t>
+      </w:r>
+    </w:p>
+    <w:p>
+      <w:pPr>
+        <w:jc w:val="both"/>
+        <w:rPr>
+          <w:b/>
+          <w:bCs/>
+        </w:rPr>
+      </w:pPr>
+      <w:r>
+        <w:rPr>
+          <w:b/>
+          <w:bCs/>
+        </w:rPr>
+        <w:t>Sezioni opzionali</w:t>
+      </w:r>
+    </w:p>
+    <w:p>
+      <w:pPr>
         <w:numPr>
           <w:ilvl w:val="0"/>
-          <w:numId w:val="7"/>
+          <w:numId w:val="11"/>
         </w:numPr>
-        <w:spacing w:after="120" w:line="240" w:lineRule="auto"/>
-        <w:jc w:val="both"/>
-      </w:pPr>
-      <w:r>
-        <w:rPr>
-          <w:i/>
-          <w:iCs/>
-        </w:rPr>
-        <w:t>Trattamenti e Procedure Terapeutiche, Chirurgiche e Diagnostiche</w:t>
-      </w:r>
-      <w:r>
-        <w:t>, descrive le procedure (interventistiche, diagnostiche, chirurgiche, terapeutiche) pertinenti l’assistito oggetto del documento;</w:t>
-      </w:r>
-    </w:p>
-    <w:p>
-      <w:pPr>
-        <w:pStyle w:val="ListParagraph"/>
+        <w:jc w:val="both"/>
+      </w:pPr>
+      <w:r>
+        <w:rPr>
+          <w:i/>
+          <w:iCs/>
+        </w:rPr>
+        <w:t>Stile di vita</w:t>
+      </w:r>
+      <w:r>
+        <w:t xml:space="preserve">, contiene i dati che definiscono lo stile di vita del paziente, la condizione sociale, fattori di rischio ambientali e le informazioni amministrative come stato civile, livello di istruzione, razza, etnia; </w:t>
+      </w:r>
+    </w:p>
+    <w:p>
+      <w:pPr>
         <w:numPr>
           <w:ilvl w:val="0"/>
-          <w:numId w:val="7"/>
+          <w:numId w:val="11"/>
         </w:numPr>
-        <w:spacing w:after="120" w:line="240" w:lineRule="auto"/>
-        <w:jc w:val="both"/>
-      </w:pPr>
-      <w:r>
-        <w:rPr>
-          <w:i/>
-          <w:iCs/>
-        </w:rPr>
-        <w:t>Stato funzionale del paziente</w:t>
-      </w:r>
-      <w:r>
-        <w:t>, riporta almeno la valutazione della capacità motoria dell’assistito (autonomo, assistito, allettato).</w:t>
-      </w:r>
-    </w:p>
-    <w:p>
-      <w:pPr>
-        <w:rPr>
-          <w:b/>
-          <w:bCs/>
-        </w:rPr>
-      </w:pPr>
-      <w:r>
-        <w:rPr>
-          <w:b/>
-          <w:bCs/>
-        </w:rPr>
-        <w:t>Sezioni o</w:t>
-      </w:r>
-      <w:r>
-        <w:rPr>
-          <w:b/>
-          <w:bCs/>
-        </w:rPr>
-        <w:t>pzionali</w:t>
-      </w:r>
-    </w:p>
-    <w:p>
-      <w:pPr>
-        <w:pStyle w:val="ListParagraph"/>
+        <w:jc w:val="both"/>
+      </w:pPr>
+      <w:r>
+        <w:rPr>
+          <w:i/>
+          <w:iCs/>
+        </w:rPr>
+        <w:t>Piani di Cura</w:t>
+      </w:r>
+      <w:r>
+        <w:t xml:space="preserve">, documenta tutte le informazioni relative a piani di cura riabilitativi o terapeutici; </w:t>
+      </w:r>
+    </w:p>
+    <w:p>
+      <w:pPr>
         <w:numPr>
           <w:ilvl w:val="0"/>
-          <w:numId w:val="9"/>
+          <w:numId w:val="11"/>
         </w:numPr>
-        <w:spacing w:after="120" w:line="240" w:lineRule="auto"/>
-        <w:jc w:val="both"/>
-      </w:pPr>
-      <w:r>
-        <w:rPr>
-          <w:i/>
-          <w:iCs/>
-        </w:rPr>
-        <w:t>Anamnesi Familiare</w:t>
-      </w:r>
-      <w:r>
-        <w:t>, documenta l’anamnesi familiare relativa ai parenti biologici del paziente;</w:t>
-      </w:r>
-    </w:p>
-    <w:p>
-      <w:pPr>
-        <w:pStyle w:val="ListParagraph"/>
+        <w:jc w:val="both"/>
+      </w:pPr>
+      <w:r>
+        <w:rPr>
+          <w:i/>
+          <w:iCs/>
+        </w:rPr>
+        <w:t>Visite o Ricoveri</w:t>
+      </w:r>
+      <w:r>
+        <w:t xml:space="preserve">, documenta i “contatti” rilevanti, recenti o passati, fra paziente e operatore sanitario (e.g. ricoveri, visite ambulatoriali o domiciliari) pertinenti il paziente oggetto del documento; </w:t>
+      </w:r>
+    </w:p>
+    <w:p>
+      <w:pPr>
         <w:numPr>
           <w:ilvl w:val="0"/>
-          <w:numId w:val="8"/>
+          <w:numId w:val="12"/>
         </w:numPr>
-        <w:spacing w:after="120" w:line="240" w:lineRule="auto"/>
-        <w:jc w:val="both"/>
-      </w:pPr>
-      <w:r>
-        <w:rPr>
-          <w:i/>
-          <w:iCs/>
-        </w:rPr>
-        <w:t>Stile di vita</w:t>
-      </w:r>
-      <w:r>
-        <w:t>, contiene i dati che definiscono lo stile di vita del paziente, la condizione sociale, fattori di rischio ambientali e le informazioni amministrative come stato civile, livello di istruzione, razza, etnia;</w:t>
-      </w:r>
-    </w:p>
-    <w:p>
-      <w:pPr>
-        <w:pStyle w:val="ListParagraph"/>
+        <w:jc w:val="both"/>
+      </w:pPr>
+      <w:r>
+        <w:rPr>
+          <w:i/>
+          <w:iCs/>
+        </w:rPr>
+        <w:t xml:space="preserve">Vaccinazioni, </w:t>
+      </w:r>
+      <w:r>
+        <w:t>riporta le informazioni relative allo stato attuale di immunizzazione (vaccinazioni) del</w:t>
+      </w:r>
+      <w:r>
+        <w:t xml:space="preserve"> </w:t>
+      </w:r>
+    </w:p>
+    <w:p>
+      <w:pPr>
+        <w:jc w:val="both"/>
+      </w:pPr>
+      <w:r>
+        <w:t xml:space="preserve">paziente; </w:t>
+      </w:r>
+    </w:p>
+    <w:p>
+      <w:pPr>
         <w:numPr>
           <w:ilvl w:val="0"/>
-          <w:numId w:val="8"/>
+          <w:numId w:val="11"/>
         </w:numPr>
-        <w:spacing w:after="120" w:line="240" w:lineRule="auto"/>
-        <w:jc w:val="both"/>
-      </w:pPr>
-      <w:r>
-        <w:rPr>
-          <w:i/>
-          <w:iCs/>
-        </w:rPr>
-        <w:t>Gravidanze e Parto</w:t>
-      </w:r>
-      <w:r>
-        <w:t>, riporta le informazioni inerenti gravidanze, parti, eventuali complicanze derivate e stato mestruale (incluso menarca, menopausa, ecc.) ritenute rilevanti;</w:t>
-      </w:r>
-    </w:p>
-    <w:p>
-      <w:pPr>
-        <w:pStyle w:val="ListParagraph"/>
+        <w:jc w:val="both"/>
+      </w:pPr>
+      <w:r>
+        <w:rPr>
+          <w:i/>
+          <w:iCs/>
+        </w:rPr>
+        <w:t xml:space="preserve">Assenso / Dissenso Donazione Organi, </w:t>
+      </w:r>
+      <w:r>
+        <w:t>riporta la rappresentazione dell’assenso/dissenso del paziente per la donazione di organi;</w:t>
+      </w:r>
+    </w:p>
+    <w:p>
+      <w:pPr>
         <w:numPr>
           <w:ilvl w:val="0"/>
-          <w:numId w:val="8"/>
+          <w:numId w:val="11"/>
         </w:numPr>
-        <w:spacing w:after="120" w:line="240" w:lineRule="auto"/>
-        <w:jc w:val="both"/>
-      </w:pPr>
-      <w:r>
-        <w:rPr>
-          <w:i/>
-          <w:iCs/>
-        </w:rPr>
-        <w:t>Parametri Vitali</w:t>
-      </w:r>
-      <w:r>
-        <w:t>, riporta le informazioni relative ai parametri vitali, attuali e passati, rilevanti ai fini del quadro clinico del paziente;</w:t>
-      </w:r>
-    </w:p>
-    <w:p>
-      <w:pPr>
-        <w:pStyle w:val="ListParagraph"/>
+        <w:jc w:val="both"/>
+      </w:pPr>
+      <w:r>
+        <w:rPr>
+          <w:i/>
+          <w:iCs/>
+        </w:rPr>
+        <w:t>Stato funzionale del paziente</w:t>
+      </w:r>
+      <w:r>
+        <w:t>, riporta le informazioni che descrivono eventuali comportamenti e/o condizioni del paziente che si discostano dalla norma (capacità motoria dell’assistito, regime di assistenza…);</w:t>
+      </w:r>
+    </w:p>
+    <w:p>
+      <w:pPr>
         <w:numPr>
           <w:ilvl w:val="0"/>
-          <w:numId w:val="8"/>
+          <w:numId w:val="11"/>
         </w:numPr>
-        <w:spacing w:after="120" w:line="240" w:lineRule="auto"/>
-        <w:jc w:val="both"/>
-      </w:pPr>
-      <w:r>
-        <w:rPr>
-          <w:i/>
-          <w:iCs/>
-        </w:rPr>
-        <w:t>Piani di Cura</w:t>
-      </w:r>
-      <w:r>
-        <w:t>, documenta tutte le informazioni relative a piani di cura riabilitativi o terapeutici;</w:t>
-      </w:r>
-    </w:p>
-    <w:p>
-      <w:pPr>
-        <w:pStyle w:val="ListParagraph"/>
+        <w:jc w:val="both"/>
+      </w:pPr>
+      <w:r>
+        <w:rPr>
+          <w:i/>
+          <w:iCs/>
+        </w:rPr>
+        <w:lastRenderedPageBreak/>
+        <w:t>Trattamenti e Procedure Terapeutiche, Chirurgiche e Diagnostiche</w:t>
+      </w:r>
+      <w:r>
+        <w:t>, descrive le procedure (interventistiche, diagnostiche, chirurgiche, terapeutiche) pertinenti l’assistito oggetto del documento;</w:t>
+      </w:r>
+    </w:p>
+    <w:p>
+      <w:pPr>
         <w:numPr>
           <w:ilvl w:val="0"/>
-          <w:numId w:val="8"/>
+          <w:numId w:val="11"/>
         </w:numPr>
-        <w:spacing w:after="120" w:line="240" w:lineRule="auto"/>
-        <w:jc w:val="both"/>
-      </w:pPr>
-      <w:r>
-        <w:rPr>
-          <w:i/>
-          <w:iCs/>
-        </w:rPr>
-        <w:t>Visite o Ricoveri</w:t>
-      </w:r>
-      <w:r>
-        <w:t>, documenta i “contatti” rilevanti, recenti o passati, fra paziente e operatore sanitario (e.g. ricoveri, visite ambulatoriali o domiciliari) pertinenti il paziente oggetto del documento;</w:t>
-      </w:r>
-    </w:p>
-    <w:p>
-      <w:pPr>
-        <w:pStyle w:val="ListParagraph"/>
+        <w:jc w:val="both"/>
+      </w:pPr>
+      <w:r>
+        <w:rPr>
+          <w:i/>
+          <w:iCs/>
+        </w:rPr>
+        <w:t xml:space="preserve">Esenzioni, </w:t>
+      </w:r>
+      <w:r>
+        <w:t>riporta le informazioni relative alle esenzioni dal pagamento del ticket di cui gode l’assistito;</w:t>
+      </w:r>
+    </w:p>
+    <w:p>
+      <w:pPr>
         <w:numPr>
           <w:ilvl w:val="0"/>
-          <w:numId w:val="6"/>
+          <w:numId w:val="11"/>
         </w:numPr>
-        <w:spacing w:after="120" w:line="240" w:lineRule="auto"/>
-        <w:jc w:val="both"/>
-      </w:pPr>
-      <w:r>
-        <w:rPr>
-          <w:i/>
-          <w:iCs/>
-        </w:rPr>
-        <w:t xml:space="preserve">Vaccinazioni, </w:t>
-      </w:r>
-      <w:r>
-        <w:t xml:space="preserve">riporta lo </w:t>
-      </w:r>
-      <w:r>
-        <w:rPr>
-          <w:i/>
-          <w:iCs/>
-        </w:rPr>
-        <w:t>s</w:t>
-      </w:r>
-      <w:r>
-        <w:t xml:space="preserve">tato attuale delle vaccinazioni effettuate dal paziente di cui è a conoscenza documentata il </w:t>
-      </w:r>
-      <w:r>
-        <w:t>MMG/PLS</w:t>
-      </w:r>
-      <w:r>
-        <w:t xml:space="preserve"> (tipo di vaccino, data e modalità di somministrazione)</w:t>
-      </w:r>
-      <w:r>
-        <w:t>;</w:t>
-      </w:r>
-    </w:p>
-    <w:p>
-      <w:pPr>
-        <w:pStyle w:val="ListParagraph"/>
+        <w:jc w:val="both"/>
+      </w:pPr>
+      <w:r>
+        <w:rPr>
+          <w:i/>
+          <w:iCs/>
+        </w:rPr>
+        <w:t xml:space="preserve">Reti di Patologie, </w:t>
+      </w:r>
+      <w:r>
+        <w:t xml:space="preserve">riporta le informazioni relative alla rete clinico assistenziale coinvolto nel percorso di presa in carico del paziente. </w:t>
+      </w:r>
+    </w:p>
+    <w:p>
+      <w:pPr>
         <w:numPr>
           <w:ilvl w:val="0"/>
-          <w:numId w:val="8"/>
+          <w:numId w:val="11"/>
         </w:numPr>
-        <w:spacing w:after="120" w:line="240" w:lineRule="auto"/>
-        <w:jc w:val="both"/>
-      </w:pPr>
-      <w:r>
-        <w:rPr>
-          <w:i/>
-          <w:iCs/>
-        </w:rPr>
-        <w:t xml:space="preserve">Assenso / Dissenso Donazione Organi, </w:t>
-      </w:r>
-      <w:r>
-        <w:t>che riporta la dichiarazione del donatore prevista dall'art. 23 comma 3 L. 91/99 nei casi sia dichiarata al medico;</w:t>
-      </w:r>
-    </w:p>
-    <w:p>
-      <w:pPr>
-        <w:pStyle w:val="ListParagraph"/>
+        <w:jc w:val="both"/>
+      </w:pPr>
+      <w:r>
+        <w:rPr>
+          <w:i/>
+          <w:iCs/>
+        </w:rPr>
+        <w:t>Protesi, impianti e ausili</w:t>
+      </w:r>
+      <w:r>
+        <w:t>, descrive le informazioni inerenti dispositivi medici, ausili, protesi, siano essi impiantati che esterni, da cui dipende, o è dipeso, lo stato di salute dell’assistito;</w:t>
+      </w:r>
+    </w:p>
+    <w:p>
+      <w:pPr>
         <w:numPr>
           <w:ilvl w:val="0"/>
-          <w:numId w:val="8"/>
+          <w:numId w:val="11"/>
         </w:numPr>
-        <w:spacing w:after="120" w:line="240" w:lineRule="auto"/>
-        <w:jc w:val="both"/>
-      </w:pPr>
-      <w:r>
-        <w:rPr>
-          <w:i/>
-          <w:iCs/>
-        </w:rPr>
-        <w:t xml:space="preserve">Esenzioni, </w:t>
-      </w:r>
-      <w:r>
-        <w:t xml:space="preserve">riporta le informazioni relative al diritto dell’assistito all’esenzione dal pagamento del ticket per alcune o tutte le prestazioni sanitarie in particolari situazioni di reddito, in presenza di </w:t>
-      </w:r>
-      <w:r>
-        <w:lastRenderedPageBreak/>
-        <w:t>patologie croniche o rare, in caso di invalidità, gravidanza, diagnosi precoce di alcuni tumori, accertamento di HIV;</w:t>
-      </w:r>
-    </w:p>
-    <w:p>
-      <w:pPr>
-        <w:pStyle w:val="ListParagraph"/>
+        <w:jc w:val="both"/>
+      </w:pPr>
+      <w:r>
+        <w:rPr>
+          <w:i/>
+          <w:iCs/>
+        </w:rPr>
+        <w:t>Gravidanze e Parto</w:t>
+      </w:r>
+      <w:r>
+        <w:t xml:space="preserve">, riporta le informazioni inerenti gravidanze, parti, eventuali complicanze derivate e stato mestruale (incluso menarca, menopausa, ecc.) ritenute rilevanti. </w:t>
+      </w:r>
+    </w:p>
+    <w:p>
+      <w:pPr>
+        <w:jc w:val="both"/>
+      </w:pPr>
+    </w:p>
+    <w:p>
+      <w:pPr>
+        <w:pStyle w:val="Heading3"/>
+        <w:jc w:val="both"/>
+      </w:pPr>
+      <w:r>
+        <w:t xml:space="preserve">CASO DI TEST </w:t>
+      </w:r>
+      <w:r>
+        <w:t>2</w:t>
+      </w:r>
+      <w:r>
+        <w:t>4</w:t>
+      </w:r>
+    </w:p>
+    <w:p>
+      <w:pPr>
+        <w:jc w:val="both"/>
+      </w:pPr>
+      <w:r>
+        <w:t xml:space="preserve">Il caso di test prevede un esempio completo di CDA2 che contiene sia le sezioni obbligatorie che le sezioni opzionali. Rispetto al Caso di Test 1 proposto sono presenti le seguenti sezioni opzionali: </w:t>
+      </w:r>
+    </w:p>
+    <w:p>
+      <w:pPr>
         <w:numPr>
           <w:ilvl w:val="0"/>
-          <w:numId w:val="8"/>
+          <w:numId w:val="11"/>
         </w:numPr>
-        <w:spacing w:after="120" w:line="240" w:lineRule="auto"/>
-        <w:jc w:val="both"/>
-      </w:pPr>
-      <w:r>
-        <w:rPr>
-          <w:i/>
-          <w:iCs/>
-        </w:rPr>
-        <w:t xml:space="preserve">Reti di Patologie, </w:t>
-      </w:r>
-      <w:r>
-        <w:t>riporta</w:t>
-      </w:r>
-      <w:r>
-        <w:t xml:space="preserve"> le informazioni relative alla rete clinico assistenziale coinvolto nel percorso di presa in carico del paziente.</w:t>
-      </w:r>
+        <w:jc w:val="both"/>
+      </w:pPr>
+      <w:r>
+        <w:rPr>
+          <w:i/>
+          <w:iCs/>
+        </w:rPr>
+        <w:t>Indagini diagnostiche ed esami di laboratorio</w:t>
+      </w:r>
+      <w:r>
+        <w:t xml:space="preserve">, che riporta tutti i risultati relativi ad indagini diagnostiche e ad esami di laboratorio rilevanti ai fini della storia clinica del paziente; </w:t>
+      </w:r>
+    </w:p>
+    <w:p>
+      <w:pPr>
+        <w:numPr>
+          <w:ilvl w:val="0"/>
+          <w:numId w:val="11"/>
+        </w:numPr>
+        <w:jc w:val="both"/>
+      </w:pPr>
+      <w:r>
+        <w:rPr>
+          <w:i/>
+          <w:iCs/>
+        </w:rPr>
+        <w:t>Parametri Vitali</w:t>
+      </w:r>
+      <w:r>
+        <w:t xml:space="preserve">, riporta le informazioni relative ai parametri vitali, attuali e passati, rilevanti ai fini del quadro clinico del paziente; </w:t>
+      </w:r>
+    </w:p>
+    <w:p>
+      <w:pPr>
+        <w:jc w:val="both"/>
+      </w:pPr>
     </w:p>
     <w:p>
       <w:pPr>
@@ -853,25 +888,204 @@
         <w:jc w:val="both"/>
       </w:pPr>
       <w:r>
-        <w:t xml:space="preserve">CASO DI TEST </w:t>
-      </w:r>
-      <w:r>
-        <w:t>2</w:t>
-      </w:r>
-    </w:p>
-    <w:p>
-      <w:r>
-        <w:t xml:space="preserve">Il caso di test prevede un esempio completo di CDA2 che contiene sia le sezioni obbligatorie che le sezioni opzionali. Rispetto al caso di test 1 proposto, tra le sezioni opzionali e non ricomprese tra i contenuti essenziali del Decreto 7 Settembre 2023, è presente la sezione opzionale </w:t>
-      </w:r>
-      <w:r>
-        <w:rPr>
-          <w:i/>
-          <w:iCs/>
-        </w:rPr>
-        <w:t>Indagini diagnostiche e esami di laboratorio</w:t>
-      </w:r>
-      <w:r>
-        <w:t>, che riporta tutti i risultati relativi ad indagini diagnostiche e ad esami di laboratorio rilevanti ai fini della storia clinica del paziente.</w:t>
+        <w:t>CASO DI TEST 25 (Fast track)</w:t>
+      </w:r>
+      <w:r>
+        <mc:AlternateContent>
+          <mc:Choice Requires="wps">
+            <w:drawing>
+              <wp:anchor distT="45720" distB="45720" distL="114300" distR="114300" simplePos="0" relativeHeight="251661312" behindDoc="0" locked="0" layoutInCell="1" allowOverlap="1" wp14:anchorId="4AB4E021" wp14:editId="60894420">
+                <wp:simplePos x="0" y="0"/>
+                <wp:positionH relativeFrom="margin">
+                  <wp:align>center</wp:align>
+                </wp:positionH>
+                <wp:positionV relativeFrom="paragraph">
+                  <wp:posOffset>493395</wp:posOffset>
+                </wp:positionV>
+                <wp:extent cx="6290945" cy="556260"/>
+                <wp:effectExtent l="0" t="0" r="14605" b="15240"/>
+                <wp:wrapSquare wrapText="bothSides"/>
+                <wp:docPr id="243474681" name="Text Box 2"/>
+                <wp:cNvGraphicFramePr>
+                  <a:graphicFrameLocks xmlns:a="http://schemas.openxmlformats.org/drawingml/2006/main"/>
+                </wp:cNvGraphicFramePr>
+                <a:graphic xmlns:a="http://schemas.openxmlformats.org/drawingml/2006/main">
+                  <a:graphicData uri="http://schemas.microsoft.com/office/word/2010/wordprocessingShape">
+                    <wps:wsp>
+                      <wps:cNvSpPr txBox="1">
+                        <a:spLocks noChangeArrowheads="1"/>
+                      </wps:cNvSpPr>
+                      <wps:spPr bwMode="auto">
+                        <a:xfrm>
+                          <a:off x="0" y="0"/>
+                          <a:ext cx="6290945" cy="556260"/>
+                        </a:xfrm>
+                        <a:prstGeom prst="roundRect">
+                          <a:avLst/>
+                        </a:prstGeom>
+                        <a:solidFill>
+                          <a:schemeClr val="accent6">
+                            <a:lumMod val="20000"/>
+                            <a:lumOff val="80000"/>
+                          </a:schemeClr>
+                        </a:solidFill>
+                        <a:ln w="9525">
+                          <a:solidFill>
+                            <a:srgbClr val="000000"/>
+                          </a:solidFill>
+                          <a:miter lim="800000"/>
+                          <a:headEnd/>
+                          <a:tailEnd/>
+                        </a:ln>
+                      </wps:spPr>
+                      <wps:txbx>
+                        <w:txbxContent>
+                          <w:p>
+                            <w:pPr>
+                              <w:rPr>
+                                <w:color w:val="000000" w:themeColor="text1"/>
+                              </w:rPr>
+                            </w:pPr>
+                            <w:r>
+                              <w:rPr>
+                                <w:b/>
+                                <w:bCs/>
+                                <w:color w:val="000000" w:themeColor="text1"/>
+                              </w:rPr>
+                              <w:t>Nota</w:t>
+                            </w:r>
+                            <w:r>
+                              <w:t xml:space="preserve"> </w:t>
+                            </w:r>
+                            <w:r>
+                              <w:rPr>
+                                <w:color w:val="000000" w:themeColor="text1"/>
+                              </w:rPr>
+                              <w:t xml:space="preserve">Il caso di test </w:t>
+                            </w:r>
+                            <w:r>
+                              <w:rPr>
+                                <w:color w:val="000000" w:themeColor="text1"/>
+                              </w:rPr>
+                              <w:t>in questione</w:t>
+                            </w:r>
+                            <w:r>
+                              <w:rPr>
+                                <w:color w:val="000000" w:themeColor="text1"/>
+                              </w:rPr>
+                              <w:t xml:space="preserve"> è valido esclusivamente per i fornitori già accreditati che si devono adeguare alle nuove specifiche relative all’ </w:t>
+                            </w:r>
+                            <w:proofErr w:type="spellStart"/>
+                            <w:r>
+                              <w:rPr>
+                                <w:color w:val="000000" w:themeColor="text1"/>
+                              </w:rPr>
+                              <w:t>Implementation</w:t>
+                            </w:r>
+                            <w:proofErr w:type="spellEnd"/>
+                            <w:r>
+                              <w:rPr>
+                                <w:color w:val="000000" w:themeColor="text1"/>
+                              </w:rPr>
+                              <w:t xml:space="preserve"> Guide di PSS v1.5.</w:t>
+                            </w:r>
+                          </w:p>
+                        </w:txbxContent>
+                      </wps:txbx>
+                      <wps:bodyPr rot="0" vertOverflow="clip" horzOverflow="clip" vert="horz" wrap="square" lIns="91440" tIns="45720" rIns="91440" bIns="45720" anchor="t" anchorCtr="0">
+                        <a:noAutofit/>
+                      </wps:bodyPr>
+                    </wps:wsp>
+                  </a:graphicData>
+                </a:graphic>
+                <wp14:sizeRelH relativeFrom="margin">
+                  <wp14:pctWidth>0</wp14:pctWidth>
+                </wp14:sizeRelH>
+                <wp14:sizeRelV relativeFrom="margin">
+                  <wp14:pctHeight>0</wp14:pctHeight>
+                </wp14:sizeRelV>
+              </wp:anchor>
+            </w:drawing>
+          </mc:Choice>
+          <mc:Fallback>
+            <w:pict>
+              <v:roundrect w14:anchorId="4AB4E021" id="Text Box 2" o:spid="_x0000_s1027" style="position:absolute;left:0;text-align:left;margin-left:0;margin-top:38.85pt;width:495.35pt;height:43.8pt;z-index:251661312;visibility:visible;mso-wrap-style:square;mso-width-percent:0;mso-height-percent:0;mso-wrap-distance-left:9pt;mso-wrap-distance-top:3.6pt;mso-wrap-distance-right:9pt;mso-wrap-distance-bottom:3.6pt;mso-position-horizontal:center;mso-position-horizontal-relative:margin;mso-position-vertical:absolute;mso-position-vertical-relative:text;mso-width-percent:0;mso-height-percent:0;mso-width-relative:margin;mso-height-relative:margin;v-text-anchor:top" arcsize="10923f" o:gfxdata="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" fillcolor="#e2efd9 [665]">
+                <v:stroke joinstyle="miter"/>
+                <v:textbox>
+                  <w:txbxContent>
+                    <w:p>
+                      <w:pPr>
+                        <w:rPr>
+                          <w:color w:val="000000" w:themeColor="text1"/>
+                        </w:rPr>
+                      </w:pPr>
+                      <w:r>
+                        <w:rPr>
+                          <w:b/>
+                          <w:bCs/>
+                          <w:color w:val="000000" w:themeColor="text1"/>
+                        </w:rPr>
+                        <w:t>Nota</w:t>
+                      </w:r>
+                      <w:r>
+                        <w:t xml:space="preserve"> </w:t>
+                      </w:r>
+                      <w:r>
+                        <w:rPr>
+                          <w:color w:val="000000" w:themeColor="text1"/>
+                        </w:rPr>
+                        <w:t xml:space="preserve">Il caso di test </w:t>
+                      </w:r>
+                      <w:r>
+                        <w:rPr>
+                          <w:color w:val="000000" w:themeColor="text1"/>
+                        </w:rPr>
+                        <w:t>in questione</w:t>
+                      </w:r>
+                      <w:r>
+                        <w:rPr>
+                          <w:color w:val="000000" w:themeColor="text1"/>
+                        </w:rPr>
+                        <w:t xml:space="preserve"> è valido esclusivamente per i fornitori già accreditati che si devono adeguare alle nuove specifiche relative all’ </w:t>
+                      </w:r>
+                      <w:proofErr w:type="spellStart"/>
+                      <w:r>
+                        <w:rPr>
+                          <w:color w:val="000000" w:themeColor="text1"/>
+                        </w:rPr>
+                        <w:t>Implementation</w:t>
+                      </w:r>
+                      <w:proofErr w:type="spellEnd"/>
+                      <w:r>
+                        <w:rPr>
+                          <w:color w:val="000000" w:themeColor="text1"/>
+                        </w:rPr>
+                        <w:t xml:space="preserve"> Guide di PSS v1.5.</w:t>
+                      </w:r>
+                    </w:p>
+                  </w:txbxContent>
+                </v:textbox>
+                <w10:wrap type="square" anchorx="margin"/>
+              </v:roundrect>
+            </w:pict>
+          </mc:Fallback>
+        </mc:AlternateContent>
+      </w:r>
+    </w:p>
+    <w:p>
+      <w:pPr>
+        <w:jc w:val="both"/>
+      </w:pPr>
+    </w:p>
+    <w:p>
+      <w:pPr>
+        <w:jc w:val="both"/>
+      </w:pPr>
+      <w:r>
+        <w:t>Il caso di test si riferisce a un esempio di CDA2 semplice, contenente esclusivamente sezioni ed elementi obbligatori previsti dalle specifiche nazionali (IG HL7 Italia)</w:t>
+      </w:r>
+      <w:r>
+        <w:t>.</w:t>
       </w:r>
     </w:p>
     <w:p>
@@ -1077,6 +1291,7 @@
         <w:rPr>
           <w:rFonts w:ascii="Calibri" w:eastAsia="Calibri" w:hAnsi="Calibri" w:cs="Calibri"/>
         </w:rPr>
+        <w:lastRenderedPageBreak/>
         <w:t xml:space="preserve">CASO DI TEST </w:t>
       </w:r>
       <w:r>
@@ -1152,13 +1367,31 @@
       <w:r>
         <w:t xml:space="preserve"> dati inerenti al nominativo del paziente, viene indicato il cognome ma omesso il nome dello stesso (</w:t>
       </w:r>
-      <w:r>
-        <w:rPr>
-          <w:i/>
-          <w:iCs/>
-        </w:rPr>
-        <w:t>patient/name/given</w:t>
-      </w:r>
+      <w:proofErr w:type="spellStart"/>
+      <w:r>
+        <w:rPr>
+          <w:i/>
+          <w:iCs/>
+        </w:rPr>
+        <w:t>patient</w:t>
+      </w:r>
+      <w:proofErr w:type="spellEnd"/>
+      <w:r>
+        <w:rPr>
+          <w:i/>
+          <w:iCs/>
+        </w:rPr>
+        <w:t>/name/</w:t>
+      </w:r>
+      <w:proofErr w:type="spellStart"/>
+      <w:r>
+        <w:rPr>
+          <w:i/>
+          <w:iCs/>
+        </w:rPr>
+        <w:t>given</w:t>
+      </w:r>
+      <w:proofErr w:type="spellEnd"/>
       <w:r>
         <w:t xml:space="preserve">). Il risultato è un </w:t>
       </w:r>
@@ -1215,6 +1448,7 @@
       <w:r>
         <w:t>dati inerenti all’anagrafica del paziente, viene indicato un valore errato nel campo relativo al “Sesso” del paziente (</w:t>
       </w:r>
+      <w:proofErr w:type="spellStart"/>
       <w:r>
         <w:rPr>
           <w:i/>
@@ -1222,6 +1456,7 @@
         </w:rPr>
         <w:t>administrativeGenderCode</w:t>
       </w:r>
+      <w:proofErr w:type="spellEnd"/>
       <w:r>
         <w:t xml:space="preserve">), cioè un valore diverso da quelli ammessi che corrispondono a </w:t>
       </w:r>
@@ -1319,6 +1554,7 @@
       <w:r>
         <w:t xml:space="preserve"> (</w:t>
       </w:r>
+      <w:proofErr w:type="spellStart"/>
       <w:r>
         <w:rPr>
           <w:i/>
@@ -1326,16 +1562,35 @@
         </w:rPr>
         <w:t>ClinicalDocument</w:t>
       </w:r>
+      <w:proofErr w:type="spellEnd"/>
       <w:r>
         <w:t>/</w:t>
       </w:r>
-      <w:r>
-        <w:rPr>
-          <w:i/>
-          <w:iCs/>
-        </w:rPr>
-        <w:t>participant/associatedEntity</w:t>
-      </w:r>
+      <w:proofErr w:type="spellStart"/>
+      <w:r>
+        <w:rPr>
+          <w:i/>
+          <w:iCs/>
+        </w:rPr>
+        <w:t>participant</w:t>
+      </w:r>
+      <w:proofErr w:type="spellEnd"/>
+      <w:r>
+        <w:rPr>
+          <w:i/>
+          <w:iCs/>
+        </w:rPr>
+        <w:t>/</w:t>
+      </w:r>
+      <w:proofErr w:type="spellStart"/>
+      <w:r>
+        <w:rPr>
+          <w:i/>
+          <w:iCs/>
+        </w:rPr>
+        <w:t>associatedEntity</w:t>
+      </w:r>
+      <w:proofErr w:type="spellEnd"/>
       <w:r>
         <w:rPr>
           <w:i/>
@@ -1352,9 +1607,11 @@
       <w:r>
         <w:t>“</w:t>
       </w:r>
+      <w:proofErr w:type="spellStart"/>
       <w:r>
         <w:t>PersonalRelationshipRoleType</w:t>
       </w:r>
+      <w:proofErr w:type="spellEnd"/>
       <w:r>
         <w:t>”</w:t>
       </w:r>
@@ -1519,13 +1776,31 @@
       <w:r>
         <w:t>(</w:t>
       </w:r>
-      <w:r>
-        <w:rPr>
-          <w:i/>
-          <w:iCs/>
-        </w:rPr>
-        <w:t>substanceAdministration/statusCode</w:t>
-      </w:r>
+      <w:proofErr w:type="spellStart"/>
+      <w:r>
+        <w:rPr>
+          <w:i/>
+          <w:iCs/>
+        </w:rPr>
+        <w:t>substanceAdministration</w:t>
+      </w:r>
+      <w:proofErr w:type="spellEnd"/>
+      <w:r>
+        <w:rPr>
+          <w:i/>
+          <w:iCs/>
+        </w:rPr>
+        <w:t>/</w:t>
+      </w:r>
+      <w:proofErr w:type="spellStart"/>
+      <w:r>
+        <w:rPr>
+          <w:i/>
+          <w:iCs/>
+        </w:rPr>
+        <w:t>statusCode</w:t>
+      </w:r>
+      <w:proofErr w:type="spellEnd"/>
       <w:r>
         <w:t>)</w:t>
       </w:r>
@@ -1588,6 +1863,7 @@
         <w:jc w:val="both"/>
       </w:pPr>
       <w:r>
+        <w:lastRenderedPageBreak/>
         <w:t>CASO DI TEST 1</w:t>
       </w:r>
       <w:r>
@@ -1632,6 +1908,7 @@
       <w:r>
         <w:t>(</w:t>
       </w:r>
+      <w:proofErr w:type="spellStart"/>
       <w:r>
         <w:rPr>
           <w:i/>
@@ -1639,13 +1916,23 @@
         </w:rPr>
         <w:t>substanceAdministration</w:t>
       </w:r>
-      <w:r>
-        <w:rPr>
-          <w:i/>
-          <w:iCs/>
-        </w:rPr>
-        <w:t>/effectiveTime</w:t>
-      </w:r>
+      <w:proofErr w:type="spellEnd"/>
+      <w:r>
+        <w:rPr>
+          <w:i/>
+          <w:iCs/>
+        </w:rPr>
+        <w:t>/</w:t>
+      </w:r>
+      <w:proofErr w:type="spellStart"/>
+      <w:r>
+        <w:rPr>
+          <w:i/>
+          <w:iCs/>
+        </w:rPr>
+        <w:t>effectiveTime</w:t>
+      </w:r>
+      <w:proofErr w:type="spellEnd"/>
       <w:r>
         <w:t>)</w:t>
       </w:r>
@@ -1694,12 +1981,21 @@
       <w:r>
         <w:t xml:space="preserve"> nella sezione “Anamnesi Familiare”, non viene specificato il grado di parentela del familiare in oggetto (</w:t>
       </w:r>
-      <w:r>
-        <w:rPr>
-          <w:i/>
-          <w:iCs/>
-        </w:rPr>
-        <w:t>relatedSubject/code</w:t>
+      <w:proofErr w:type="spellStart"/>
+      <w:r>
+        <w:rPr>
+          <w:i/>
+          <w:iCs/>
+        </w:rPr>
+        <w:t>relatedSubject</w:t>
+      </w:r>
+      <w:proofErr w:type="spellEnd"/>
+      <w:r>
+        <w:rPr>
+          <w:i/>
+          <w:iCs/>
+        </w:rPr>
+        <w:t>/code</w:t>
       </w:r>
       <w:r>
         <w:t>)</w:t>
@@ -1810,8 +2106,17 @@
           <w:i/>
           <w:iCs/>
         </w:rPr>
-        <w:t>/effectiveTime</w:t>
-      </w:r>
+        <w:t>/</w:t>
+      </w:r>
+      <w:proofErr w:type="spellStart"/>
+      <w:r>
+        <w:rPr>
+          <w:i/>
+          <w:iCs/>
+        </w:rPr>
+        <w:t>effectiveTime</w:t>
+      </w:r>
+      <w:proofErr w:type="spellEnd"/>
       <w:r>
         <w:t>).</w:t>
       </w:r>
@@ -1860,13 +2165,31 @@
       <w:r>
         <w:t xml:space="preserve"> dovuto all’assenza della specifica inerente all’agente (sia esso un farmaco o no) che ha scatenato l’allergia (</w:t>
       </w:r>
-      <w:r>
-        <w:rPr>
-          <w:i/>
-          <w:iCs/>
-        </w:rPr>
-        <w:t>observation/participant</w:t>
-      </w:r>
+      <w:proofErr w:type="spellStart"/>
+      <w:r>
+        <w:rPr>
+          <w:i/>
+          <w:iCs/>
+        </w:rPr>
+        <w:t>observation</w:t>
+      </w:r>
+      <w:proofErr w:type="spellEnd"/>
+      <w:r>
+        <w:rPr>
+          <w:i/>
+          <w:iCs/>
+        </w:rPr>
+        <w:t>/</w:t>
+      </w:r>
+      <w:proofErr w:type="spellStart"/>
+      <w:r>
+        <w:rPr>
+          <w:i/>
+          <w:iCs/>
+        </w:rPr>
+        <w:t>participant</w:t>
+      </w:r>
+      <w:proofErr w:type="spellEnd"/>
       <w:r>
         <w:t>).</w:t>
       </w:r>
@@ -1878,7 +2201,6 @@
         <w:jc w:val="both"/>
       </w:pPr>
       <w:r>
-        <w:lastRenderedPageBreak/>
         <w:t xml:space="preserve">CASO DI TEST </w:t>
       </w:r>
       <w:r>
@@ -1923,13 +2245,31 @@
       <w:r>
         <w:t xml:space="preserve"> (</w:t>
       </w:r>
-      <w:r>
-        <w:rPr>
-          <w:i/>
-          <w:iCs/>
-        </w:rPr>
-        <w:t>observation/value</w:t>
-      </w:r>
+      <w:proofErr w:type="spellStart"/>
+      <w:r>
+        <w:rPr>
+          <w:i/>
+          <w:iCs/>
+        </w:rPr>
+        <w:t>observation</w:t>
+      </w:r>
+      <w:proofErr w:type="spellEnd"/>
+      <w:r>
+        <w:rPr>
+          <w:i/>
+          <w:iCs/>
+        </w:rPr>
+        <w:t>/</w:t>
+      </w:r>
+      <w:proofErr w:type="spellStart"/>
+      <w:r>
+        <w:rPr>
+          <w:i/>
+          <w:iCs/>
+        </w:rPr>
+        <w:t>value</w:t>
+      </w:r>
+      <w:proofErr w:type="spellEnd"/>
       <w:r>
         <w:t>)</w:t>
       </w:r>
@@ -1975,6 +2315,7 @@
       <w:r>
         <w:t xml:space="preserve">l’elemento </w:t>
       </w:r>
+      <w:proofErr w:type="spellStart"/>
       <w:r>
         <w:rPr>
           <w:i/>
@@ -1982,9 +2323,11 @@
         </w:rPr>
         <w:t>signatureCode</w:t>
       </w:r>
+      <w:proofErr w:type="spellEnd"/>
       <w:r>
         <w:t xml:space="preserve"> del firmatario del documento (</w:t>
       </w:r>
+      <w:proofErr w:type="spellStart"/>
       <w:r>
         <w:rPr>
           <w:i/>
@@ -1992,6 +2335,7 @@
         </w:rPr>
         <w:t>legalAuthenticator</w:t>
       </w:r>
+      <w:proofErr w:type="spellEnd"/>
       <w:r>
         <w:t>)</w:t>
       </w:r>
@@ -2070,14 +2414,9 @@
         <w:t>Il mancato inserimento dell’informazione inerente</w:t>
       </w:r>
       <w:r>
-        <w:t xml:space="preserve"> </w:t>
-      </w:r>
-      <w:r>
-        <w:t>al</w:t>
-      </w:r>
-      <w:r>
-        <w:t xml:space="preserve"> livello di riservatezza del documento (</w:t>
-      </w:r>
+        <w:t xml:space="preserve"> al livello di riservatezza del documento (</w:t>
+      </w:r>
+      <w:proofErr w:type="spellStart"/>
       <w:r>
         <w:rPr>
           <w:rFonts w:ascii="Calibri" w:eastAsia="Calibri" w:hAnsi="Calibri" w:cs="Calibri"/>
@@ -2087,6 +2426,7 @@
         </w:rPr>
         <w:t>confidentialityCode</w:t>
       </w:r>
+      <w:proofErr w:type="spellEnd"/>
       <w:r>
         <w:t xml:space="preserve">) genera un </w:t>
       </w:r>
@@ -3263,6 +3603,15 @@
   </w:num>
   <w:num w:numId="9" w16cid:durableId="1345548670">
     <w:abstractNumId w:val="2"/>
+  </w:num>
+  <w:num w:numId="10" w16cid:durableId="1886411545">
+    <w:abstractNumId w:val="8"/>
+  </w:num>
+  <w:num w:numId="11" w16cid:durableId="1258520512">
+    <w:abstractNumId w:val="4"/>
+  </w:num>
+  <w:num w:numId="12" w16cid:durableId="771241956">
+    <w:abstractNumId w:val="3"/>
   </w:num>
 </w:numbering>
 </file>
@@ -3740,7 +4089,6 @@
   <w:style w:type="character" w:default="1" w:styleId="DefaultParagraphFont">
     <w:name w:val="Default Paragraph Font"/>
     <w:uiPriority w:val="1"/>
-    <w:semiHidden/>
     <w:unhideWhenUsed/>
   </w:style>
   <w:style w:type="table" w:default="1" w:styleId="TableNormal">
@@ -4173,20 +4521,9 @@
 </file>
 
 <file path=customXml/item1.xml><?xml version="1.0" encoding="utf-8"?>
-<p:properties xmlns:p="http://schemas.microsoft.com/office/2006/metadata/properties" xmlns:xsi="http://www.w3.org/2001/XMLSchema-instance" xmlns:pc="http://schemas.microsoft.com/office/infopath/2007/PartnerControls">
-  <documentManagement>
-    <lcf76f155ced4ddcb4097134ff3c332f xmlns="3d04b37e-0497-498c-96f6-8855740e5edb">
-      <Terms xmlns="http://schemas.microsoft.com/office/infopath/2007/PartnerControls"/>
-    </lcf76f155ced4ddcb4097134ff3c332f>
-  </documentManagement>
-</p:properties>
-</file>
-
-<file path=customXml/item2.xml><?xml version="1.0" encoding="utf-8"?>
-<ct:contentTypeSchema xmlns:ct="http://schemas.microsoft.com/office/2006/metadata/contentType" xmlns:ma="http://schemas.microsoft.com/office/2006/metadata/properties/metaAttributes" ct:_="" ma:_="" ma:contentTypeName="Document" ma:contentTypeID="0x01010099D50BAF6148C0469FC2106F96A8440B" ma:contentTypeVersion="13" ma:contentTypeDescription="Create a new document." ma:contentTypeScope="" ma:versionID="40ae23d0b881bcbe4284a7303aad900d">
-  <xsd:schema xmlns:xsd="http://www.w3.org/2001/XMLSchema" xmlns:xs="http://www.w3.org/2001/XMLSchema" xmlns:p="http://schemas.microsoft.com/office/2006/metadata/properties" xmlns:ns2="3d04b37e-0497-498c-96f6-8855740e5edb" xmlns:ns3="14722739-9480-433a-8c7c-4ec5d8a77ba5" targetNamespace="http://schemas.microsoft.com/office/2006/metadata/properties" ma:root="true" ma:fieldsID="65be93e378bc8cf519a145410d46ce17" ns2:_="" ns3:_="">
-    <xsd:import namespace="3d04b37e-0497-498c-96f6-8855740e5edb"/>
-    <xsd:import namespace="14722739-9480-433a-8c7c-4ec5d8a77ba5"/>
+<ct:contentTypeSchema xmlns:ct="http://schemas.microsoft.com/office/2006/metadata/contentType" xmlns:ma="http://schemas.microsoft.com/office/2006/metadata/properties/metaAttributes" ct:_="" ma:_="" ma:contentTypeName="Document" ma:contentTypeID="0x010100BE9A258ADBC3EC4CBEB1E2AB9909207A" ma:contentTypeVersion="4" ma:contentTypeDescription="Create a new document." ma:contentTypeScope="" ma:versionID="0284f501378927579289f00316ec8a74">
+  <xsd:schema xmlns:xsd="http://www.w3.org/2001/XMLSchema" xmlns:xs="http://www.w3.org/2001/XMLSchema" xmlns:p="http://schemas.microsoft.com/office/2006/metadata/properties" xmlns:ns2="295b7897-c886-40bf-9750-5782b814c3e4" targetNamespace="http://schemas.microsoft.com/office/2006/metadata/properties" ma:root="true" ma:fieldsID="b47213d65be806e283915cff374a7eef" ns2:_="">
+    <xsd:import namespace="295b7897-c886-40bf-9750-5782b814c3e4"/>
     <xsd:element name="properties">
       <xsd:complexType>
         <xsd:sequence>
@@ -4195,16 +4532,8 @@
               <xsd:all>
                 <xsd:element ref="ns2:MediaServiceMetadata" minOccurs="0"/>
                 <xsd:element ref="ns2:MediaServiceFastMetadata" minOccurs="0"/>
-                <xsd:element ref="ns2:MediaServiceDateTaken" minOccurs="0"/>
-                <xsd:element ref="ns2:MediaLengthInSeconds" minOccurs="0"/>
-                <xsd:element ref="ns2:lcf76f155ced4ddcb4097134ff3c332f" minOccurs="0"/>
-                <xsd:element ref="ns2:MediaServiceOCR" minOccurs="0"/>
-                <xsd:element ref="ns2:MediaServiceGenerationTime" minOccurs="0"/>
-                <xsd:element ref="ns2:MediaServiceEventHashCode" minOccurs="0"/>
                 <xsd:element ref="ns2:MediaServiceObjectDetectorVersions" minOccurs="0"/>
                 <xsd:element ref="ns2:MediaServiceSearchProperties" minOccurs="0"/>
-                <xsd:element ref="ns3:SharedWithUsers" minOccurs="0"/>
-                <xsd:element ref="ns3:SharedWithDetails" minOccurs="0"/>
               </xsd:all>
             </xsd:complexType>
           </xsd:element>
@@ -4212,7 +4541,7 @@
       </xsd:complexType>
     </xsd:element>
   </xsd:schema>
-  <xsd:schema xmlns:xsd="http://www.w3.org/2001/XMLSchema" xmlns:xs="http://www.w3.org/2001/XMLSchema" xmlns:dms="http://schemas.microsoft.com/office/2006/documentManagement/types" xmlns:pc="http://schemas.microsoft.com/office/infopath/2007/PartnerControls" targetNamespace="3d04b37e-0497-498c-96f6-8855740e5edb" elementFormDefault="qualified">
+  <xsd:schema xmlns:xsd="http://www.w3.org/2001/XMLSchema" xmlns:xs="http://www.w3.org/2001/XMLSchema" xmlns:dms="http://schemas.microsoft.com/office/2006/documentManagement/types" xmlns:pc="http://schemas.microsoft.com/office/infopath/2007/PartnerControls" targetNamespace="295b7897-c886-40bf-9750-5782b814c3e4" elementFormDefault="qualified">
     <xsd:import namespace="http://schemas.microsoft.com/office/2006/documentManagement/types"/>
     <xsd:import namespace="http://schemas.microsoft.com/office/infopath/2007/PartnerControls"/>
     <xsd:element name="MediaServiceMetadata" ma:index="8" nillable="true" ma:displayName="MediaServiceMetadata" ma:hidden="true" ma:internalName="MediaServiceMetadata" ma:readOnly="true">
@@ -4225,78 +4554,14 @@
         <xsd:restriction base="dms:Note"/>
       </xsd:simpleType>
     </xsd:element>
-    <xsd:element name="MediaServiceDateTaken" ma:index="10" nillable="true" ma:displayName="MediaServiceDateTaken" ma:hidden="true" ma:indexed="true" ma:internalName="MediaServiceDateTaken" ma:readOnly="true">
+    <xsd:element name="MediaServiceObjectDetectorVersions" ma:index="10" nillable="true" ma:displayName="MediaServiceObjectDetectorVersions" ma:hidden="true" ma:indexed="true" ma:internalName="MediaServiceObjectDetectorVersions" ma:readOnly="true">
       <xsd:simpleType>
         <xsd:restriction base="dms:Text"/>
       </xsd:simpleType>
     </xsd:element>
-    <xsd:element name="MediaLengthInSeconds" ma:index="11" nillable="true" ma:displayName="MediaLengthInSeconds" ma:hidden="true" ma:internalName="MediaLengthInSeconds" ma:readOnly="true">
-      <xsd:simpleType>
-        <xsd:restriction base="dms:Unknown"/>
-      </xsd:simpleType>
-    </xsd:element>
-    <xsd:element name="lcf76f155ced4ddcb4097134ff3c332f" ma:index="13" nillable="true" ma:taxonomy="true" ma:internalName="lcf76f155ced4ddcb4097134ff3c332f" ma:taxonomyFieldName="MediaServiceImageTags" ma:displayName="Image Tags" ma:readOnly="false" ma:fieldId="{5cf76f15-5ced-4ddc-b409-7134ff3c332f}" ma:taxonomyMulti="true" ma:sspId="33ef62f9-2e07-484b-bd79-00aec90129fe" ma:termSetId="09814cd3-568e-fe90-9814-8d621ff8fb84" ma:anchorId="fba54fb3-c3e1-fe81-a776-ca4b69148c4d" ma:open="true" ma:isKeyword="false">
-      <xsd:complexType>
-        <xsd:sequence>
-          <xsd:element ref="pc:Terms" minOccurs="0" maxOccurs="1"/>
-        </xsd:sequence>
-      </xsd:complexType>
-    </xsd:element>
-    <xsd:element name="MediaServiceOCR" ma:index="14" nillable="true" ma:displayName="Extracted Text" ma:internalName="MediaServiceOCR" ma:readOnly="true">
-      <xsd:simpleType>
-        <xsd:restriction base="dms:Note">
-          <xsd:maxLength value="255"/>
-        </xsd:restriction>
-      </xsd:simpleType>
-    </xsd:element>
-    <xsd:element name="MediaServiceGenerationTime" ma:index="15" nillable="true" ma:displayName="MediaServiceGenerationTime" ma:hidden="true" ma:internalName="MediaServiceGenerationTime" ma:readOnly="true">
-      <xsd:simpleType>
-        <xsd:restriction base="dms:Text"/>
-      </xsd:simpleType>
-    </xsd:element>
-    <xsd:element name="MediaServiceEventHashCode" ma:index="16" nillable="true" ma:displayName="MediaServiceEventHashCode" ma:hidden="true" ma:internalName="MediaServiceEventHashCode" ma:readOnly="true">
-      <xsd:simpleType>
-        <xsd:restriction base="dms:Text"/>
-      </xsd:simpleType>
-    </xsd:element>
-    <xsd:element name="MediaServiceObjectDetectorVersions" ma:index="17" nillable="true" ma:displayName="MediaServiceObjectDetectorVersions" ma:hidden="true" ma:indexed="true" ma:internalName="MediaServiceObjectDetectorVersions" ma:readOnly="true">
-      <xsd:simpleType>
-        <xsd:restriction base="dms:Text"/>
-      </xsd:simpleType>
-    </xsd:element>
-    <xsd:element name="MediaServiceSearchProperties" ma:index="18" nillable="true" ma:displayName="MediaServiceSearchProperties" ma:hidden="true" ma:internalName="MediaServiceSearchProperties" ma:readOnly="true">
+    <xsd:element name="MediaServiceSearchProperties" ma:index="11" nillable="true" ma:displayName="MediaServiceSearchProperties" ma:hidden="true" ma:internalName="MediaServiceSearchProperties" ma:readOnly="true">
       <xsd:simpleType>
         <xsd:restriction base="dms:Note"/>
-      </xsd:simpleType>
-    </xsd:element>
-  </xsd:schema>
-  <xsd:schema xmlns:xsd="http://www.w3.org/2001/XMLSchema" xmlns:xs="http://www.w3.org/2001/XMLSchema" xmlns:dms="http://schemas.microsoft.com/office/2006/documentManagement/types" xmlns:pc="http://schemas.microsoft.com/office/infopath/2007/PartnerControls" targetNamespace="14722739-9480-433a-8c7c-4ec5d8a77ba5" elementFormDefault="qualified">
-    <xsd:import namespace="http://schemas.microsoft.com/office/2006/documentManagement/types"/>
-    <xsd:import namespace="http://schemas.microsoft.com/office/infopath/2007/PartnerControls"/>
-    <xsd:element name="SharedWithUsers" ma:index="19" nillable="true" ma:displayName="Shared With" ma:internalName="SharedWithUsers" ma:readOnly="true">
-      <xsd:complexType>
-        <xsd:complexContent>
-          <xsd:extension base="dms:UserMulti">
-            <xsd:sequence>
-              <xsd:element name="UserInfo" minOccurs="0" maxOccurs="unbounded">
-                <xsd:complexType>
-                  <xsd:sequence>
-                    <xsd:element name="DisplayName" type="xsd:string" minOccurs="0"/>
-                    <xsd:element name="AccountId" type="dms:UserId" minOccurs="0" nillable="true"/>
-                    <xsd:element name="AccountType" type="xsd:string" minOccurs="0"/>
-                  </xsd:sequence>
-                </xsd:complexType>
-              </xsd:element>
-            </xsd:sequence>
-          </xsd:extension>
-        </xsd:complexContent>
-      </xsd:complexType>
-    </xsd:element>
-    <xsd:element name="SharedWithDetails" ma:index="20" nillable="true" ma:displayName="Shared With Details" ma:internalName="SharedWithDetails" ma:readOnly="true">
-      <xsd:simpleType>
-        <xsd:restriction base="dms:Note">
-          <xsd:maxLength value="255"/>
-        </xsd:restriction>
       </xsd:simpleType>
     </xsd:element>
   </xsd:schema>
@@ -4399,7 +4664,7 @@
 </ct:contentTypeSchema>
 </file>
 
-<file path=customXml/item3.xml><?xml version="1.0" encoding="utf-8"?>
+<file path=customXml/item2.xml><?xml version="1.0" encoding="utf-8"?>
 <?mso-contentType ?>
 <FormTemplates xmlns="http://schemas.microsoft.com/sharepoint/v3/contenttype/forms">
   <Display>DocumentLibraryForm</Display>
@@ -4408,7 +4673,25 @@
 </FormTemplates>
 </file>
 
+<file path=customXml/item3.xml><?xml version="1.0" encoding="utf-8"?>
+<p:properties xmlns:p="http://schemas.microsoft.com/office/2006/metadata/properties" xmlns:xsi="http://www.w3.org/2001/XMLSchema-instance" xmlns:pc="http://schemas.microsoft.com/office/infopath/2007/PartnerControls">
+  <documentManagement/>
+</p:properties>
+</file>
+
 <file path=customXml/itemProps1.xml><?xml version="1.0" encoding="utf-8"?>
+<ds:datastoreItem xmlns:ds="http://schemas.openxmlformats.org/officeDocument/2006/customXml" ds:itemID="{A05BF2AA-3E06-497C-A1FB-E45F902685C9}"/>
+</file>
+
+<file path=customXml/itemProps2.xml><?xml version="1.0" encoding="utf-8"?>
+<ds:datastoreItem xmlns:ds="http://schemas.openxmlformats.org/officeDocument/2006/customXml" ds:itemID="{38C583EC-6D06-4B6A-BF7A-B7111D1328D7}">
+  <ds:schemaRefs>
+    <ds:schemaRef ds:uri="http://schemas.microsoft.com/sharepoint/v3/contenttype/forms"/>
+  </ds:schemaRefs>
+</ds:datastoreItem>
+</file>
+
+<file path=customXml/itemProps3.xml><?xml version="1.0" encoding="utf-8"?>
 <ds:datastoreItem xmlns:ds="http://schemas.openxmlformats.org/officeDocument/2006/customXml" ds:itemID="{8FBCA08F-C29D-4710-B94F-3409E5058FFA}">
   <ds:schemaRefs>
     <ds:schemaRef ds:uri="http://schemas.microsoft.com/office/2006/metadata/properties"/>
@@ -4416,31 +4699,4 @@
     <ds:schemaRef ds:uri="3d04b37e-0497-498c-96f6-8855740e5edb"/>
   </ds:schemaRefs>
 </ds:datastoreItem>
-</file>
-
-<file path=customXml/itemProps2.xml><?xml version="1.0" encoding="utf-8"?>
-<ds:datastoreItem xmlns:ds="http://schemas.openxmlformats.org/officeDocument/2006/customXml" ds:itemID="{D91BB46F-3C22-44AB-B710-463451A3FB5F}">
-  <ds:schemaRefs>
-    <ds:schemaRef ds:uri="http://schemas.microsoft.com/office/2006/metadata/contentType"/>
-    <ds:schemaRef ds:uri="http://schemas.microsoft.com/office/2006/metadata/properties/metaAttributes"/>
-    <ds:schemaRef ds:uri="http://www.w3.org/2001/XMLSchema"/>
-    <ds:schemaRef ds:uri="http://schemas.microsoft.com/office/2006/metadata/properties"/>
-    <ds:schemaRef ds:uri="3d04b37e-0497-498c-96f6-8855740e5edb"/>
-    <ds:schemaRef ds:uri="14722739-9480-433a-8c7c-4ec5d8a77ba5"/>
-    <ds:schemaRef ds:uri="http://schemas.microsoft.com/office/2006/documentManagement/types"/>
-    <ds:schemaRef ds:uri="http://schemas.microsoft.com/office/infopath/2007/PartnerControls"/>
-    <ds:schemaRef ds:uri="http://schemas.openxmlformats.org/package/2006/metadata/core-properties"/>
-    <ds:schemaRef ds:uri="http://purl.org/dc/elements/1.1/"/>
-    <ds:schemaRef ds:uri="http://purl.org/dc/terms/"/>
-    <ds:schemaRef ds:uri="http://schemas.microsoft.com/internal/obd"/>
-  </ds:schemaRefs>
-</ds:datastoreItem>
-</file>
-
-<file path=customXml/itemProps3.xml><?xml version="1.0" encoding="utf-8"?>
-<ds:datastoreItem xmlns:ds="http://schemas.openxmlformats.org/officeDocument/2006/customXml" ds:itemID="{38C583EC-6D06-4B6A-BF7A-B7111D1328D7}">
-  <ds:schemaRefs>
-    <ds:schemaRef ds:uri="http://schemas.microsoft.com/sharepoint/v3/contenttype/forms"/>
-  </ds:schemaRefs>
-</ds:datastoreItem>
 </file>
</xml_diff>